<commit_message>
w2: connect to mysql database
</commit_message>
<xml_diff>
--- a/Spring Boot/RESTful Web Services và Tích Hợp DB.docx
+++ b/Spring Boot/RESTful Web Services và Tích Hợp DB.docx
@@ -34,6 +34,7 @@
           <w:numId w:val="11"/>
         </w:numPr>
         <w:spacing w:line="360" w:lineRule="auto"/>
+        <w:outlineLvl w:val="0"/>
         <w:rPr>
           <w:rFonts w:hint="default"/>
           <w:b/>
@@ -1812,6 +1813,7 @@
     <w:p>
       <w:pPr>
         <w:numPr>
+          <w:ilvl w:val="0"/>
           <w:numId w:val="0"/>
         </w:numPr>
         <w:spacing w:line="360" w:lineRule="auto"/>
@@ -1844,8 +1846,263 @@
         </w:rPr>
         <w:t>để xử lý HTTP request và HTTP response.</w:t>
       </w:r>
-      <w:bookmarkStart w:id="0" w:name="_GoBack"/>
-      <w:bookmarkEnd w:id="0"/>
+    </w:p>
+    <w:p>
+      <w:pPr>
+        <w:numPr>
+          <w:ilvl w:val="0"/>
+          <w:numId w:val="12"/>
+        </w:numPr>
+        <w:spacing w:line="360" w:lineRule="auto"/>
+        <w:ind w:left="0" w:leftChars="0" w:firstLine="0" w:firstLineChars="0"/>
+        <w:outlineLvl w:val="1"/>
+        <w:rPr>
+          <w:rFonts w:hint="default"/>
+          <w:b/>
+          <w:bCs/>
+          <w:lang w:val="en-US"/>
+        </w:rPr>
+      </w:pPr>
+      <w:r>
+        <w:rPr>
+          <w:rFonts w:hint="default"/>
+          <w:b/>
+          <w:bCs/>
+          <w:lang w:val="vi-VN"/>
+        </w:rPr>
+        <w:t>RESTful API với Spring Boot: GET, POST</w:t>
+      </w:r>
+    </w:p>
+    <w:p>
+      <w:pPr>
+        <w:numPr>
+          <w:numId w:val="0"/>
+        </w:numPr>
+        <w:spacing w:line="360" w:lineRule="auto"/>
+        <w:ind w:leftChars="0"/>
+        <w:outlineLvl w:val="9"/>
+        <w:rPr>
+          <w:rFonts w:hint="default"/>
+          <w:b w:val="0"/>
+          <w:bCs w:val="0"/>
+          <w:lang w:val="vi-VN"/>
+        </w:rPr>
+      </w:pPr>
+      <w:r>
+        <w:rPr>
+          <w:rFonts w:hint="default"/>
+          <w:b w:val="0"/>
+          <w:bCs w:val="0"/>
+          <w:lang w:val="vi-VN"/>
+        </w:rPr>
+        <w:t xml:space="preserve">- Lớp </w:t>
+      </w:r>
+      <w:r>
+        <w:rPr>
+          <w:rFonts w:hint="default"/>
+          <w:b/>
+          <w:bCs/>
+          <w:lang w:val="vi-VN"/>
+        </w:rPr>
+        <w:t>CustomerRepository</w:t>
+      </w:r>
+      <w:r>
+        <w:rPr>
+          <w:rFonts w:hint="default"/>
+          <w:b w:val="0"/>
+          <w:bCs w:val="0"/>
+          <w:lang w:val="vi-VN"/>
+        </w:rPr>
+        <w:t>: Chịu trách nhiệm giao tiếp với cơ sở dữ liệu (giả lập bằng tệp json).</w:t>
+      </w:r>
+    </w:p>
+    <w:p>
+      <w:pPr>
+        <w:numPr>
+          <w:numId w:val="0"/>
+        </w:numPr>
+        <w:spacing w:line="360" w:lineRule="auto"/>
+        <w:ind w:leftChars="0"/>
+        <w:outlineLvl w:val="9"/>
+        <w:rPr>
+          <w:rFonts w:hint="default"/>
+          <w:b w:val="0"/>
+          <w:bCs w:val="0"/>
+          <w:lang w:val="vi-VN"/>
+        </w:rPr>
+      </w:pPr>
+      <w:r>
+        <w:rPr>
+          <w:rFonts w:hint="default"/>
+          <w:b w:val="0"/>
+          <w:bCs w:val="0"/>
+          <w:lang w:val="vi-VN"/>
+        </w:rPr>
+        <w:t xml:space="preserve">- Lớp </w:t>
+      </w:r>
+      <w:r>
+        <w:rPr>
+          <w:rFonts w:hint="default"/>
+          <w:b/>
+          <w:bCs/>
+          <w:lang w:val="vi-VN"/>
+        </w:rPr>
+        <w:t>CustomerController</w:t>
+      </w:r>
+      <w:r>
+        <w:rPr>
+          <w:rFonts w:hint="default"/>
+          <w:b w:val="0"/>
+          <w:bCs w:val="0"/>
+          <w:lang w:val="vi-VN"/>
+        </w:rPr>
+        <w:t>: Chịu trách nhiệm điều hướng các HTTP request đến các phương thức tương ứng. Đồng thời kiểm soát các HTTP response.</w:t>
+      </w:r>
+    </w:p>
+    <w:p>
+      <w:pPr>
+        <w:numPr>
+          <w:numId w:val="0"/>
+        </w:numPr>
+        <w:spacing w:line="360" w:lineRule="auto"/>
+        <w:ind w:leftChars="0"/>
+        <w:outlineLvl w:val="9"/>
+        <w:rPr>
+          <w:rFonts w:hint="default"/>
+          <w:b w:val="0"/>
+          <w:bCs w:val="0"/>
+          <w:lang w:val="vi-VN"/>
+        </w:rPr>
+      </w:pPr>
+      <w:r>
+        <w:rPr>
+          <w:rFonts w:hint="default"/>
+          <w:b w:val="0"/>
+          <w:bCs w:val="0"/>
+          <w:lang w:val="vi-VN"/>
+        </w:rPr>
+        <w:t xml:space="preserve">- Lớp </w:t>
+      </w:r>
+      <w:r>
+        <w:rPr>
+          <w:rFonts w:hint="default"/>
+          <w:b/>
+          <w:bCs/>
+          <w:lang w:val="vi-VN"/>
+        </w:rPr>
+        <w:t>CustomerService</w:t>
+      </w:r>
+      <w:r>
+        <w:rPr>
+          <w:rFonts w:hint="default"/>
+          <w:b w:val="0"/>
+          <w:bCs w:val="0"/>
+          <w:lang w:val="vi-VN"/>
+        </w:rPr>
+        <w:t xml:space="preserve">: Là cầu nối giữa lớp </w:t>
+      </w:r>
+      <w:r>
+        <w:rPr>
+          <w:rFonts w:hint="default"/>
+          <w:b w:val="0"/>
+          <w:bCs w:val="0"/>
+          <w:lang w:val="vi-VN"/>
+        </w:rPr>
+        <w:t>CustomerRepository và lớp CustomerController, chứa các logic cần thiết khác.</w:t>
+      </w:r>
+    </w:p>
+    <w:p>
+      <w:pPr>
+        <w:numPr>
+          <w:numId w:val="0"/>
+        </w:numPr>
+        <w:spacing w:line="360" w:lineRule="auto"/>
+        <w:ind w:leftChars="0"/>
+        <w:outlineLvl w:val="9"/>
+        <w:rPr>
+          <w:rFonts w:hint="default"/>
+          <w:b w:val="0"/>
+          <w:bCs w:val="0"/>
+          <w:lang w:val="vi-VN"/>
+        </w:rPr>
+      </w:pPr>
+      <w:r>
+        <w:rPr>
+          <w:rFonts w:hint="default"/>
+          <w:b w:val="0"/>
+          <w:bCs w:val="0"/>
+          <w:lang w:val="vi-VN"/>
+        </w:rPr>
+        <w:t xml:space="preserve">- Giả lập cơ sở dữ liệu và tạo kết nối: </w:t>
+      </w:r>
+      <w:r>
+        <w:drawing>
+          <wp:inline distT="0" distB="0" distL="114300" distR="114300">
+            <wp:extent cx="5274310" cy="2186940"/>
+            <wp:effectExtent l="0" t="0" r="13970" b="7620"/>
+            <wp:docPr id="27" name="Picture 24"/>
+            <wp:cNvGraphicFramePr>
+              <a:graphicFrameLocks xmlns:a="http://schemas.openxmlformats.org/drawingml/2006/main" noChangeAspect="1"/>
+            </wp:cNvGraphicFramePr>
+            <a:graphic xmlns:a="http://schemas.openxmlformats.org/drawingml/2006/main">
+              <a:graphicData uri="http://schemas.openxmlformats.org/drawingml/2006/picture">
+                <pic:pic xmlns:pic="http://schemas.openxmlformats.org/drawingml/2006/picture">
+                  <pic:nvPicPr>
+                    <pic:cNvPr id="27" name="Picture 24"/>
+                    <pic:cNvPicPr>
+                      <a:picLocks noChangeAspect="1"/>
+                    </pic:cNvPicPr>
+                  </pic:nvPicPr>
+                  <pic:blipFill>
+                    <a:blip r:embed="rId4"/>
+                    <a:stretch>
+                      <a:fillRect/>
+                    </a:stretch>
+                  </pic:blipFill>
+                  <pic:spPr>
+                    <a:xfrm>
+                      <a:off x="0" y="0"/>
+                      <a:ext cx="5274310" cy="2186940"/>
+                    </a:xfrm>
+                    <a:prstGeom prst="rect">
+                      <a:avLst/>
+                    </a:prstGeom>
+                    <a:noFill/>
+                    <a:ln>
+                      <a:noFill/>
+                    </a:ln>
+                  </pic:spPr>
+                </pic:pic>
+              </a:graphicData>
+            </a:graphic>
+          </wp:inline>
+        </w:drawing>
+      </w:r>
+    </w:p>
+    <w:p>
+      <w:pPr>
+        <w:numPr>
+          <w:ilvl w:val="0"/>
+          <w:numId w:val="20"/>
+        </w:numPr>
+        <w:spacing w:line="360" w:lineRule="auto"/>
+        <w:outlineLvl w:val="2"/>
+        <w:rPr>
+          <w:rFonts w:hint="default"/>
+          <w:b/>
+          <w:bCs/>
+          <w:lang w:val="vi-VN"/>
+        </w:rPr>
+      </w:pPr>
+      <w:r>
+        <w:rPr>
+          <w:rFonts w:hint="default"/>
+          <w:b/>
+          <w:bCs/>
+          <w:lang w:val="vi-VN"/>
+        </w:rPr>
+        <w:t>Lấy tất cả bản ghi</w:t>
+      </w:r>
     </w:p>
     <w:p>
       <w:pPr>
@@ -1854,11 +2111,86 @@
         </w:numPr>
         <w:spacing w:line="360" w:lineRule="auto"/>
         <w:outlineLvl w:val="9"/>
-        <w:rPr>
-          <w:rFonts w:hint="default"/>
-          <w:lang w:val="vi-VN"/>
-        </w:rPr>
-      </w:pPr>
+      </w:pPr>
+      <w:r>
+        <w:rPr>
+          <w:rFonts w:hint="default"/>
+          <w:lang w:val="vi-VN"/>
+        </w:rPr>
+        <w:t xml:space="preserve">- Lớp </w:t>
+      </w:r>
+      <w:r>
+        <w:rPr>
+          <w:rFonts w:hint="default"/>
+          <w:b w:val="0"/>
+          <w:bCs w:val="0"/>
+          <w:lang w:val="vi-VN"/>
+        </w:rPr>
+        <w:t xml:space="preserve">CustomerRepository: </w:t>
+      </w:r>
+      <w:r>
+        <w:drawing>
+          <wp:inline distT="0" distB="0" distL="114300" distR="114300">
+            <wp:extent cx="5274310" cy="378460"/>
+            <wp:effectExtent l="0" t="0" r="13970" b="2540"/>
+            <wp:docPr id="2" name="Picture 2"/>
+            <wp:cNvGraphicFramePr>
+              <a:graphicFrameLocks xmlns:a="http://schemas.openxmlformats.org/drawingml/2006/main" noChangeAspect="1"/>
+            </wp:cNvGraphicFramePr>
+            <a:graphic xmlns:a="http://schemas.openxmlformats.org/drawingml/2006/main">
+              <a:graphicData uri="http://schemas.openxmlformats.org/drawingml/2006/picture">
+                <pic:pic xmlns:pic="http://schemas.openxmlformats.org/drawingml/2006/picture">
+                  <pic:nvPicPr>
+                    <pic:cNvPr id="2" name="Picture 2"/>
+                    <pic:cNvPicPr>
+                      <a:picLocks noChangeAspect="1"/>
+                    </pic:cNvPicPr>
+                  </pic:nvPicPr>
+                  <pic:blipFill>
+                    <a:blip r:embed="rId5"/>
+                    <a:stretch>
+                      <a:fillRect/>
+                    </a:stretch>
+                  </pic:blipFill>
+                  <pic:spPr>
+                    <a:xfrm>
+                      <a:off x="0" y="0"/>
+                      <a:ext cx="5274310" cy="378460"/>
+                    </a:xfrm>
+                    <a:prstGeom prst="rect">
+                      <a:avLst/>
+                    </a:prstGeom>
+                    <a:noFill/>
+                    <a:ln>
+                      <a:noFill/>
+                    </a:ln>
+                  </pic:spPr>
+                </pic:pic>
+              </a:graphicData>
+            </a:graphic>
+          </wp:inline>
+        </w:drawing>
+      </w:r>
+    </w:p>
+    <w:p>
+      <w:pPr>
+        <w:numPr>
+          <w:numId w:val="0"/>
+        </w:numPr>
+        <w:spacing w:line="360" w:lineRule="auto"/>
+        <w:outlineLvl w:val="9"/>
+        <w:rPr>
+          <w:rFonts w:hint="default"/>
+          <w:lang w:val="vi-VN"/>
+        </w:rPr>
+      </w:pPr>
+      <w:r>
+        <w:rPr>
+          <w:rFonts w:hint="default"/>
+          <w:lang w:val="vi-VN"/>
+        </w:rPr>
+        <w:t xml:space="preserve">- Lớp CustomerService: </w:t>
+      </w:r>
     </w:p>
     <w:p>
       <w:pPr>
@@ -1867,12 +2199,56 @@
           <w:numId w:val="0"/>
         </w:numPr>
         <w:spacing w:line="360" w:lineRule="auto"/>
-        <w:outlineLvl w:val="2"/>
-        <w:rPr>
-          <w:rFonts w:hint="default"/>
-          <w:lang w:val="vi-VN"/>
-        </w:rPr>
-      </w:pPr>
+        <w:outlineLvl w:val="9"/>
+        <w:rPr>
+          <w:rFonts w:hint="default"/>
+          <w:lang w:val="vi-VN"/>
+        </w:rPr>
+      </w:pPr>
+      <w:r>
+        <w:drawing>
+          <wp:inline distT="0" distB="0" distL="114300" distR="114300">
+            <wp:extent cx="5241290" cy="364490"/>
+            <wp:effectExtent l="0" t="0" r="1270" b="1270"/>
+            <wp:docPr id="3" name="Picture 3"/>
+            <wp:cNvGraphicFramePr>
+              <a:graphicFrameLocks xmlns:a="http://schemas.openxmlformats.org/drawingml/2006/main" noChangeAspect="1"/>
+            </wp:cNvGraphicFramePr>
+            <a:graphic xmlns:a="http://schemas.openxmlformats.org/drawingml/2006/main">
+              <a:graphicData uri="http://schemas.openxmlformats.org/drawingml/2006/picture">
+                <pic:pic xmlns:pic="http://schemas.openxmlformats.org/drawingml/2006/picture">
+                  <pic:nvPicPr>
+                    <pic:cNvPr id="3" name="Picture 3"/>
+                    <pic:cNvPicPr>
+                      <a:picLocks noChangeAspect="1"/>
+                    </pic:cNvPicPr>
+                  </pic:nvPicPr>
+                  <pic:blipFill>
+                    <a:blip r:embed="rId6"/>
+                    <a:srcRect t="-2333" r="3516"/>
+                    <a:stretch>
+                      <a:fillRect/>
+                    </a:stretch>
+                  </pic:blipFill>
+                  <pic:spPr>
+                    <a:xfrm>
+                      <a:off x="0" y="0"/>
+                      <a:ext cx="5241290" cy="364490"/>
+                    </a:xfrm>
+                    <a:prstGeom prst="rect">
+                      <a:avLst/>
+                    </a:prstGeom>
+                    <a:noFill/>
+                    <a:ln>
+                      <a:noFill/>
+                    </a:ln>
+                  </pic:spPr>
+                </pic:pic>
+              </a:graphicData>
+            </a:graphic>
+          </wp:inline>
+        </w:drawing>
+      </w:r>
     </w:p>
     <w:p>
       <w:pPr>
@@ -1881,12 +2257,1748 @@
           <w:numId w:val="0"/>
         </w:numPr>
         <w:spacing w:line="360" w:lineRule="auto"/>
+        <w:outlineLvl w:val="9"/>
+      </w:pPr>
+      <w:r>
+        <w:rPr>
+          <w:rFonts w:hint="default"/>
+          <w:lang w:val="vi-VN"/>
+        </w:rPr>
+        <w:t xml:space="preserve">- Lớp CustomerController: </w:t>
+      </w:r>
+      <w:r>
+        <w:drawing>
+          <wp:inline distT="0" distB="0" distL="114300" distR="114300">
+            <wp:extent cx="5267325" cy="525145"/>
+            <wp:effectExtent l="0" t="0" r="5715" b="8255"/>
+            <wp:docPr id="4" name="Picture 4"/>
+            <wp:cNvGraphicFramePr>
+              <a:graphicFrameLocks xmlns:a="http://schemas.openxmlformats.org/drawingml/2006/main" noChangeAspect="1"/>
+            </wp:cNvGraphicFramePr>
+            <a:graphic xmlns:a="http://schemas.openxmlformats.org/drawingml/2006/main">
+              <a:graphicData uri="http://schemas.openxmlformats.org/drawingml/2006/picture">
+                <pic:pic xmlns:pic="http://schemas.openxmlformats.org/drawingml/2006/picture">
+                  <pic:nvPicPr>
+                    <pic:cNvPr id="4" name="Picture 4"/>
+                    <pic:cNvPicPr>
+                      <a:picLocks noChangeAspect="1"/>
+                    </pic:cNvPicPr>
+                  </pic:nvPicPr>
+                  <pic:blipFill>
+                    <a:blip r:embed="rId7"/>
+                    <a:stretch>
+                      <a:fillRect/>
+                    </a:stretch>
+                  </pic:blipFill>
+                  <pic:spPr>
+                    <a:xfrm>
+                      <a:off x="0" y="0"/>
+                      <a:ext cx="5267325" cy="525145"/>
+                    </a:xfrm>
+                    <a:prstGeom prst="rect">
+                      <a:avLst/>
+                    </a:prstGeom>
+                    <a:noFill/>
+                    <a:ln>
+                      <a:noFill/>
+                    </a:ln>
+                  </pic:spPr>
+                </pic:pic>
+              </a:graphicData>
+            </a:graphic>
+          </wp:inline>
+        </w:drawing>
+      </w:r>
+    </w:p>
+    <w:p>
+      <w:pPr>
+        <w:numPr>
+          <w:ilvl w:val="0"/>
+          <w:numId w:val="20"/>
+        </w:numPr>
+        <w:spacing w:line="360" w:lineRule="auto"/>
+        <w:ind w:left="0" w:leftChars="0" w:firstLine="0" w:firstLineChars="0"/>
         <w:outlineLvl w:val="2"/>
         <w:rPr>
           <w:rFonts w:hint="default"/>
-          <w:lang w:val="vi-VN"/>
-        </w:rPr>
-      </w:pPr>
+          <w:b/>
+          <w:bCs/>
+          <w:lang w:val="vi-VN"/>
+        </w:rPr>
+      </w:pPr>
+      <w:r>
+        <w:rPr>
+          <w:rFonts w:hint="default"/>
+          <w:b/>
+          <w:bCs/>
+          <w:lang w:val="vi-VN"/>
+        </w:rPr>
+        <w:t>Lấy một bản ghi theo id</w:t>
+      </w:r>
+    </w:p>
+    <w:p>
+      <w:pPr>
+        <w:numPr>
+          <w:numId w:val="0"/>
+        </w:numPr>
+        <w:spacing w:line="360" w:lineRule="auto"/>
+        <w:ind w:leftChars="0"/>
+        <w:outlineLvl w:val="9"/>
+      </w:pPr>
+      <w:r>
+        <w:rPr>
+          <w:rFonts w:hint="default"/>
+          <w:lang w:val="vi-VN"/>
+        </w:rPr>
+        <w:t xml:space="preserve">- Lớp </w:t>
+      </w:r>
+      <w:r>
+        <w:rPr>
+          <w:rFonts w:hint="default"/>
+          <w:b w:val="0"/>
+          <w:bCs w:val="0"/>
+          <w:lang w:val="vi-VN"/>
+        </w:rPr>
+        <w:t xml:space="preserve">CustomerRepository: </w:t>
+      </w:r>
+      <w:r>
+        <w:drawing>
+          <wp:inline distT="0" distB="0" distL="114300" distR="114300">
+            <wp:extent cx="5251450" cy="1143000"/>
+            <wp:effectExtent l="0" t="0" r="6350" b="0"/>
+            <wp:docPr id="5" name="Picture 5"/>
+            <wp:cNvGraphicFramePr>
+              <a:graphicFrameLocks xmlns:a="http://schemas.openxmlformats.org/drawingml/2006/main" noChangeAspect="1"/>
+            </wp:cNvGraphicFramePr>
+            <a:graphic xmlns:a="http://schemas.openxmlformats.org/drawingml/2006/main">
+              <a:graphicData uri="http://schemas.openxmlformats.org/drawingml/2006/picture">
+                <pic:pic xmlns:pic="http://schemas.openxmlformats.org/drawingml/2006/picture">
+                  <pic:nvPicPr>
+                    <pic:cNvPr id="5" name="Picture 5"/>
+                    <pic:cNvPicPr>
+                      <a:picLocks noChangeAspect="1"/>
+                    </pic:cNvPicPr>
+                  </pic:nvPicPr>
+                  <pic:blipFill>
+                    <a:blip r:embed="rId8"/>
+                    <a:srcRect r="4025"/>
+                    <a:stretch>
+                      <a:fillRect/>
+                    </a:stretch>
+                  </pic:blipFill>
+                  <pic:spPr>
+                    <a:xfrm>
+                      <a:off x="0" y="0"/>
+                      <a:ext cx="5251450" cy="1143000"/>
+                    </a:xfrm>
+                    <a:prstGeom prst="rect">
+                      <a:avLst/>
+                    </a:prstGeom>
+                    <a:noFill/>
+                    <a:ln>
+                      <a:noFill/>
+                    </a:ln>
+                  </pic:spPr>
+                </pic:pic>
+              </a:graphicData>
+            </a:graphic>
+          </wp:inline>
+        </w:drawing>
+      </w:r>
+    </w:p>
+    <w:p>
+      <w:pPr>
+        <w:numPr>
+          <w:numId w:val="0"/>
+        </w:numPr>
+        <w:spacing w:line="360" w:lineRule="auto"/>
+        <w:ind w:leftChars="0"/>
+        <w:outlineLvl w:val="9"/>
+      </w:pPr>
+      <w:r>
+        <w:rPr>
+          <w:rFonts w:hint="default"/>
+          <w:lang w:val="vi-VN"/>
+        </w:rPr>
+        <w:t xml:space="preserve">- Lớp CustomerService: </w:t>
+      </w:r>
+      <w:r>
+        <w:drawing>
+          <wp:inline distT="0" distB="0" distL="114300" distR="114300">
+            <wp:extent cx="5269230" cy="720725"/>
+            <wp:effectExtent l="0" t="0" r="3810" b="10795"/>
+            <wp:docPr id="6" name="Picture 6"/>
+            <wp:cNvGraphicFramePr>
+              <a:graphicFrameLocks xmlns:a="http://schemas.openxmlformats.org/drawingml/2006/main" noChangeAspect="1"/>
+            </wp:cNvGraphicFramePr>
+            <a:graphic xmlns:a="http://schemas.openxmlformats.org/drawingml/2006/main">
+              <a:graphicData uri="http://schemas.openxmlformats.org/drawingml/2006/picture">
+                <pic:pic xmlns:pic="http://schemas.openxmlformats.org/drawingml/2006/picture">
+                  <pic:nvPicPr>
+                    <pic:cNvPr id="6" name="Picture 6"/>
+                    <pic:cNvPicPr>
+                      <a:picLocks noChangeAspect="1"/>
+                    </pic:cNvPicPr>
+                  </pic:nvPicPr>
+                  <pic:blipFill>
+                    <a:blip r:embed="rId9"/>
+                    <a:srcRect r="1591"/>
+                    <a:stretch>
+                      <a:fillRect/>
+                    </a:stretch>
+                  </pic:blipFill>
+                  <pic:spPr>
+                    <a:xfrm>
+                      <a:off x="0" y="0"/>
+                      <a:ext cx="5269230" cy="720725"/>
+                    </a:xfrm>
+                    <a:prstGeom prst="rect">
+                      <a:avLst/>
+                    </a:prstGeom>
+                    <a:noFill/>
+                    <a:ln>
+                      <a:noFill/>
+                    </a:ln>
+                  </pic:spPr>
+                </pic:pic>
+              </a:graphicData>
+            </a:graphic>
+          </wp:inline>
+        </w:drawing>
+      </w:r>
+    </w:p>
+    <w:p>
+      <w:pPr>
+        <w:numPr>
+          <w:numId w:val="0"/>
+        </w:numPr>
+        <w:spacing w:line="360" w:lineRule="auto"/>
+        <w:ind w:leftChars="0"/>
+        <w:outlineLvl w:val="9"/>
+      </w:pPr>
+      <w:r>
+        <w:rPr>
+          <w:rFonts w:hint="default"/>
+          <w:lang w:val="vi-VN"/>
+        </w:rPr>
+        <w:t xml:space="preserve">- Lớp CustomerController: </w:t>
+      </w:r>
+      <w:r>
+        <w:drawing>
+          <wp:inline distT="0" distB="0" distL="114300" distR="114300">
+            <wp:extent cx="5259705" cy="2223135"/>
+            <wp:effectExtent l="0" t="0" r="13335" b="1905"/>
+            <wp:docPr id="7" name="Picture 7"/>
+            <wp:cNvGraphicFramePr>
+              <a:graphicFrameLocks xmlns:a="http://schemas.openxmlformats.org/drawingml/2006/main" noChangeAspect="1"/>
+            </wp:cNvGraphicFramePr>
+            <a:graphic xmlns:a="http://schemas.openxmlformats.org/drawingml/2006/main">
+              <a:graphicData uri="http://schemas.openxmlformats.org/drawingml/2006/picture">
+                <pic:pic xmlns:pic="http://schemas.openxmlformats.org/drawingml/2006/picture">
+                  <pic:nvPicPr>
+                    <pic:cNvPr id="7" name="Picture 7"/>
+                    <pic:cNvPicPr>
+                      <a:picLocks noChangeAspect="1"/>
+                    </pic:cNvPicPr>
+                  </pic:nvPicPr>
+                  <pic:blipFill>
+                    <a:blip r:embed="rId10"/>
+                    <a:srcRect r="3566"/>
+                    <a:stretch>
+                      <a:fillRect/>
+                    </a:stretch>
+                  </pic:blipFill>
+                  <pic:spPr>
+                    <a:xfrm>
+                      <a:off x="0" y="0"/>
+                      <a:ext cx="5259705" cy="2223135"/>
+                    </a:xfrm>
+                    <a:prstGeom prst="rect">
+                      <a:avLst/>
+                    </a:prstGeom>
+                    <a:noFill/>
+                    <a:ln>
+                      <a:noFill/>
+                    </a:ln>
+                  </pic:spPr>
+                </pic:pic>
+              </a:graphicData>
+            </a:graphic>
+          </wp:inline>
+        </w:drawing>
+      </w:r>
+    </w:p>
+    <w:p>
+      <w:pPr>
+        <w:numPr>
+          <w:ilvl w:val="0"/>
+          <w:numId w:val="20"/>
+        </w:numPr>
+        <w:spacing w:line="360" w:lineRule="auto"/>
+        <w:ind w:left="0" w:leftChars="0" w:firstLine="0" w:firstLineChars="0"/>
+        <w:outlineLvl w:val="2"/>
+        <w:rPr>
+          <w:rFonts w:hint="default"/>
+          <w:b/>
+          <w:bCs/>
+          <w:lang w:val="vi-VN"/>
+        </w:rPr>
+      </w:pPr>
+      <w:r>
+        <w:rPr>
+          <w:rFonts w:hint="default"/>
+          <w:b/>
+          <w:bCs/>
+          <w:lang w:val="vi-VN"/>
+        </w:rPr>
+        <w:t>Tạo mới một bản ghi</w:t>
+      </w:r>
+    </w:p>
+    <w:p>
+      <w:pPr>
+        <w:numPr>
+          <w:ilvl w:val="0"/>
+          <w:numId w:val="0"/>
+        </w:numPr>
+        <w:spacing w:line="360" w:lineRule="auto"/>
+        <w:outlineLvl w:val="9"/>
+      </w:pPr>
+      <w:r>
+        <w:rPr>
+          <w:rFonts w:hint="default"/>
+          <w:lang w:val="vi-VN"/>
+        </w:rPr>
+        <w:t xml:space="preserve">- Lớp </w:t>
+      </w:r>
+      <w:r>
+        <w:rPr>
+          <w:rFonts w:hint="default"/>
+          <w:b w:val="0"/>
+          <w:bCs w:val="0"/>
+          <w:lang w:val="vi-VN"/>
+        </w:rPr>
+        <w:t xml:space="preserve">CustomerRepository: </w:t>
+      </w:r>
+      <w:r>
+        <w:drawing>
+          <wp:inline distT="0" distB="0" distL="114300" distR="114300">
+            <wp:extent cx="5241925" cy="398145"/>
+            <wp:effectExtent l="0" t="0" r="635" b="13335"/>
+            <wp:docPr id="11" name="Picture 8"/>
+            <wp:cNvGraphicFramePr>
+              <a:graphicFrameLocks xmlns:a="http://schemas.openxmlformats.org/drawingml/2006/main" noChangeAspect="1"/>
+            </wp:cNvGraphicFramePr>
+            <a:graphic xmlns:a="http://schemas.openxmlformats.org/drawingml/2006/main">
+              <a:graphicData uri="http://schemas.openxmlformats.org/drawingml/2006/picture">
+                <pic:pic xmlns:pic="http://schemas.openxmlformats.org/drawingml/2006/picture">
+                  <pic:nvPicPr>
+                    <pic:cNvPr id="11" name="Picture 8"/>
+                    <pic:cNvPicPr>
+                      <a:picLocks noChangeAspect="1"/>
+                    </pic:cNvPicPr>
+                  </pic:nvPicPr>
+                  <pic:blipFill>
+                    <a:blip r:embed="rId11"/>
+                    <a:srcRect r="2528" b="-5660"/>
+                    <a:stretch>
+                      <a:fillRect/>
+                    </a:stretch>
+                  </pic:blipFill>
+                  <pic:spPr>
+                    <a:xfrm>
+                      <a:off x="0" y="0"/>
+                      <a:ext cx="5241925" cy="398145"/>
+                    </a:xfrm>
+                    <a:prstGeom prst="rect">
+                      <a:avLst/>
+                    </a:prstGeom>
+                    <a:noFill/>
+                    <a:ln>
+                      <a:noFill/>
+                    </a:ln>
+                  </pic:spPr>
+                </pic:pic>
+              </a:graphicData>
+            </a:graphic>
+          </wp:inline>
+        </w:drawing>
+      </w:r>
+    </w:p>
+    <w:p>
+      <w:pPr>
+        <w:numPr>
+          <w:ilvl w:val="0"/>
+          <w:numId w:val="0"/>
+        </w:numPr>
+        <w:spacing w:line="360" w:lineRule="auto"/>
+        <w:outlineLvl w:val="9"/>
+        <w:rPr>
+          <w:rFonts w:hint="default"/>
+          <w:lang w:val="vi-VN"/>
+        </w:rPr>
+      </w:pPr>
+      <w:r>
+        <w:rPr>
+          <w:rFonts w:hint="default"/>
+          <w:lang w:val="vi-VN"/>
+        </w:rPr>
+        <w:t xml:space="preserve">- Lớp CustomerService: </w:t>
+      </w:r>
+      <w:r>
+        <w:drawing>
+          <wp:inline distT="0" distB="0" distL="114300" distR="114300">
+            <wp:extent cx="5269865" cy="700405"/>
+            <wp:effectExtent l="0" t="0" r="3175" b="635"/>
+            <wp:docPr id="12" name="Picture 9"/>
+            <wp:cNvGraphicFramePr>
+              <a:graphicFrameLocks xmlns:a="http://schemas.openxmlformats.org/drawingml/2006/main" noChangeAspect="1"/>
+            </wp:cNvGraphicFramePr>
+            <a:graphic xmlns:a="http://schemas.openxmlformats.org/drawingml/2006/main">
+              <a:graphicData uri="http://schemas.openxmlformats.org/drawingml/2006/picture">
+                <pic:pic xmlns:pic="http://schemas.openxmlformats.org/drawingml/2006/picture">
+                  <pic:nvPicPr>
+                    <pic:cNvPr id="12" name="Picture 9"/>
+                    <pic:cNvPicPr>
+                      <a:picLocks noChangeAspect="1"/>
+                    </pic:cNvPicPr>
+                  </pic:nvPicPr>
+                  <pic:blipFill>
+                    <a:blip r:embed="rId12"/>
+                    <a:stretch>
+                      <a:fillRect/>
+                    </a:stretch>
+                  </pic:blipFill>
+                  <pic:spPr>
+                    <a:xfrm>
+                      <a:off x="0" y="0"/>
+                      <a:ext cx="5269865" cy="700405"/>
+                    </a:xfrm>
+                    <a:prstGeom prst="rect">
+                      <a:avLst/>
+                    </a:prstGeom>
+                    <a:noFill/>
+                    <a:ln>
+                      <a:noFill/>
+                    </a:ln>
+                  </pic:spPr>
+                </pic:pic>
+              </a:graphicData>
+            </a:graphic>
+          </wp:inline>
+        </w:drawing>
+      </w:r>
+    </w:p>
+    <w:p>
+      <w:pPr>
+        <w:numPr>
+          <w:numId w:val="0"/>
+        </w:numPr>
+        <w:spacing w:line="360" w:lineRule="auto"/>
+        <w:ind w:leftChars="0"/>
+        <w:outlineLvl w:val="9"/>
+      </w:pPr>
+      <w:r>
+        <w:rPr>
+          <w:rFonts w:hint="default"/>
+          <w:lang w:val="vi-VN"/>
+        </w:rPr>
+        <w:t xml:space="preserve">- Lớp CustomerController: </w:t>
+      </w:r>
+      <w:r>
+        <w:drawing>
+          <wp:inline distT="0" distB="0" distL="114300" distR="114300">
+            <wp:extent cx="5273040" cy="1739265"/>
+            <wp:effectExtent l="0" t="0" r="0" b="13335"/>
+            <wp:docPr id="13" name="Picture 10"/>
+            <wp:cNvGraphicFramePr>
+              <a:graphicFrameLocks xmlns:a="http://schemas.openxmlformats.org/drawingml/2006/main" noChangeAspect="1"/>
+            </wp:cNvGraphicFramePr>
+            <a:graphic xmlns:a="http://schemas.openxmlformats.org/drawingml/2006/main">
+              <a:graphicData uri="http://schemas.openxmlformats.org/drawingml/2006/picture">
+                <pic:pic xmlns:pic="http://schemas.openxmlformats.org/drawingml/2006/picture">
+                  <pic:nvPicPr>
+                    <pic:cNvPr id="13" name="Picture 10"/>
+                    <pic:cNvPicPr>
+                      <a:picLocks noChangeAspect="1"/>
+                    </pic:cNvPicPr>
+                  </pic:nvPicPr>
+                  <pic:blipFill>
+                    <a:blip r:embed="rId13"/>
+                    <a:stretch>
+                      <a:fillRect/>
+                    </a:stretch>
+                  </pic:blipFill>
+                  <pic:spPr>
+                    <a:xfrm>
+                      <a:off x="0" y="0"/>
+                      <a:ext cx="5273040" cy="1739265"/>
+                    </a:xfrm>
+                    <a:prstGeom prst="rect">
+                      <a:avLst/>
+                    </a:prstGeom>
+                    <a:noFill/>
+                    <a:ln>
+                      <a:noFill/>
+                    </a:ln>
+                  </pic:spPr>
+                </pic:pic>
+              </a:graphicData>
+            </a:graphic>
+          </wp:inline>
+        </w:drawing>
+      </w:r>
+    </w:p>
+    <w:p>
+      <w:pPr>
+        <w:numPr>
+          <w:ilvl w:val="0"/>
+          <w:numId w:val="20"/>
+        </w:numPr>
+        <w:spacing w:line="360" w:lineRule="auto"/>
+        <w:ind w:left="0" w:leftChars="0" w:firstLine="0" w:firstLineChars="0"/>
+        <w:outlineLvl w:val="2"/>
+        <w:rPr>
+          <w:rFonts w:hint="default"/>
+          <w:b/>
+          <w:bCs/>
+          <w:lang w:val="vi-VN"/>
+        </w:rPr>
+      </w:pPr>
+      <w:r>
+        <w:rPr>
+          <w:rFonts w:hint="default"/>
+          <w:b/>
+          <w:bCs/>
+          <w:lang w:val="vi-VN"/>
+        </w:rPr>
+        <w:t>Xóa 1 bản ghi theo id</w:t>
+      </w:r>
+    </w:p>
+    <w:p>
+      <w:pPr>
+        <w:keepNext w:val="0"/>
+        <w:keepLines w:val="0"/>
+        <w:widowControl/>
+        <w:suppressLineNumbers w:val="0"/>
+        <w:spacing w:before="0" w:beforeAutospacing="0" w:after="0" w:afterAutospacing="0" w:line="360" w:lineRule="auto"/>
+        <w:ind w:left="0" w:right="0"/>
+        <w:jc w:val="left"/>
+      </w:pPr>
+      <w:r>
+        <w:rPr>
+          <w:rFonts w:hint="default" w:ascii="Times New Roman" w:hAnsi="Times New Roman" w:eastAsia="SimSun" w:cs="Times New Roman"/>
+          <w:kern w:val="0"/>
+          <w:sz w:val="26"/>
+          <w:szCs w:val="26"/>
+          <w:lang w:val="en-US" w:eastAsia="zh-CN" w:bidi="ar"/>
+        </w:rPr>
+        <w:t xml:space="preserve">- Lớp </w:t>
+      </w:r>
+      <w:r>
+        <w:rPr>
+          <w:rFonts w:hint="default" w:ascii="Times New Roman" w:hAnsi="Times New Roman" w:eastAsia="SimSun" w:cs="Times New Roman"/>
+          <w:b w:val="0"/>
+          <w:bCs w:val="0"/>
+          <w:kern w:val="0"/>
+          <w:sz w:val="26"/>
+          <w:szCs w:val="26"/>
+          <w:lang w:val="en-US" w:eastAsia="zh-CN" w:bidi="ar"/>
+        </w:rPr>
+        <w:t xml:space="preserve">CustomerRepository: </w:t>
+      </w:r>
+      <w:r>
+        <w:drawing>
+          <wp:inline distT="0" distB="0" distL="114300" distR="114300">
+            <wp:extent cx="5271770" cy="1941195"/>
+            <wp:effectExtent l="0" t="0" r="1270" b="9525"/>
+            <wp:docPr id="17" name="Picture 14"/>
+            <wp:cNvGraphicFramePr>
+              <a:graphicFrameLocks xmlns:a="http://schemas.openxmlformats.org/drawingml/2006/main" noChangeAspect="1"/>
+            </wp:cNvGraphicFramePr>
+            <a:graphic xmlns:a="http://schemas.openxmlformats.org/drawingml/2006/main">
+              <a:graphicData uri="http://schemas.openxmlformats.org/drawingml/2006/picture">
+                <pic:pic xmlns:pic="http://schemas.openxmlformats.org/drawingml/2006/picture">
+                  <pic:nvPicPr>
+                    <pic:cNvPr id="17" name="Picture 14"/>
+                    <pic:cNvPicPr>
+                      <a:picLocks noChangeAspect="1"/>
+                    </pic:cNvPicPr>
+                  </pic:nvPicPr>
+                  <pic:blipFill>
+                    <a:blip r:embed="rId14"/>
+                    <a:stretch>
+                      <a:fillRect/>
+                    </a:stretch>
+                  </pic:blipFill>
+                  <pic:spPr>
+                    <a:xfrm>
+                      <a:off x="0" y="0"/>
+                      <a:ext cx="5271770" cy="1941195"/>
+                    </a:xfrm>
+                    <a:prstGeom prst="rect">
+                      <a:avLst/>
+                    </a:prstGeom>
+                    <a:noFill/>
+                    <a:ln>
+                      <a:noFill/>
+                    </a:ln>
+                  </pic:spPr>
+                </pic:pic>
+              </a:graphicData>
+            </a:graphic>
+          </wp:inline>
+        </w:drawing>
+      </w:r>
+    </w:p>
+    <w:p>
+      <w:pPr>
+        <w:keepNext w:val="0"/>
+        <w:keepLines w:val="0"/>
+        <w:widowControl/>
+        <w:suppressLineNumbers w:val="0"/>
+        <w:spacing w:before="0" w:beforeAutospacing="0" w:after="0" w:afterAutospacing="0" w:line="360" w:lineRule="auto"/>
+        <w:ind w:left="0" w:right="0"/>
+        <w:jc w:val="left"/>
+        <w:rPr>
+          <w:rFonts w:hint="default" w:eastAsia="SimSun" w:cs="Times New Roman"/>
+          <w:kern w:val="0"/>
+          <w:sz w:val="26"/>
+          <w:szCs w:val="26"/>
+          <w:lang w:val="vi-VN" w:eastAsia="zh-CN" w:bidi="ar"/>
+        </w:rPr>
+      </w:pPr>
+      <w:r>
+        <w:rPr>
+          <w:rFonts w:hint="default" w:ascii="Times New Roman" w:hAnsi="Times New Roman" w:eastAsia="SimSun" w:cs="Times New Roman"/>
+          <w:kern w:val="0"/>
+          <w:sz w:val="26"/>
+          <w:szCs w:val="26"/>
+          <w:lang w:val="en-US" w:eastAsia="zh-CN" w:bidi="ar"/>
+        </w:rPr>
+        <w:t>- Lớp CustomerService:</w:t>
+      </w:r>
+      <w:r>
+        <w:rPr>
+          <w:rFonts w:hint="default" w:eastAsia="SimSun" w:cs="Times New Roman"/>
+          <w:kern w:val="0"/>
+          <w:sz w:val="26"/>
+          <w:szCs w:val="26"/>
+          <w:lang w:val="vi-VN" w:eastAsia="zh-CN" w:bidi="ar"/>
+        </w:rPr>
+        <w:t xml:space="preserve"> </w:t>
+      </w:r>
+    </w:p>
+    <w:p>
+      <w:pPr>
+        <w:keepNext w:val="0"/>
+        <w:keepLines w:val="0"/>
+        <w:widowControl/>
+        <w:suppressLineNumbers w:val="0"/>
+        <w:spacing w:before="0" w:beforeAutospacing="0" w:after="0" w:afterAutospacing="0" w:line="360" w:lineRule="auto"/>
+        <w:ind w:left="0" w:right="0"/>
+        <w:jc w:val="left"/>
+        <w:rPr>
+          <w:rFonts w:hint="default" w:eastAsia="SimSun" w:cs="Times New Roman"/>
+          <w:kern w:val="0"/>
+          <w:sz w:val="26"/>
+          <w:szCs w:val="26"/>
+          <w:lang w:val="vi-VN" w:eastAsia="zh-CN" w:bidi="ar"/>
+        </w:rPr>
+      </w:pPr>
+      <w:r>
+        <w:drawing>
+          <wp:inline distT="0" distB="0" distL="114300" distR="114300">
+            <wp:extent cx="5268595" cy="753745"/>
+            <wp:effectExtent l="0" t="0" r="4445" b="8255"/>
+            <wp:docPr id="18" name="Picture 15"/>
+            <wp:cNvGraphicFramePr>
+              <a:graphicFrameLocks xmlns:a="http://schemas.openxmlformats.org/drawingml/2006/main" noChangeAspect="1"/>
+            </wp:cNvGraphicFramePr>
+            <a:graphic xmlns:a="http://schemas.openxmlformats.org/drawingml/2006/main">
+              <a:graphicData uri="http://schemas.openxmlformats.org/drawingml/2006/picture">
+                <pic:pic xmlns:pic="http://schemas.openxmlformats.org/drawingml/2006/picture">
+                  <pic:nvPicPr>
+                    <pic:cNvPr id="18" name="Picture 15"/>
+                    <pic:cNvPicPr>
+                      <a:picLocks noChangeAspect="1"/>
+                    </pic:cNvPicPr>
+                  </pic:nvPicPr>
+                  <pic:blipFill>
+                    <a:blip r:embed="rId15"/>
+                    <a:stretch>
+                      <a:fillRect/>
+                    </a:stretch>
+                  </pic:blipFill>
+                  <pic:spPr>
+                    <a:xfrm>
+                      <a:off x="0" y="0"/>
+                      <a:ext cx="5268595" cy="753745"/>
+                    </a:xfrm>
+                    <a:prstGeom prst="rect">
+                      <a:avLst/>
+                    </a:prstGeom>
+                    <a:noFill/>
+                    <a:ln>
+                      <a:noFill/>
+                    </a:ln>
+                  </pic:spPr>
+                </pic:pic>
+              </a:graphicData>
+            </a:graphic>
+          </wp:inline>
+        </w:drawing>
+      </w:r>
+    </w:p>
+    <w:p>
+      <w:pPr>
+        <w:keepNext w:val="0"/>
+        <w:keepLines w:val="0"/>
+        <w:widowControl/>
+        <w:suppressLineNumbers w:val="0"/>
+        <w:spacing w:before="0" w:beforeAutospacing="0" w:after="0" w:afterAutospacing="0" w:line="360" w:lineRule="auto"/>
+        <w:ind w:left="0" w:right="0"/>
+        <w:jc w:val="left"/>
+        <w:rPr>
+          <w:rFonts w:hint="default"/>
+          <w:lang w:val="vi-VN"/>
+        </w:rPr>
+      </w:pPr>
+      <w:r>
+        <w:rPr>
+          <w:rFonts w:hint="default" w:ascii="Times New Roman" w:hAnsi="Times New Roman" w:eastAsia="SimSun" w:cs="Times New Roman"/>
+          <w:kern w:val="0"/>
+          <w:sz w:val="26"/>
+          <w:szCs w:val="26"/>
+          <w:lang w:val="en-US" w:eastAsia="zh-CN" w:bidi="ar"/>
+        </w:rPr>
+        <w:t xml:space="preserve">- Lớp CustomerController: </w:t>
+      </w:r>
+      <w:r>
+        <w:drawing>
+          <wp:inline distT="0" distB="0" distL="114300" distR="114300">
+            <wp:extent cx="5268595" cy="1474470"/>
+            <wp:effectExtent l="0" t="0" r="4445" b="3810"/>
+            <wp:docPr id="19" name="Picture 16"/>
+            <wp:cNvGraphicFramePr>
+              <a:graphicFrameLocks xmlns:a="http://schemas.openxmlformats.org/drawingml/2006/main" noChangeAspect="1"/>
+            </wp:cNvGraphicFramePr>
+            <a:graphic xmlns:a="http://schemas.openxmlformats.org/drawingml/2006/main">
+              <a:graphicData uri="http://schemas.openxmlformats.org/drawingml/2006/picture">
+                <pic:pic xmlns:pic="http://schemas.openxmlformats.org/drawingml/2006/picture">
+                  <pic:nvPicPr>
+                    <pic:cNvPr id="19" name="Picture 16"/>
+                    <pic:cNvPicPr>
+                      <a:picLocks noChangeAspect="1"/>
+                    </pic:cNvPicPr>
+                  </pic:nvPicPr>
+                  <pic:blipFill>
+                    <a:blip r:embed="rId16"/>
+                    <a:stretch>
+                      <a:fillRect/>
+                    </a:stretch>
+                  </pic:blipFill>
+                  <pic:spPr>
+                    <a:xfrm>
+                      <a:off x="0" y="0"/>
+                      <a:ext cx="5268595" cy="1474470"/>
+                    </a:xfrm>
+                    <a:prstGeom prst="rect">
+                      <a:avLst/>
+                    </a:prstGeom>
+                    <a:noFill/>
+                    <a:ln>
+                      <a:noFill/>
+                    </a:ln>
+                  </pic:spPr>
+                </pic:pic>
+              </a:graphicData>
+            </a:graphic>
+          </wp:inline>
+        </w:drawing>
+      </w:r>
+    </w:p>
+    <w:p>
+      <w:pPr>
+        <w:numPr>
+          <w:ilvl w:val="0"/>
+          <w:numId w:val="20"/>
+        </w:numPr>
+        <w:spacing w:line="360" w:lineRule="auto"/>
+        <w:ind w:left="0" w:leftChars="0" w:firstLine="0" w:firstLineChars="0"/>
+        <w:outlineLvl w:val="2"/>
+        <w:rPr>
+          <w:rFonts w:hint="default"/>
+          <w:b/>
+          <w:bCs/>
+          <w:lang w:val="vi-VN"/>
+        </w:rPr>
+      </w:pPr>
+      <w:r>
+        <w:rPr>
+          <w:rFonts w:hint="default"/>
+          <w:b/>
+          <w:bCs/>
+          <w:lang w:val="vi-VN"/>
+        </w:rPr>
+        <w:t>Sửa 1 bản ghi</w:t>
+      </w:r>
+    </w:p>
+    <w:p>
+      <w:pPr>
+        <w:keepNext w:val="0"/>
+        <w:keepLines w:val="0"/>
+        <w:widowControl/>
+        <w:suppressLineNumbers w:val="0"/>
+        <w:spacing w:before="0" w:beforeAutospacing="0" w:after="0" w:afterAutospacing="0" w:line="360" w:lineRule="auto"/>
+        <w:ind w:left="0" w:right="0"/>
+        <w:jc w:val="left"/>
+      </w:pPr>
+      <w:r>
+        <w:rPr>
+          <w:rFonts w:hint="default" w:ascii="Times New Roman" w:hAnsi="Times New Roman" w:eastAsia="SimSun" w:cs="Times New Roman"/>
+          <w:kern w:val="0"/>
+          <w:sz w:val="26"/>
+          <w:szCs w:val="26"/>
+          <w:lang w:val="en-US" w:eastAsia="zh-CN" w:bidi="ar"/>
+        </w:rPr>
+        <w:t xml:space="preserve">- Lớp </w:t>
+      </w:r>
+      <w:r>
+        <w:rPr>
+          <w:rFonts w:hint="default" w:ascii="Times New Roman" w:hAnsi="Times New Roman" w:eastAsia="SimSun" w:cs="Times New Roman"/>
+          <w:b w:val="0"/>
+          <w:bCs w:val="0"/>
+          <w:kern w:val="0"/>
+          <w:sz w:val="26"/>
+          <w:szCs w:val="26"/>
+          <w:lang w:val="en-US" w:eastAsia="zh-CN" w:bidi="ar"/>
+        </w:rPr>
+        <w:t xml:space="preserve">CustomerRepository: </w:t>
+      </w:r>
+      <w:r>
+        <w:drawing>
+          <wp:inline distT="0" distB="0" distL="114300" distR="114300">
+            <wp:extent cx="5270500" cy="2294255"/>
+            <wp:effectExtent l="0" t="0" r="2540" b="6985"/>
+            <wp:docPr id="26" name="Picture 23"/>
+            <wp:cNvGraphicFramePr>
+              <a:graphicFrameLocks xmlns:a="http://schemas.openxmlformats.org/drawingml/2006/main" noChangeAspect="1"/>
+            </wp:cNvGraphicFramePr>
+            <a:graphic xmlns:a="http://schemas.openxmlformats.org/drawingml/2006/main">
+              <a:graphicData uri="http://schemas.openxmlformats.org/drawingml/2006/picture">
+                <pic:pic xmlns:pic="http://schemas.openxmlformats.org/drawingml/2006/picture">
+                  <pic:nvPicPr>
+                    <pic:cNvPr id="26" name="Picture 23"/>
+                    <pic:cNvPicPr>
+                      <a:picLocks noChangeAspect="1"/>
+                    </pic:cNvPicPr>
+                  </pic:nvPicPr>
+                  <pic:blipFill>
+                    <a:blip r:embed="rId17"/>
+                    <a:stretch>
+                      <a:fillRect/>
+                    </a:stretch>
+                  </pic:blipFill>
+                  <pic:spPr>
+                    <a:xfrm>
+                      <a:off x="0" y="0"/>
+                      <a:ext cx="5270500" cy="2294255"/>
+                    </a:xfrm>
+                    <a:prstGeom prst="rect">
+                      <a:avLst/>
+                    </a:prstGeom>
+                    <a:noFill/>
+                    <a:ln>
+                      <a:noFill/>
+                    </a:ln>
+                  </pic:spPr>
+                </pic:pic>
+              </a:graphicData>
+            </a:graphic>
+          </wp:inline>
+        </w:drawing>
+      </w:r>
+    </w:p>
+    <w:p>
+      <w:pPr>
+        <w:keepNext w:val="0"/>
+        <w:keepLines w:val="0"/>
+        <w:widowControl/>
+        <w:suppressLineNumbers w:val="0"/>
+        <w:spacing w:before="0" w:beforeAutospacing="0" w:after="0" w:afterAutospacing="0" w:line="360" w:lineRule="auto"/>
+        <w:ind w:left="0" w:right="0"/>
+        <w:jc w:val="left"/>
+        <w:rPr>
+          <w:rFonts w:hint="default"/>
+          <w:lang w:val="vi-VN"/>
+        </w:rPr>
+      </w:pPr>
+      <w:r>
+        <w:rPr>
+          <w:rFonts w:hint="default" w:ascii="Times New Roman" w:hAnsi="Times New Roman" w:eastAsia="SimSun" w:cs="Times New Roman"/>
+          <w:kern w:val="0"/>
+          <w:sz w:val="26"/>
+          <w:szCs w:val="26"/>
+          <w:lang w:val="en-US" w:eastAsia="zh-CN" w:bidi="ar"/>
+        </w:rPr>
+        <w:t>- Lớp CustomerService:</w:t>
+      </w:r>
+      <w:r>
+        <w:rPr>
+          <w:rFonts w:hint="default" w:eastAsia="SimSun" w:cs="Times New Roman"/>
+          <w:kern w:val="0"/>
+          <w:sz w:val="26"/>
+          <w:szCs w:val="26"/>
+          <w:lang w:val="vi-VN" w:eastAsia="zh-CN" w:bidi="ar"/>
+        </w:rPr>
+        <w:t xml:space="preserve"> </w:t>
+      </w:r>
+      <w:r>
+        <w:drawing>
+          <wp:inline distT="0" distB="0" distL="114300" distR="114300">
+            <wp:extent cx="5274310" cy="718185"/>
+            <wp:effectExtent l="0" t="0" r="13970" b="13335"/>
+            <wp:docPr id="25" name="Picture 22"/>
+            <wp:cNvGraphicFramePr>
+              <a:graphicFrameLocks xmlns:a="http://schemas.openxmlformats.org/drawingml/2006/main" noChangeAspect="1"/>
+            </wp:cNvGraphicFramePr>
+            <a:graphic xmlns:a="http://schemas.openxmlformats.org/drawingml/2006/main">
+              <a:graphicData uri="http://schemas.openxmlformats.org/drawingml/2006/picture">
+                <pic:pic xmlns:pic="http://schemas.openxmlformats.org/drawingml/2006/picture">
+                  <pic:nvPicPr>
+                    <pic:cNvPr id="25" name="Picture 22"/>
+                    <pic:cNvPicPr>
+                      <a:picLocks noChangeAspect="1"/>
+                    </pic:cNvPicPr>
+                  </pic:nvPicPr>
+                  <pic:blipFill>
+                    <a:blip r:embed="rId18"/>
+                    <a:stretch>
+                      <a:fillRect/>
+                    </a:stretch>
+                  </pic:blipFill>
+                  <pic:spPr>
+                    <a:xfrm>
+                      <a:off x="0" y="0"/>
+                      <a:ext cx="5274310" cy="718185"/>
+                    </a:xfrm>
+                    <a:prstGeom prst="rect">
+                      <a:avLst/>
+                    </a:prstGeom>
+                    <a:noFill/>
+                    <a:ln>
+                      <a:noFill/>
+                    </a:ln>
+                  </pic:spPr>
+                </pic:pic>
+              </a:graphicData>
+            </a:graphic>
+          </wp:inline>
+        </w:drawing>
+      </w:r>
+    </w:p>
+    <w:p>
+      <w:pPr>
+        <w:keepNext w:val="0"/>
+        <w:keepLines w:val="0"/>
+        <w:widowControl/>
+        <w:suppressLineNumbers w:val="0"/>
+        <w:spacing w:before="0" w:beforeAutospacing="0" w:after="0" w:afterAutospacing="0" w:line="360" w:lineRule="auto"/>
+        <w:ind w:left="0" w:right="0"/>
+        <w:jc w:val="left"/>
+      </w:pPr>
+      <w:r>
+        <w:rPr>
+          <w:rFonts w:hint="default" w:ascii="Times New Roman" w:hAnsi="Times New Roman" w:eastAsia="SimSun" w:cs="Times New Roman"/>
+          <w:kern w:val="0"/>
+          <w:sz w:val="26"/>
+          <w:szCs w:val="26"/>
+          <w:lang w:val="en-US" w:eastAsia="zh-CN" w:bidi="ar"/>
+        </w:rPr>
+        <w:t xml:space="preserve">- Lớp CustomerController: </w:t>
+      </w:r>
+      <w:r>
+        <w:drawing>
+          <wp:inline distT="0" distB="0" distL="114300" distR="114300">
+            <wp:extent cx="5271135" cy="1236345"/>
+            <wp:effectExtent l="0" t="0" r="1905" b="13335"/>
+            <wp:docPr id="24" name="Picture 21"/>
+            <wp:cNvGraphicFramePr>
+              <a:graphicFrameLocks xmlns:a="http://schemas.openxmlformats.org/drawingml/2006/main" noChangeAspect="1"/>
+            </wp:cNvGraphicFramePr>
+            <a:graphic xmlns:a="http://schemas.openxmlformats.org/drawingml/2006/main">
+              <a:graphicData uri="http://schemas.openxmlformats.org/drawingml/2006/picture">
+                <pic:pic xmlns:pic="http://schemas.openxmlformats.org/drawingml/2006/picture">
+                  <pic:nvPicPr>
+                    <pic:cNvPr id="24" name="Picture 21"/>
+                    <pic:cNvPicPr>
+                      <a:picLocks noChangeAspect="1"/>
+                    </pic:cNvPicPr>
+                  </pic:nvPicPr>
+                  <pic:blipFill>
+                    <a:blip r:embed="rId19"/>
+                    <a:stretch>
+                      <a:fillRect/>
+                    </a:stretch>
+                  </pic:blipFill>
+                  <pic:spPr>
+                    <a:xfrm>
+                      <a:off x="0" y="0"/>
+                      <a:ext cx="5271135" cy="1236345"/>
+                    </a:xfrm>
+                    <a:prstGeom prst="rect">
+                      <a:avLst/>
+                    </a:prstGeom>
+                    <a:noFill/>
+                    <a:ln>
+                      <a:noFill/>
+                    </a:ln>
+                  </pic:spPr>
+                </pic:pic>
+              </a:graphicData>
+            </a:graphic>
+          </wp:inline>
+        </w:drawing>
+      </w:r>
+    </w:p>
+    <w:p>
+      <w:pPr>
+        <w:numPr>
+          <w:ilvl w:val="0"/>
+          <w:numId w:val="11"/>
+        </w:numPr>
+        <w:spacing w:line="360" w:lineRule="auto"/>
+        <w:ind w:left="0" w:leftChars="0" w:firstLine="0" w:firstLineChars="0"/>
+        <w:outlineLvl w:val="0"/>
+        <w:rPr>
+          <w:rFonts w:hint="default"/>
+          <w:b/>
+          <w:bCs/>
+          <w:lang w:val="vi-VN"/>
+        </w:rPr>
+      </w:pPr>
+      <w:r>
+        <w:rPr>
+          <w:rFonts w:hint="default"/>
+          <w:b/>
+          <w:bCs/>
+          <w:lang w:val="vi-VN"/>
+        </w:rPr>
+        <w:t>Tích hợp cơ sở dữ liệu với JPA/Hibernate: Entity, Repository, Service</w:t>
+      </w:r>
+    </w:p>
+    <w:p>
+      <w:pPr>
+        <w:numPr>
+          <w:ilvl w:val="0"/>
+          <w:numId w:val="21"/>
+        </w:numPr>
+        <w:spacing w:line="360" w:lineRule="auto"/>
+        <w:ind w:leftChars="0"/>
+        <w:outlineLvl w:val="9"/>
+        <w:rPr>
+          <w:rFonts w:hint="default"/>
+          <w:b/>
+          <w:bCs/>
+          <w:lang w:val="vi-VN"/>
+        </w:rPr>
+      </w:pPr>
+      <w:r>
+        <w:rPr>
+          <w:rFonts w:hint="default"/>
+          <w:b/>
+          <w:bCs/>
+          <w:lang w:val="vi-VN"/>
+        </w:rPr>
+        <w:t>JPA - Java Persistence API</w:t>
+      </w:r>
+    </w:p>
+    <w:p>
+      <w:pPr>
+        <w:numPr>
+          <w:numId w:val="0"/>
+        </w:numPr>
+        <w:spacing w:line="360" w:lineRule="auto"/>
+        <w:outlineLvl w:val="9"/>
+        <w:rPr>
+          <w:rFonts w:hint="default"/>
+          <w:lang w:val="vi-VN"/>
+        </w:rPr>
+      </w:pPr>
+      <w:r>
+        <w:rPr>
+          <w:rFonts w:hint="default"/>
+          <w:lang w:val="vi-VN"/>
+        </w:rPr>
+        <w:t>- Lối tư duy ánh xạ thẳng từ object tới bảng trong cơ sở dữ liệu.</w:t>
+      </w:r>
+    </w:p>
+    <w:p>
+      <w:pPr>
+        <w:numPr>
+          <w:numId w:val="0"/>
+        </w:numPr>
+        <w:spacing w:line="360" w:lineRule="auto"/>
+        <w:outlineLvl w:val="9"/>
+        <w:rPr>
+          <w:rFonts w:hint="default"/>
+          <w:lang w:val="vi-VN"/>
+        </w:rPr>
+      </w:pPr>
+      <w:r>
+        <w:rPr>
+          <w:rFonts w:hint="default"/>
+          <w:lang w:val="vi-VN"/>
+        </w:rPr>
+        <w:t>- Việc ánh xạ được gọi là ORM - Object Relational Mapping: kỹ thuật giúp ánh xạ các bản ghi dữ liệu trong cơ sở dữ liệu sang dạng đối tượng được định nghĩa trong các class</w:t>
+      </w:r>
+    </w:p>
+    <w:p>
+      <w:pPr>
+        <w:numPr>
+          <w:numId w:val="0"/>
+        </w:numPr>
+        <w:spacing w:line="360" w:lineRule="auto"/>
+        <w:outlineLvl w:val="9"/>
+        <w:rPr>
+          <w:rFonts w:hint="default"/>
+          <w:lang w:val="vi-VN"/>
+        </w:rPr>
+      </w:pPr>
+      <w:r>
+        <w:rPr>
+          <w:rFonts w:hint="default"/>
+          <w:lang w:val="vi-VN"/>
+        </w:rPr>
+        <w:t>- Các khái niệm trong JPA:</w:t>
+      </w:r>
+    </w:p>
+    <w:p>
+      <w:pPr>
+        <w:numPr>
+          <w:ilvl w:val="0"/>
+          <w:numId w:val="22"/>
+        </w:numPr>
+        <w:spacing w:line="360" w:lineRule="auto"/>
+        <w:ind w:left="780" w:leftChars="0" w:hanging="420" w:firstLineChars="0"/>
+        <w:outlineLvl w:val="9"/>
+        <w:rPr>
+          <w:rFonts w:hint="default"/>
+          <w:lang w:val="vi-VN"/>
+        </w:rPr>
+      </w:pPr>
+      <w:r>
+        <w:rPr>
+          <w:rFonts w:hint="default"/>
+          <w:b/>
+          <w:bCs/>
+          <w:lang w:val="vi-VN"/>
+        </w:rPr>
+        <w:t xml:space="preserve">Entity Manager: </w:t>
+      </w:r>
+      <w:r>
+        <w:rPr>
+          <w:rFonts w:hint="default"/>
+          <w:lang w:val="vi-VN"/>
+        </w:rPr>
+        <w:t>khi các ánh xạ được định nghĩa, entity manager có thể quản lý các entity. Entity manager xử lý toàn bộ việc tương tác với CSDL</w:t>
+      </w:r>
+    </w:p>
+    <w:p>
+      <w:pPr>
+        <w:numPr>
+          <w:ilvl w:val="0"/>
+          <w:numId w:val="22"/>
+        </w:numPr>
+        <w:spacing w:line="360" w:lineRule="auto"/>
+        <w:ind w:left="780" w:leftChars="0" w:hanging="420" w:firstLineChars="0"/>
+        <w:outlineLvl w:val="9"/>
+        <w:rPr>
+          <w:rFonts w:hint="default"/>
+          <w:lang w:val="vi-VN"/>
+        </w:rPr>
+      </w:pPr>
+      <w:r>
+        <w:rPr>
+          <w:rFonts w:hint="default"/>
+          <w:b/>
+          <w:bCs/>
+          <w:lang w:val="vi-VN"/>
+        </w:rPr>
+        <w:t>JPQL (Java Persistence Query Language)</w:t>
+      </w:r>
+      <w:r>
+        <w:rPr>
+          <w:rFonts w:hint="default"/>
+          <w:lang w:val="vi-VN"/>
+        </w:rPr>
+        <w:t>: cung cấp các cách viết truy vấn để thực thi việc tìm kiếm các entity. Các truy vấn của JPQL đã hiểu sẵn sự ánh xạ được định nghĩa ở các entity và có thể thêm các điều kiện nếu cần.</w:t>
+      </w:r>
+    </w:p>
+    <w:p>
+      <w:pPr>
+        <w:numPr>
+          <w:ilvl w:val="0"/>
+          <w:numId w:val="22"/>
+        </w:numPr>
+        <w:spacing w:line="360" w:lineRule="auto"/>
+        <w:ind w:left="780" w:leftChars="0" w:hanging="420" w:firstLineChars="0"/>
+        <w:outlineLvl w:val="9"/>
+        <w:rPr>
+          <w:rFonts w:hint="default"/>
+          <w:lang w:val="vi-VN"/>
+        </w:rPr>
+      </w:pPr>
+      <w:r>
+        <w:rPr>
+          <w:rFonts w:hint="default"/>
+          <w:b/>
+          <w:bCs/>
+          <w:lang w:val="vi-VN"/>
+        </w:rPr>
+        <w:t>Criteria API</w:t>
+      </w:r>
+      <w:r>
+        <w:rPr>
+          <w:rFonts w:hint="default"/>
+          <w:lang w:val="vi-VN"/>
+        </w:rPr>
+        <w:t xml:space="preserve"> định nghĩa một API dựa trên Java dùng để thực thi các tìm kiếm trong CSDL.</w:t>
+      </w:r>
+    </w:p>
+    <w:p>
+      <w:pPr>
+        <w:numPr>
+          <w:ilvl w:val="0"/>
+          <w:numId w:val="21"/>
+        </w:numPr>
+        <w:spacing w:line="360" w:lineRule="auto"/>
+        <w:ind w:left="0" w:leftChars="0" w:firstLine="0" w:firstLineChars="0"/>
+        <w:outlineLvl w:val="9"/>
+        <w:rPr>
+          <w:rFonts w:hint="default"/>
+          <w:b/>
+          <w:bCs/>
+          <w:lang w:val="vi-VN"/>
+        </w:rPr>
+      </w:pPr>
+      <w:r>
+        <w:rPr>
+          <w:rFonts w:hint="default"/>
+          <w:b/>
+          <w:bCs/>
+          <w:lang w:val="vi-VN"/>
+        </w:rPr>
+        <w:t>Hibernate</w:t>
+      </w:r>
+    </w:p>
+    <w:p>
+      <w:pPr>
+        <w:numPr>
+          <w:numId w:val="0"/>
+        </w:numPr>
+        <w:spacing w:line="360" w:lineRule="auto"/>
+        <w:ind w:leftChars="0"/>
+        <w:outlineLvl w:val="9"/>
+        <w:rPr>
+          <w:rFonts w:hint="default"/>
+          <w:lang w:val="vi-VN"/>
+        </w:rPr>
+      </w:pPr>
+      <w:r>
+        <w:rPr>
+          <w:rFonts w:hint="default"/>
+          <w:lang w:val="vi-VN"/>
+        </w:rPr>
+        <w:t>- Hibernate là một trong những framework ORM thông dụng.</w:t>
+      </w:r>
+    </w:p>
+    <w:p>
+      <w:pPr>
+        <w:numPr>
+          <w:numId w:val="0"/>
+        </w:numPr>
+        <w:spacing w:line="360" w:lineRule="auto"/>
+        <w:ind w:leftChars="0"/>
+        <w:outlineLvl w:val="9"/>
+        <w:rPr>
+          <w:rFonts w:hint="default"/>
+          <w:lang w:val="vi-VN"/>
+        </w:rPr>
+      </w:pPr>
+      <w:r>
+        <w:rPr>
+          <w:rFonts w:hint="default"/>
+          <w:lang w:val="vi-VN"/>
+        </w:rPr>
+        <w:t>- JPA là một API định nghĩa sự chi tiết:</w:t>
+      </w:r>
+    </w:p>
+    <w:p>
+      <w:pPr>
+        <w:numPr>
+          <w:ilvl w:val="0"/>
+          <w:numId w:val="23"/>
+        </w:numPr>
+        <w:spacing w:line="360" w:lineRule="auto"/>
+        <w:ind w:left="780" w:leftChars="0" w:hanging="420" w:firstLineChars="0"/>
+        <w:outlineLvl w:val="9"/>
+        <w:rPr>
+          <w:rFonts w:hint="default"/>
+          <w:lang w:val="vi-VN"/>
+        </w:rPr>
+      </w:pPr>
+      <w:r>
+        <w:rPr>
+          <w:rFonts w:hint="default"/>
+          <w:lang w:val="vi-VN"/>
+        </w:rPr>
+        <w:t>Định nghĩa entity như thế nào?</w:t>
+      </w:r>
+    </w:p>
+    <w:p>
+      <w:pPr>
+        <w:numPr>
+          <w:ilvl w:val="0"/>
+          <w:numId w:val="23"/>
+        </w:numPr>
+        <w:spacing w:line="360" w:lineRule="auto"/>
+        <w:ind w:left="780" w:leftChars="0" w:hanging="420" w:firstLineChars="0"/>
+        <w:outlineLvl w:val="9"/>
+        <w:rPr>
+          <w:rFonts w:hint="default"/>
+          <w:lang w:val="vi-VN"/>
+        </w:rPr>
+      </w:pPr>
+      <w:r>
+        <w:rPr>
+          <w:rFonts w:hint="default"/>
+          <w:lang w:val="vi-VN"/>
+        </w:rPr>
+        <w:t>Làm sao để ánh xạ các thuộc tính?</w:t>
+      </w:r>
+    </w:p>
+    <w:p>
+      <w:pPr>
+        <w:numPr>
+          <w:ilvl w:val="0"/>
+          <w:numId w:val="23"/>
+        </w:numPr>
+        <w:spacing w:line="360" w:lineRule="auto"/>
+        <w:ind w:left="780" w:leftChars="0" w:hanging="420" w:firstLineChars="0"/>
+        <w:outlineLvl w:val="9"/>
+        <w:rPr>
+          <w:rFonts w:hint="default"/>
+          <w:lang w:val="vi-VN"/>
+        </w:rPr>
+      </w:pPr>
+      <w:r>
+        <w:rPr>
+          <w:rFonts w:hint="default"/>
+          <w:lang w:val="vi-VN"/>
+        </w:rPr>
+        <w:t>Làm sao để ánh xạ mối quan hệ giữa các entity?</w:t>
+      </w:r>
+    </w:p>
+    <w:p>
+      <w:pPr>
+        <w:numPr>
+          <w:ilvl w:val="0"/>
+          <w:numId w:val="23"/>
+        </w:numPr>
+        <w:spacing w:line="360" w:lineRule="auto"/>
+        <w:ind w:left="780" w:leftChars="0" w:hanging="420" w:firstLineChars="0"/>
+        <w:outlineLvl w:val="9"/>
+        <w:rPr>
+          <w:rFonts w:hint="default"/>
+          <w:lang w:val="vi-VN"/>
+        </w:rPr>
+      </w:pPr>
+      <w:r>
+        <w:rPr>
+          <w:rFonts w:hint="default"/>
+          <w:lang w:val="vi-VN"/>
+        </w:rPr>
+        <w:t>Ai quản lý các entity?</w:t>
+      </w:r>
+    </w:p>
+    <w:p>
+      <w:pPr>
+        <w:numPr>
+          <w:numId w:val="0"/>
+        </w:numPr>
+        <w:spacing w:line="360" w:lineRule="auto"/>
+        <w:outlineLvl w:val="9"/>
+        <w:rPr>
+          <w:rFonts w:hint="default"/>
+          <w:lang w:val="vi-VN"/>
+        </w:rPr>
+      </w:pPr>
+      <w:r>
+        <w:rPr>
+          <w:rFonts w:hint="default"/>
+          <w:lang w:val="vi-VN"/>
+        </w:rPr>
+        <w:t>- Hibernate là một trong những triển khai phổ biến của JPA:</w:t>
+      </w:r>
+    </w:p>
+    <w:p>
+      <w:pPr>
+        <w:numPr>
+          <w:ilvl w:val="0"/>
+          <w:numId w:val="23"/>
+        </w:numPr>
+        <w:spacing w:line="360" w:lineRule="auto"/>
+        <w:ind w:left="780" w:leftChars="0" w:hanging="420" w:firstLineChars="0"/>
+        <w:outlineLvl w:val="9"/>
+        <w:rPr>
+          <w:rFonts w:hint="default"/>
+          <w:lang w:val="vi-VN"/>
+        </w:rPr>
+      </w:pPr>
+      <w:r>
+        <w:rPr>
+          <w:rFonts w:hint="default"/>
+          <w:lang w:val="vi-VN"/>
+        </w:rPr>
+        <w:t>Hibernate hiểu được các ánh xạ mà ta đã thêm giữa bảng và object. Nó bảo đảm dữ liệu được lưu trữ / lấy ra từ CSDL phải dựa trên các ánh xạ đó.</w:t>
+      </w:r>
+    </w:p>
+    <w:p>
+      <w:pPr>
+        <w:numPr>
+          <w:ilvl w:val="0"/>
+          <w:numId w:val="23"/>
+        </w:numPr>
+        <w:spacing w:line="360" w:lineRule="auto"/>
+        <w:ind w:left="780" w:leftChars="0" w:hanging="420" w:firstLineChars="0"/>
+        <w:outlineLvl w:val="9"/>
+        <w:rPr>
+          <w:rFonts w:hint="default"/>
+          <w:lang w:val="vi-VN"/>
+        </w:rPr>
+      </w:pPr>
+      <w:r>
+        <w:rPr>
+          <w:rFonts w:hint="default"/>
+          <w:lang w:val="vi-VN"/>
+        </w:rPr>
+        <w:t>Hibernate cũng cung cấp các tính năng cao cấp nhất của JPA. Nhưng phụ thuộc và chúng sẽ dẫn đến việc khóa chặt mình với Hibernate.</w:t>
+      </w:r>
+    </w:p>
+    <w:p>
+      <w:pPr>
+        <w:numPr>
+          <w:ilvl w:val="0"/>
+          <w:numId w:val="21"/>
+        </w:numPr>
+        <w:spacing w:line="360" w:lineRule="auto"/>
+        <w:ind w:left="0" w:leftChars="0" w:firstLine="0" w:firstLineChars="0"/>
+        <w:outlineLvl w:val="9"/>
+        <w:rPr>
+          <w:rFonts w:hint="default"/>
+          <w:b/>
+          <w:bCs/>
+          <w:lang w:val="vi-VN"/>
+        </w:rPr>
+      </w:pPr>
+      <w:r>
+        <w:rPr>
+          <w:rFonts w:hint="default"/>
+          <w:b/>
+          <w:bCs/>
+          <w:lang w:val="vi-VN"/>
+        </w:rPr>
+        <w:t>Các tầng tổ chức trong dự án</w:t>
+      </w:r>
+    </w:p>
+    <w:p>
+      <w:pPr>
+        <w:numPr>
+          <w:ilvl w:val="0"/>
+          <w:numId w:val="24"/>
+        </w:numPr>
+        <w:spacing w:line="360" w:lineRule="auto"/>
+        <w:outlineLvl w:val="9"/>
+        <w:rPr>
+          <w:rFonts w:hint="default"/>
+          <w:b/>
+          <w:bCs/>
+          <w:lang w:val="vi-VN"/>
+        </w:rPr>
+      </w:pPr>
+      <w:r>
+        <w:rPr>
+          <w:rFonts w:hint="default"/>
+          <w:b/>
+          <w:bCs/>
+          <w:lang w:val="vi-VN"/>
+        </w:rPr>
+        <w:t>Entity</w:t>
+      </w:r>
+    </w:p>
+    <w:p>
+      <w:pPr>
+        <w:numPr>
+          <w:numId w:val="0"/>
+        </w:numPr>
+        <w:spacing w:line="360" w:lineRule="auto"/>
+        <w:outlineLvl w:val="9"/>
+        <w:rPr>
+          <w:rFonts w:hint="default"/>
+          <w:lang w:val="vi-VN"/>
+        </w:rPr>
+      </w:pPr>
+      <w:r>
+        <w:rPr>
+          <w:rFonts w:hint="default"/>
+          <w:lang w:val="vi-VN"/>
+        </w:rPr>
+        <w:t>- Là lớp ánh xạ trực tiếp tới các bảng trong cơ sở dữ liệu.</w:t>
+      </w:r>
+    </w:p>
+    <w:p>
+      <w:pPr>
+        <w:numPr>
+          <w:numId w:val="0"/>
+        </w:numPr>
+        <w:spacing w:line="360" w:lineRule="auto"/>
+        <w:outlineLvl w:val="9"/>
+        <w:rPr>
+          <w:rFonts w:hint="default"/>
+          <w:lang w:val="vi-VN"/>
+        </w:rPr>
+      </w:pPr>
+      <w:r>
+        <w:rPr>
+          <w:rFonts w:hint="default"/>
+          <w:lang w:val="vi-VN"/>
+        </w:rPr>
+        <w:t>- Mỗi entity đại diện cho một bảng và mỗi thuộc tính của entity tương ứng với một cột trong bảng.</w:t>
+      </w:r>
+    </w:p>
+    <w:p>
+      <w:pPr>
+        <w:numPr>
+          <w:numId w:val="0"/>
+        </w:numPr>
+        <w:spacing w:line="360" w:lineRule="auto"/>
+        <w:outlineLvl w:val="9"/>
+        <w:rPr>
+          <w:rFonts w:hint="default"/>
+          <w:lang w:val="vi-VN"/>
+        </w:rPr>
+      </w:pPr>
+      <w:r>
+        <w:rPr>
+          <w:rFonts w:hint="default"/>
+          <w:lang w:val="vi-VN"/>
+        </w:rPr>
+        <w:t>- JPA/Hibernate sử dụng annotation như @Entity, @Id, @Column để xác định cấu trúc và các thuộc tính ánh xạ.</w:t>
+      </w:r>
+    </w:p>
+    <w:p>
+      <w:pPr>
+        <w:numPr>
+          <w:ilvl w:val="0"/>
+          <w:numId w:val="24"/>
+        </w:numPr>
+        <w:spacing w:line="360" w:lineRule="auto"/>
+        <w:ind w:left="0" w:leftChars="0" w:firstLine="0" w:firstLineChars="0"/>
+        <w:outlineLvl w:val="9"/>
+        <w:rPr>
+          <w:rFonts w:hint="default"/>
+          <w:b/>
+          <w:bCs/>
+          <w:lang w:val="vi-VN"/>
+        </w:rPr>
+      </w:pPr>
+      <w:r>
+        <w:rPr>
+          <w:rFonts w:hint="default"/>
+          <w:b/>
+          <w:bCs/>
+          <w:lang w:val="vi-VN"/>
+        </w:rPr>
+        <w:t>Repository - Tầng truy cập dữ liệu (DAO)</w:t>
+      </w:r>
+    </w:p>
+    <w:p>
+      <w:pPr>
+        <w:numPr>
+          <w:numId w:val="0"/>
+        </w:numPr>
+        <w:spacing w:line="360" w:lineRule="auto"/>
+        <w:ind w:leftChars="0"/>
+        <w:outlineLvl w:val="9"/>
+        <w:rPr>
+          <w:rFonts w:hint="default"/>
+          <w:lang w:val="vi-VN"/>
+        </w:rPr>
+      </w:pPr>
+      <w:r>
+        <w:rPr>
+          <w:rFonts w:hint="default"/>
+          <w:lang w:val="vi-VN"/>
+        </w:rPr>
+        <w:t>- Tầng chịu trách nhiệm tương tác với cơ sở dữ liệu, cung cấp các phương thức CRUD thông qua JPA/Hibernate.</w:t>
+      </w:r>
+    </w:p>
+    <w:p>
+      <w:pPr>
+        <w:numPr>
+          <w:ilvl w:val="0"/>
+          <w:numId w:val="24"/>
+        </w:numPr>
+        <w:spacing w:line="360" w:lineRule="auto"/>
+        <w:ind w:left="0" w:leftChars="0" w:firstLine="0" w:firstLineChars="0"/>
+        <w:outlineLvl w:val="9"/>
+        <w:rPr>
+          <w:rFonts w:hint="default"/>
+          <w:b/>
+          <w:bCs/>
+          <w:lang w:val="vi-VN"/>
+        </w:rPr>
+      </w:pPr>
+      <w:r>
+        <w:rPr>
+          <w:rFonts w:hint="default"/>
+          <w:b/>
+          <w:bCs/>
+          <w:lang w:val="vi-VN"/>
+        </w:rPr>
+        <w:t>Service</w:t>
+      </w:r>
+    </w:p>
+    <w:p>
+      <w:pPr>
+        <w:numPr>
+          <w:numId w:val="0"/>
+        </w:numPr>
+        <w:spacing w:line="360" w:lineRule="auto"/>
+        <w:ind w:leftChars="0"/>
+        <w:outlineLvl w:val="9"/>
+        <w:rPr>
+          <w:rFonts w:hint="default"/>
+          <w:lang w:val="vi-VN"/>
+        </w:rPr>
+      </w:pPr>
+      <w:r>
+        <w:rPr>
+          <w:rFonts w:hint="default"/>
+          <w:lang w:val="vi-VN"/>
+        </w:rPr>
+        <w:t>- Chứa logic nghiệp vụ, nơi xử lý các yêu cầu từ controller và làm việc với repository để truy cập cơ sở dữ liệu.</w:t>
+      </w:r>
+    </w:p>
+    <w:p>
+      <w:pPr>
+        <w:numPr>
+          <w:ilvl w:val="0"/>
+          <w:numId w:val="21"/>
+        </w:numPr>
+        <w:spacing w:line="360" w:lineRule="auto"/>
+        <w:ind w:left="0" w:leftChars="0" w:firstLine="0" w:firstLineChars="0"/>
+        <w:outlineLvl w:val="9"/>
+        <w:rPr>
+          <w:rFonts w:hint="default"/>
+          <w:b/>
+          <w:bCs/>
+          <w:lang w:val="vi-VN"/>
+        </w:rPr>
+      </w:pPr>
+      <w:r>
+        <w:rPr>
+          <w:rFonts w:hint="default"/>
+          <w:b/>
+          <w:bCs/>
+          <w:lang w:val="vi-VN"/>
+        </w:rPr>
+        <w:t>Cấu hình JPA/Hibernate (Gradle)</w:t>
+      </w:r>
+    </w:p>
+    <w:p>
+      <w:pPr>
+        <w:numPr>
+          <w:numId w:val="0"/>
+        </w:numPr>
+        <w:spacing w:line="360" w:lineRule="auto"/>
+        <w:ind w:leftChars="0"/>
+        <w:outlineLvl w:val="9"/>
+      </w:pPr>
+      <w:r>
+        <w:rPr>
+          <w:rFonts w:hint="default"/>
+          <w:lang w:val="vi-VN"/>
+        </w:rPr>
+        <w:t xml:space="preserve">- Trong build.gradle: </w:t>
+      </w:r>
+      <w:r>
+        <w:drawing>
+          <wp:inline distT="0" distB="0" distL="114300" distR="114300">
+            <wp:extent cx="5268595" cy="1797685"/>
+            <wp:effectExtent l="0" t="0" r="4445" b="635"/>
+            <wp:docPr id="29" name="Picture 26"/>
+            <wp:cNvGraphicFramePr>
+              <a:graphicFrameLocks xmlns:a="http://schemas.openxmlformats.org/drawingml/2006/main" noChangeAspect="1"/>
+            </wp:cNvGraphicFramePr>
+            <a:graphic xmlns:a="http://schemas.openxmlformats.org/drawingml/2006/main">
+              <a:graphicData uri="http://schemas.openxmlformats.org/drawingml/2006/picture">
+                <pic:pic xmlns:pic="http://schemas.openxmlformats.org/drawingml/2006/picture">
+                  <pic:nvPicPr>
+                    <pic:cNvPr id="29" name="Picture 26"/>
+                    <pic:cNvPicPr>
+                      <a:picLocks noChangeAspect="1"/>
+                    </pic:cNvPicPr>
+                  </pic:nvPicPr>
+                  <pic:blipFill>
+                    <a:blip r:embed="rId20"/>
+                    <a:stretch>
+                      <a:fillRect/>
+                    </a:stretch>
+                  </pic:blipFill>
+                  <pic:spPr>
+                    <a:xfrm>
+                      <a:off x="0" y="0"/>
+                      <a:ext cx="5268595" cy="1797685"/>
+                    </a:xfrm>
+                    <a:prstGeom prst="rect">
+                      <a:avLst/>
+                    </a:prstGeom>
+                    <a:noFill/>
+                    <a:ln>
+                      <a:noFill/>
+                    </a:ln>
+                  </pic:spPr>
+                </pic:pic>
+              </a:graphicData>
+            </a:graphic>
+          </wp:inline>
+        </w:drawing>
+      </w:r>
+    </w:p>
+    <w:p>
+      <w:pPr>
+        <w:numPr>
+          <w:numId w:val="0"/>
+        </w:numPr>
+        <w:spacing w:line="360" w:lineRule="auto"/>
+        <w:ind w:leftChars="0"/>
+        <w:outlineLvl w:val="9"/>
+        <w:rPr>
+          <w:rFonts w:hint="default"/>
+          <w:lang w:val="vi-VN"/>
+        </w:rPr>
+      </w:pPr>
+      <w:r>
+        <w:rPr>
+          <w:rFonts w:hint="default"/>
+          <w:lang w:val="vi-VN"/>
+        </w:rPr>
+        <w:t xml:space="preserve">- Trong application.properties: </w:t>
+      </w:r>
+      <w:bookmarkStart w:id="0" w:name="_GoBack"/>
+      <w:bookmarkEnd w:id="0"/>
     </w:p>
     <w:sectPr>
       <w:pgSz w:w="11906" w:h="16838"/>
@@ -1901,6 +4013,18 @@
 <file path=word/numbering.xml><?xml version="1.0" encoding="utf-8"?>
 <w:numbering xmlns:wpc="http://schemas.microsoft.com/office/word/2010/wordprocessingCanvas" xmlns:mc="http://schemas.openxmlformats.org/markup-compatibility/2006" xmlns:o="urn:schemas-microsoft-com:office:office" xmlns:r="http://schemas.openxmlformats.org/officeDocument/2006/relationships" xmlns:m="http://schemas.openxmlformats.org/officeDocument/2006/math" xmlns:v="urn:schemas-microsoft-com:vml" xmlns:wp14="http://schemas.microsoft.com/office/word/2010/wordprocessingDrawing" xmlns:wp="http://schemas.openxmlformats.org/drawingml/2006/wordprocessingDrawing" xmlns:w10="urn:schemas-microsoft-com:office:word" xmlns:w="http://schemas.openxmlformats.org/wordprocessingml/2006/main" xmlns:w14="http://schemas.microsoft.com/office/word/2010/wordml" xmlns:wpg="http://schemas.microsoft.com/office/word/2010/wordprocessingGroup" xmlns:wpi="http://schemas.microsoft.com/office/word/2010/wordprocessingInk" xmlns:wne="http://schemas.microsoft.com/office/word/2006/wordml" xmlns:wps="http://schemas.microsoft.com/office/word/2010/wordprocessingShape" xmlns:wpsCustomData="http://www.wps.cn/officeDocument/2013/wpsCustomData" mc:Ignorable="w14 wp14">
   <w:abstractNum w:abstractNumId="0">
+    <w:nsid w:val="937829BF"/>
+    <w:multiLevelType w:val="singleLevel"/>
+    <w:tmpl w:val="937829BF"/>
+    <w:lvl w:ilvl="0" w:tentative="0">
+      <w:start w:val="1"/>
+      <w:numFmt w:val="lowerLetter"/>
+      <w:suff w:val="space"/>
+      <w:lvlText w:val="%1."/>
+      <w:lvlJc w:val="left"/>
+    </w:lvl>
+  </w:abstractNum>
+  <w:abstractNum w:abstractNumId="1">
     <w:nsid w:val="9BBA839D"/>
     <w:multiLevelType w:val="singleLevel"/>
     <w:tmpl w:val="9BBA839D"/>
@@ -1912,7 +4036,7 @@
       <w:lvlJc w:val="left"/>
     </w:lvl>
   </w:abstractNum>
-  <w:abstractNum w:abstractNumId="1">
+  <w:abstractNum w:abstractNumId="2">
     <w:nsid w:val="B442B70F"/>
     <w:multiLevelType w:val="singleLevel"/>
     <w:tmpl w:val="B442B70F"/>
@@ -1934,7 +4058,7 @@
       </w:rPr>
     </w:lvl>
   </w:abstractNum>
-  <w:abstractNum w:abstractNumId="2">
+  <w:abstractNum w:abstractNumId="3">
     <w:nsid w:val="B481A59A"/>
     <w:multiLevelType w:val="singleLevel"/>
     <w:tmpl w:val="B481A59A"/>
@@ -1956,7 +4080,19 @@
       </w:rPr>
     </w:lvl>
   </w:abstractNum>
-  <w:abstractNum w:abstractNumId="3">
+  <w:abstractNum w:abstractNumId="4">
+    <w:nsid w:val="B804A38F"/>
+    <w:multiLevelType w:val="singleLevel"/>
+    <w:tmpl w:val="B804A38F"/>
+    <w:lvl w:ilvl="0" w:tentative="0">
+      <w:start w:val="1"/>
+      <w:numFmt w:val="lowerLetter"/>
+      <w:suff w:val="space"/>
+      <w:lvlText w:val="%1."/>
+      <w:lvlJc w:val="left"/>
+    </w:lvl>
+  </w:abstractNum>
+  <w:abstractNum w:abstractNumId="5">
     <w:nsid w:val="E2BA223A"/>
     <w:multiLevelType w:val="singleLevel"/>
     <w:tmpl w:val="E2BA223A"/>
@@ -1978,7 +4114,7 @@
       </w:rPr>
     </w:lvl>
   </w:abstractNum>
-  <w:abstractNum w:abstractNumId="4">
+  <w:abstractNum w:abstractNumId="6">
     <w:nsid w:val="FFFFFF7C"/>
     <w:multiLevelType w:val="singleLevel"/>
     <w:tmpl w:val="FFFFFF7C"/>
@@ -1996,7 +4132,7 @@
       </w:pPr>
     </w:lvl>
   </w:abstractNum>
-  <w:abstractNum w:abstractNumId="5">
+  <w:abstractNum w:abstractNumId="7">
     <w:nsid w:val="FFFFFF7D"/>
     <w:multiLevelType w:val="singleLevel"/>
     <w:tmpl w:val="FFFFFF7D"/>
@@ -2014,7 +4150,7 @@
       </w:pPr>
     </w:lvl>
   </w:abstractNum>
-  <w:abstractNum w:abstractNumId="6">
+  <w:abstractNum w:abstractNumId="8">
     <w:nsid w:val="FFFFFF7E"/>
     <w:multiLevelType w:val="singleLevel"/>
     <w:tmpl w:val="FFFFFF7E"/>
@@ -2032,7 +4168,7 @@
       </w:pPr>
     </w:lvl>
   </w:abstractNum>
-  <w:abstractNum w:abstractNumId="7">
+  <w:abstractNum w:abstractNumId="9">
     <w:nsid w:val="FFFFFF7F"/>
     <w:multiLevelType w:val="singleLevel"/>
     <w:tmpl w:val="FFFFFF7F"/>
@@ -2050,7 +4186,7 @@
       </w:pPr>
     </w:lvl>
   </w:abstractNum>
-  <w:abstractNum w:abstractNumId="8">
+  <w:abstractNum w:abstractNumId="10">
     <w:nsid w:val="FFFFFF80"/>
     <w:multiLevelType w:val="singleLevel"/>
     <w:tmpl w:val="FFFFFF80"/>
@@ -2071,7 +4207,7 @@
       </w:rPr>
     </w:lvl>
   </w:abstractNum>
-  <w:abstractNum w:abstractNumId="9">
+  <w:abstractNum w:abstractNumId="11">
     <w:nsid w:val="FFFFFF81"/>
     <w:multiLevelType w:val="singleLevel"/>
     <w:tmpl w:val="FFFFFF81"/>
@@ -2092,7 +4228,7 @@
       </w:rPr>
     </w:lvl>
   </w:abstractNum>
-  <w:abstractNum w:abstractNumId="10">
+  <w:abstractNum w:abstractNumId="12">
     <w:nsid w:val="FFFFFF82"/>
     <w:multiLevelType w:val="singleLevel"/>
     <w:tmpl w:val="FFFFFF82"/>
@@ -2113,7 +4249,7 @@
       </w:rPr>
     </w:lvl>
   </w:abstractNum>
-  <w:abstractNum w:abstractNumId="11">
+  <w:abstractNum w:abstractNumId="13">
     <w:nsid w:val="FFFFFF83"/>
     <w:multiLevelType w:val="singleLevel"/>
     <w:tmpl w:val="FFFFFF83"/>
@@ -2134,7 +4270,7 @@
       </w:rPr>
     </w:lvl>
   </w:abstractNum>
-  <w:abstractNum w:abstractNumId="12">
+  <w:abstractNum w:abstractNumId="14">
     <w:nsid w:val="FFFFFF88"/>
     <w:multiLevelType w:val="singleLevel"/>
     <w:tmpl w:val="FFFFFF88"/>
@@ -2152,7 +4288,7 @@
       </w:pPr>
     </w:lvl>
   </w:abstractNum>
-  <w:abstractNum w:abstractNumId="13">
+  <w:abstractNum w:abstractNumId="15">
     <w:nsid w:val="FFFFFF89"/>
     <w:multiLevelType w:val="singleLevel"/>
     <w:tmpl w:val="FFFFFF89"/>
@@ -2173,7 +4309,7 @@
       </w:rPr>
     </w:lvl>
   </w:abstractNum>
-  <w:abstractNum w:abstractNumId="14">
+  <w:abstractNum w:abstractNumId="16">
     <w:nsid w:val="1D8CCA55"/>
     <w:multiLevelType w:val="singleLevel"/>
     <w:tmpl w:val="1D8CCA55"/>
@@ -2185,7 +4321,29 @@
       <w:lvlJc w:val="left"/>
     </w:lvl>
   </w:abstractNum>
-  <w:abstractNum w:abstractNumId="15">
+  <w:abstractNum w:abstractNumId="17">
+    <w:nsid w:val="2B28512E"/>
+    <w:multiLevelType w:val="singleLevel"/>
+    <w:tmpl w:val="2B28512E"/>
+    <w:lvl w:ilvl="0" w:tentative="0">
+      <w:start w:val="1"/>
+      <w:numFmt w:val="bullet"/>
+      <w:lvlText w:val=""/>
+      <w:lvlJc w:val="left"/>
+      <w:pPr>
+        <w:tabs>
+          <w:tab w:val="left" w:pos="420"/>
+        </w:tabs>
+        <w:ind w:left="940" w:leftChars="0" w:hanging="420" w:firstLineChars="0"/>
+      </w:pPr>
+      <w:rPr>
+        <w:rFonts w:hint="default" w:ascii="Wingdings" w:hAnsi="Wingdings"/>
+        <w:sz w:val="18"/>
+        <w:szCs w:val="18"/>
+      </w:rPr>
+    </w:lvl>
+  </w:abstractNum>
+  <w:abstractNum w:abstractNumId="18">
     <w:nsid w:val="2D2FA02C"/>
     <w:multiLevelType w:val="singleLevel"/>
     <w:tmpl w:val="2D2FA02C"/>
@@ -2207,7 +4365,7 @@
       </w:rPr>
     </w:lvl>
   </w:abstractNum>
-  <w:abstractNum w:abstractNumId="16">
+  <w:abstractNum w:abstractNumId="19">
     <w:nsid w:val="34D676A4"/>
     <w:multiLevelType w:val="singleLevel"/>
     <w:tmpl w:val="34D676A4"/>
@@ -2219,7 +4377,7 @@
       <w:lvlJc w:val="left"/>
     </w:lvl>
   </w:abstractNum>
-  <w:abstractNum w:abstractNumId="17">
+  <w:abstractNum w:abstractNumId="20">
     <w:nsid w:val="417AB483"/>
     <w:multiLevelType w:val="singleLevel"/>
     <w:tmpl w:val="417AB483"/>
@@ -2229,9 +4387,48 @@
       <w:suff w:val="space"/>
       <w:lvlText w:val="%1."/>
       <w:lvlJc w:val="left"/>
+      <w:rPr>
+        <w:rFonts w:hint="default"/>
+        <w:b/>
+        <w:bCs/>
+      </w:rPr>
     </w:lvl>
   </w:abstractNum>
-  <w:abstractNum w:abstractNumId="18">
+  <w:abstractNum w:abstractNumId="21">
+    <w:nsid w:val="4F7C82E6"/>
+    <w:multiLevelType w:val="singleLevel"/>
+    <w:tmpl w:val="4F7C82E6"/>
+    <w:lvl w:ilvl="0" w:tentative="0">
+      <w:start w:val="1"/>
+      <w:numFmt w:val="bullet"/>
+      <w:lvlText w:val=""/>
+      <w:lvlJc w:val="left"/>
+      <w:pPr>
+        <w:tabs>
+          <w:tab w:val="left" w:pos="420"/>
+        </w:tabs>
+        <w:ind w:left="940" w:leftChars="0" w:hanging="420" w:firstLineChars="0"/>
+      </w:pPr>
+      <w:rPr>
+        <w:rFonts w:hint="default" w:ascii="Wingdings" w:hAnsi="Wingdings"/>
+        <w:sz w:val="18"/>
+        <w:szCs w:val="18"/>
+      </w:rPr>
+    </w:lvl>
+  </w:abstractNum>
+  <w:abstractNum w:abstractNumId="22">
+    <w:nsid w:val="5B2A8920"/>
+    <w:multiLevelType w:val="singleLevel"/>
+    <w:tmpl w:val="5B2A8920"/>
+    <w:lvl w:ilvl="0" w:tentative="0">
+      <w:start w:val="1"/>
+      <w:numFmt w:val="decimal"/>
+      <w:suff w:val="space"/>
+      <w:lvlText w:val="%1."/>
+      <w:lvlJc w:val="left"/>
+    </w:lvl>
+  </w:abstractNum>
+  <w:abstractNum w:abstractNumId="23">
     <w:nsid w:val="5D6D1736"/>
     <w:multiLevelType w:val="singleLevel"/>
     <w:tmpl w:val="5D6D1736"/>
@@ -2254,61 +4451,76 @@
     </w:lvl>
   </w:abstractNum>
   <w:num w:numId="1">
+    <w:abstractNumId w:val="15"/>
+  </w:num>
+  <w:num w:numId="2">
     <w:abstractNumId w:val="13"/>
   </w:num>
-  <w:num w:numId="2">
+  <w:num w:numId="3">
+    <w:abstractNumId w:val="12"/>
+  </w:num>
+  <w:num w:numId="4">
     <w:abstractNumId w:val="11"/>
   </w:num>
-  <w:num w:numId="3">
+  <w:num w:numId="5">
     <w:abstractNumId w:val="10"/>
   </w:num>
-  <w:num w:numId="4">
+  <w:num w:numId="6">
+    <w:abstractNumId w:val="14"/>
+  </w:num>
+  <w:num w:numId="7">
     <w:abstractNumId w:val="9"/>
   </w:num>
-  <w:num w:numId="5">
+  <w:num w:numId="8">
     <w:abstractNumId w:val="8"/>
   </w:num>
-  <w:num w:numId="6">
-    <w:abstractNumId w:val="12"/>
-  </w:num>
-  <w:num w:numId="7">
+  <w:num w:numId="9">
     <w:abstractNumId w:val="7"/>
   </w:num>
-  <w:num w:numId="8">
+  <w:num w:numId="10">
     <w:abstractNumId w:val="6"/>
   </w:num>
-  <w:num w:numId="9">
+  <w:num w:numId="11">
+    <w:abstractNumId w:val="16"/>
+  </w:num>
+  <w:num w:numId="12">
+    <w:abstractNumId w:val="20"/>
+  </w:num>
+  <w:num w:numId="13">
+    <w:abstractNumId w:val="18"/>
+  </w:num>
+  <w:num w:numId="14">
+    <w:abstractNumId w:val="1"/>
+  </w:num>
+  <w:num w:numId="15">
+    <w:abstractNumId w:val="3"/>
+  </w:num>
+  <w:num w:numId="16">
     <w:abstractNumId w:val="5"/>
   </w:num>
-  <w:num w:numId="10">
+  <w:num w:numId="17">
+    <w:abstractNumId w:val="19"/>
+  </w:num>
+  <w:num w:numId="18">
+    <w:abstractNumId w:val="23"/>
+  </w:num>
+  <w:num w:numId="19">
+    <w:abstractNumId w:val="2"/>
+  </w:num>
+  <w:num w:numId="20">
     <w:abstractNumId w:val="4"/>
   </w:num>
-  <w:num w:numId="11">
-    <w:abstractNumId w:val="14"/>
+  <w:num w:numId="21">
+    <w:abstractNumId w:val="22"/>
   </w:num>
-  <w:num w:numId="12">
+  <w:num w:numId="22">
     <w:abstractNumId w:val="17"/>
   </w:num>
-  <w:num w:numId="13">
-    <w:abstractNumId w:val="15"/>
+  <w:num w:numId="23">
+    <w:abstractNumId w:val="21"/>
   </w:num>
-  <w:num w:numId="14">
+  <w:num w:numId="24">
     <w:abstractNumId w:val="0"/>
-  </w:num>
-  <w:num w:numId="15">
-    <w:abstractNumId w:val="2"/>
-  </w:num>
-  <w:num w:numId="16">
-    <w:abstractNumId w:val="3"/>
-  </w:num>
-  <w:num w:numId="17">
-    <w:abstractNumId w:val="16"/>
-  </w:num>
-  <w:num w:numId="18">
-    <w:abstractNumId w:val="18"/>
-  </w:num>
-  <w:num w:numId="19">
-    <w:abstractNumId w:val="1"/>
   </w:num>
 </w:numbering>
 </file>
@@ -2337,7 +4549,7 @@
     <w:lsdException w:qFormat="1" w:unhideWhenUsed="0" w:uiPriority="0" w:semiHidden="0" w:name="index 1"/>
     <w:lsdException w:qFormat="1" w:unhideWhenUsed="0" w:uiPriority="0" w:semiHidden="0" w:name="index 2"/>
     <w:lsdException w:qFormat="1" w:unhideWhenUsed="0" w:uiPriority="0" w:semiHidden="0" w:name="index 3"/>
-    <w:lsdException w:unhideWhenUsed="0" w:uiPriority="0" w:semiHidden="0" w:name="index 4"/>
+    <w:lsdException w:qFormat="1" w:unhideWhenUsed="0" w:uiPriority="0" w:semiHidden="0" w:name="index 4"/>
     <w:lsdException w:qFormat="1" w:unhideWhenUsed="0" w:uiPriority="0" w:semiHidden="0" w:name="index 5"/>
     <w:lsdException w:qFormat="1" w:unhideWhenUsed="0" w:uiPriority="0" w:semiHidden="0" w:name="index 6"/>
     <w:lsdException w:qFormat="1" w:unhideWhenUsed="0" w:uiPriority="0" w:semiHidden="0" w:name="index 7"/>
@@ -2384,7 +4596,7 @@
     <w:lsdException w:unhideWhenUsed="0" w:uiPriority="0" w:semiHidden="0" w:name="List Bullet 5"/>
     <w:lsdException w:qFormat="1" w:unhideWhenUsed="0" w:uiPriority="0" w:semiHidden="0" w:name="List Number 2"/>
     <w:lsdException w:qFormat="1" w:unhideWhenUsed="0" w:uiPriority="0" w:semiHidden="0" w:name="List Number 3"/>
-    <w:lsdException w:unhideWhenUsed="0" w:uiPriority="0" w:semiHidden="0" w:name="List Number 4"/>
+    <w:lsdException w:qFormat="1" w:unhideWhenUsed="0" w:uiPriority="0" w:semiHidden="0" w:name="List Number 4"/>
     <w:lsdException w:qFormat="1" w:unhideWhenUsed="0" w:uiPriority="0" w:semiHidden="0" w:name="List Number 5"/>
     <w:lsdException w:qFormat="1" w:unhideWhenUsed="0" w:uiPriority="0" w:semiHidden="0" w:name="Title"/>
     <w:lsdException w:qFormat="1" w:unhideWhenUsed="0" w:uiPriority="0" w:semiHidden="0" w:name="Closing"/>
@@ -2401,7 +4613,7 @@
     <w:lsdException w:qFormat="1" w:unhideWhenUsed="0" w:uiPriority="0" w:semiHidden="0" w:name="Subtitle"/>
     <w:lsdException w:qFormat="1" w:unhideWhenUsed="0" w:uiPriority="0" w:semiHidden="0" w:name="Salutation"/>
     <w:lsdException w:qFormat="1" w:unhideWhenUsed="0" w:uiPriority="0" w:semiHidden="0" w:name="Date"/>
-    <w:lsdException w:unhideWhenUsed="0" w:uiPriority="0" w:semiHidden="0" w:name="Body Text First Indent"/>
+    <w:lsdException w:qFormat="1" w:unhideWhenUsed="0" w:uiPriority="0" w:semiHidden="0" w:name="Body Text First Indent"/>
     <w:lsdException w:qFormat="1" w:unhideWhenUsed="0" w:uiPriority="0" w:semiHidden="0" w:name="Body Text First Indent 2"/>
     <w:lsdException w:qFormat="1" w:unhideWhenUsed="0" w:uiPriority="0" w:semiHidden="0" w:name="Note Heading"/>
     <w:lsdException w:qFormat="1" w:unhideWhenUsed="0" w:uiPriority="0" w:semiHidden="0" w:name="Body Text 2"/>
@@ -2414,7 +4626,7 @@
     <w:lsdException w:qFormat="1" w:unhideWhenUsed="0" w:uiPriority="0" w:semiHidden="0" w:name="Strong"/>
     <w:lsdException w:qFormat="1" w:unhideWhenUsed="0" w:uiPriority="0" w:semiHidden="0" w:name="Emphasis"/>
     <w:lsdException w:qFormat="1" w:unhideWhenUsed="0" w:uiPriority="0" w:semiHidden="0" w:name="Document Map"/>
-    <w:lsdException w:unhideWhenUsed="0" w:uiPriority="0" w:semiHidden="0" w:name="Plain Text"/>
+    <w:lsdException w:qFormat="1" w:unhideWhenUsed="0" w:uiPriority="0" w:semiHidden="0" w:name="Plain Text"/>
     <w:lsdException w:qFormat="1" w:unhideWhenUsed="0" w:uiPriority="0" w:semiHidden="0" w:name="E-mail Signature"/>
     <w:lsdException w:qFormat="1" w:unhideWhenUsed="0" w:uiPriority="0" w:semiHidden="0" w:name="Normal (Web)"/>
     <w:lsdException w:qFormat="1" w:unhideWhenUsed="0" w:uiPriority="0" w:semiHidden="0" w:name="HTML Acronym"/>
@@ -2423,7 +4635,7 @@
     <w:lsdException w:qFormat="1" w:unhideWhenUsed="0" w:uiPriority="0" w:semiHidden="0" w:name="HTML Code"/>
     <w:lsdException w:qFormat="1" w:unhideWhenUsed="0" w:uiPriority="0" w:semiHidden="0" w:name="HTML Definition"/>
     <w:lsdException w:qFormat="1" w:unhideWhenUsed="0" w:uiPriority="0" w:semiHidden="0" w:name="HTML Keyboard"/>
-    <w:lsdException w:unhideWhenUsed="0" w:uiPriority="0" w:semiHidden="0" w:name="HTML Preformatted"/>
+    <w:lsdException w:qFormat="1" w:unhideWhenUsed="0" w:uiPriority="0" w:semiHidden="0" w:name="HTML Preformatted"/>
     <w:lsdException w:qFormat="1" w:unhideWhenUsed="0" w:uiPriority="0" w:semiHidden="0" w:name="HTML Sample"/>
     <w:lsdException w:qFormat="1" w:unhideWhenUsed="0" w:uiPriority="0" w:semiHidden="0" w:name="HTML Typewriter"/>
     <w:lsdException w:qFormat="1" w:unhideWhenUsed="0" w:uiPriority="0" w:semiHidden="0" w:name="HTML Variable"/>
@@ -2476,53 +4688,53 @@
     <w:lsdException w:qFormat="1" w:unhideWhenUsed="0" w:uiPriority="0" w:semiHidden="0" w:name="Table Theme"/>
     <w:lsdException w:qFormat="1" w:unhideWhenUsed="0" w:uiPriority="60" w:semiHidden="0" w:name="Light Shading"/>
     <w:lsdException w:qFormat="1" w:unhideWhenUsed="0" w:uiPriority="61" w:semiHidden="0" w:name="Light List"/>
-    <w:lsdException w:unhideWhenUsed="0" w:uiPriority="62" w:semiHidden="0" w:name="Light Grid"/>
+    <w:lsdException w:qFormat="1" w:unhideWhenUsed="0" w:uiPriority="62" w:semiHidden="0" w:name="Light Grid"/>
     <w:lsdException w:qFormat="1" w:unhideWhenUsed="0" w:uiPriority="63" w:semiHidden="0" w:name="Medium Shading 1"/>
-    <w:lsdException w:unhideWhenUsed="0" w:uiPriority="64" w:semiHidden="0" w:name="Medium Shading 2"/>
-    <w:lsdException w:unhideWhenUsed="0" w:uiPriority="65" w:semiHidden="0" w:name="Medium List 1"/>
-    <w:lsdException w:unhideWhenUsed="0" w:uiPriority="66" w:semiHidden="0" w:name="Medium List 2"/>
+    <w:lsdException w:qFormat="1" w:unhideWhenUsed="0" w:uiPriority="64" w:semiHidden="0" w:name="Medium Shading 2"/>
+    <w:lsdException w:qFormat="1" w:unhideWhenUsed="0" w:uiPriority="65" w:semiHidden="0" w:name="Medium List 1"/>
+    <w:lsdException w:qFormat="1" w:unhideWhenUsed="0" w:uiPriority="66" w:semiHidden="0" w:name="Medium List 2"/>
     <w:lsdException w:unhideWhenUsed="0" w:uiPriority="67" w:semiHidden="0" w:name="Medium Grid 1"/>
-    <w:lsdException w:unhideWhenUsed="0" w:uiPriority="68" w:semiHidden="0" w:name="Medium Grid 2"/>
-    <w:lsdException w:unhideWhenUsed="0" w:uiPriority="69" w:semiHidden="0" w:name="Medium Grid 3"/>
+    <w:lsdException w:qFormat="1" w:unhideWhenUsed="0" w:uiPriority="68" w:semiHidden="0" w:name="Medium Grid 2"/>
+    <w:lsdException w:qFormat="1" w:unhideWhenUsed="0" w:uiPriority="69" w:semiHidden="0" w:name="Medium Grid 3"/>
     <w:lsdException w:qFormat="1" w:unhideWhenUsed="0" w:uiPriority="70" w:semiHidden="0" w:name="Dark List"/>
     <w:lsdException w:unhideWhenUsed="0" w:uiPriority="71" w:semiHidden="0" w:name="Colorful Shading"/>
     <w:lsdException w:unhideWhenUsed="0" w:uiPriority="72" w:semiHidden="0" w:name="Colorful List"/>
     <w:lsdException w:unhideWhenUsed="0" w:uiPriority="73" w:semiHidden="0" w:name="Colorful Grid"/>
     <w:lsdException w:unhideWhenUsed="0" w:uiPriority="60" w:semiHidden="0" w:name="Light Shading Accent 1"/>
-    <w:lsdException w:unhideWhenUsed="0" w:uiPriority="61" w:semiHidden="0" w:name="Light List Accent 1"/>
-    <w:lsdException w:unhideWhenUsed="0" w:uiPriority="62" w:semiHidden="0" w:name="Light Grid Accent 1"/>
+    <w:lsdException w:qFormat="1" w:unhideWhenUsed="0" w:uiPriority="61" w:semiHidden="0" w:name="Light List Accent 1"/>
+    <w:lsdException w:qFormat="1" w:unhideWhenUsed="0" w:uiPriority="62" w:semiHidden="0" w:name="Light Grid Accent 1"/>
     <w:lsdException w:qFormat="1" w:unhideWhenUsed="0" w:uiPriority="63" w:semiHidden="0" w:name="Medium Shading 1 Accent 1"/>
-    <w:lsdException w:unhideWhenUsed="0" w:uiPriority="64" w:semiHidden="0" w:name="Medium Shading 2 Accent 1"/>
+    <w:lsdException w:qFormat="1" w:unhideWhenUsed="0" w:uiPriority="64" w:semiHidden="0" w:name="Medium Shading 2 Accent 1"/>
     <w:lsdException w:qFormat="1" w:unhideWhenUsed="0" w:uiPriority="65" w:semiHidden="0" w:name="Medium List 1 Accent 1"/>
-    <w:lsdException w:unhideWhenUsed="0" w:uiPriority="66" w:semiHidden="0" w:name="Medium List 2 Accent 1"/>
-    <w:lsdException w:unhideWhenUsed="0" w:uiPriority="67" w:semiHidden="0" w:name="Medium Grid 1 Accent 1"/>
-    <w:lsdException w:unhideWhenUsed="0" w:uiPriority="68" w:semiHidden="0" w:name="Medium Grid 2 Accent 1"/>
+    <w:lsdException w:qFormat="1" w:unhideWhenUsed="0" w:uiPriority="66" w:semiHidden="0" w:name="Medium List 2 Accent 1"/>
+    <w:lsdException w:qFormat="1" w:unhideWhenUsed="0" w:uiPriority="67" w:semiHidden="0" w:name="Medium Grid 1 Accent 1"/>
+    <w:lsdException w:qFormat="1" w:unhideWhenUsed="0" w:uiPriority="68" w:semiHidden="0" w:name="Medium Grid 2 Accent 1"/>
     <w:lsdException w:qFormat="1" w:unhideWhenUsed="0" w:uiPriority="69" w:semiHidden="0" w:name="Medium Grid 3 Accent 1"/>
-    <w:lsdException w:unhideWhenUsed="0" w:uiPriority="70" w:semiHidden="0" w:name="Dark List Accent 1"/>
+    <w:lsdException w:qFormat="1" w:unhideWhenUsed="0" w:uiPriority="70" w:semiHidden="0" w:name="Dark List Accent 1"/>
     <w:lsdException w:unhideWhenUsed="0" w:uiPriority="71" w:semiHidden="0" w:name="Colorful Shading Accent 1"/>
     <w:lsdException w:unhideWhenUsed="0" w:uiPriority="72" w:semiHidden="0" w:name="Colorful List Accent 1"/>
     <w:lsdException w:unhideWhenUsed="0" w:uiPriority="73" w:semiHidden="0" w:name="Colorful Grid Accent 1"/>
     <w:lsdException w:qFormat="1" w:unhideWhenUsed="0" w:uiPriority="60" w:semiHidden="0" w:name="Light Shading Accent 2"/>
-    <w:lsdException w:unhideWhenUsed="0" w:uiPriority="61" w:semiHidden="0" w:name="Light List Accent 2"/>
-    <w:lsdException w:unhideWhenUsed="0" w:uiPriority="62" w:semiHidden="0" w:name="Light Grid Accent 2"/>
+    <w:lsdException w:qFormat="1" w:unhideWhenUsed="0" w:uiPriority="61" w:semiHidden="0" w:name="Light List Accent 2"/>
+    <w:lsdException w:qFormat="1" w:unhideWhenUsed="0" w:uiPriority="62" w:semiHidden="0" w:name="Light Grid Accent 2"/>
     <w:lsdException w:qFormat="1" w:unhideWhenUsed="0" w:uiPriority="63" w:semiHidden="0" w:name="Medium Shading 1 Accent 2"/>
-    <w:lsdException w:unhideWhenUsed="0" w:uiPriority="64" w:semiHidden="0" w:name="Medium Shading 2 Accent 2"/>
+    <w:lsdException w:qFormat="1" w:unhideWhenUsed="0" w:uiPriority="64" w:semiHidden="0" w:name="Medium Shading 2 Accent 2"/>
     <w:lsdException w:qFormat="1" w:unhideWhenUsed="0" w:uiPriority="65" w:semiHidden="0" w:name="Medium List 1 Accent 2"/>
-    <w:lsdException w:unhideWhenUsed="0" w:uiPriority="66" w:semiHidden="0" w:name="Medium List 2 Accent 2"/>
+    <w:lsdException w:qFormat="1" w:unhideWhenUsed="0" w:uiPriority="66" w:semiHidden="0" w:name="Medium List 2 Accent 2"/>
     <w:lsdException w:unhideWhenUsed="0" w:uiPriority="67" w:semiHidden="0" w:name="Medium Grid 1 Accent 2"/>
     <w:lsdException w:qFormat="1" w:unhideWhenUsed="0" w:uiPriority="68" w:semiHidden="0" w:name="Medium Grid 2 Accent 2"/>
-    <w:lsdException w:unhideWhenUsed="0" w:uiPriority="69" w:semiHidden="0" w:name="Medium Grid 3 Accent 2"/>
+    <w:lsdException w:qFormat="1" w:unhideWhenUsed="0" w:uiPriority="69" w:semiHidden="0" w:name="Medium Grid 3 Accent 2"/>
     <w:lsdException w:unhideWhenUsed="0" w:uiPriority="70" w:semiHidden="0" w:name="Dark List Accent 2"/>
     <w:lsdException w:unhideWhenUsed="0" w:uiPriority="71" w:semiHidden="0" w:name="Colorful Shading Accent 2"/>
     <w:lsdException w:qFormat="1" w:unhideWhenUsed="0" w:uiPriority="72" w:semiHidden="0" w:name="Colorful List Accent 2"/>
     <w:lsdException w:unhideWhenUsed="0" w:uiPriority="73" w:semiHidden="0" w:name="Colorful Grid Accent 2"/>
     <w:lsdException w:unhideWhenUsed="0" w:uiPriority="60" w:semiHidden="0" w:name="Light Shading Accent 3"/>
-    <w:lsdException w:unhideWhenUsed="0" w:uiPriority="61" w:semiHidden="0" w:name="Light List Accent 3"/>
-    <w:lsdException w:unhideWhenUsed="0" w:uiPriority="62" w:semiHidden="0" w:name="Light Grid Accent 3"/>
-    <w:lsdException w:unhideWhenUsed="0" w:uiPriority="63" w:semiHidden="0" w:name="Medium Shading 1 Accent 3"/>
-    <w:lsdException w:unhideWhenUsed="0" w:uiPriority="64" w:semiHidden="0" w:name="Medium Shading 2 Accent 3"/>
-    <w:lsdException w:unhideWhenUsed="0" w:uiPriority="65" w:semiHidden="0" w:name="Medium List 1 Accent 3"/>
-    <w:lsdException w:unhideWhenUsed="0" w:uiPriority="66" w:semiHidden="0" w:name="Medium List 2 Accent 3"/>
+    <w:lsdException w:qFormat="1" w:unhideWhenUsed="0" w:uiPriority="61" w:semiHidden="0" w:name="Light List Accent 3"/>
+    <w:lsdException w:qFormat="1" w:unhideWhenUsed="0" w:uiPriority="62" w:semiHidden="0" w:name="Light Grid Accent 3"/>
+    <w:lsdException w:qFormat="1" w:unhideWhenUsed="0" w:uiPriority="63" w:semiHidden="0" w:name="Medium Shading 1 Accent 3"/>
+    <w:lsdException w:qFormat="1" w:unhideWhenUsed="0" w:uiPriority="64" w:semiHidden="0" w:name="Medium Shading 2 Accent 3"/>
+    <w:lsdException w:qFormat="1" w:unhideWhenUsed="0" w:uiPriority="65" w:semiHidden="0" w:name="Medium List 1 Accent 3"/>
+    <w:lsdException w:qFormat="1" w:unhideWhenUsed="0" w:uiPriority="66" w:semiHidden="0" w:name="Medium List 2 Accent 3"/>
     <w:lsdException w:unhideWhenUsed="0" w:uiPriority="67" w:semiHidden="0" w:name="Medium Grid 1 Accent 3"/>
     <w:lsdException w:unhideWhenUsed="0" w:uiPriority="68" w:semiHidden="0" w:name="Medium Grid 2 Accent 3"/>
     <w:lsdException w:qFormat="1" w:unhideWhenUsed="0" w:uiPriority="69" w:semiHidden="0" w:name="Medium Grid 3 Accent 3"/>
@@ -2531,43 +4743,43 @@
     <w:lsdException w:unhideWhenUsed="0" w:uiPriority="72" w:semiHidden="0" w:name="Colorful List Accent 3"/>
     <w:lsdException w:unhideWhenUsed="0" w:uiPriority="73" w:semiHidden="0" w:name="Colorful Grid Accent 3"/>
     <w:lsdException w:qFormat="1" w:unhideWhenUsed="0" w:uiPriority="60" w:semiHidden="0" w:name="Light Shading Accent 4"/>
-    <w:lsdException w:unhideWhenUsed="0" w:uiPriority="61" w:semiHidden="0" w:name="Light List Accent 4"/>
+    <w:lsdException w:qFormat="1" w:unhideWhenUsed="0" w:uiPriority="61" w:semiHidden="0" w:name="Light List Accent 4"/>
     <w:lsdException w:qFormat="1" w:unhideWhenUsed="0" w:uiPriority="62" w:semiHidden="0" w:name="Light Grid Accent 4"/>
-    <w:lsdException w:unhideWhenUsed="0" w:uiPriority="63" w:semiHidden="0" w:name="Medium Shading 1 Accent 4"/>
+    <w:lsdException w:qFormat="1" w:unhideWhenUsed="0" w:uiPriority="63" w:semiHidden="0" w:name="Medium Shading 1 Accent 4"/>
     <w:lsdException w:qFormat="1" w:unhideWhenUsed="0" w:uiPriority="64" w:semiHidden="0" w:name="Medium Shading 2 Accent 4"/>
     <w:lsdException w:qFormat="1" w:unhideWhenUsed="0" w:uiPriority="65" w:semiHidden="0" w:name="Medium List 1 Accent 4"/>
     <w:lsdException w:unhideWhenUsed="0" w:uiPriority="66" w:semiHidden="0" w:name="Medium List 2 Accent 4"/>
     <w:lsdException w:unhideWhenUsed="0" w:uiPriority="67" w:semiHidden="0" w:name="Medium Grid 1 Accent 4"/>
-    <w:lsdException w:unhideWhenUsed="0" w:uiPriority="68" w:semiHidden="0" w:name="Medium Grid 2 Accent 4"/>
+    <w:lsdException w:qFormat="1" w:unhideWhenUsed="0" w:uiPriority="68" w:semiHidden="0" w:name="Medium Grid 2 Accent 4"/>
     <w:lsdException w:qFormat="1" w:unhideWhenUsed="0" w:uiPriority="69" w:semiHidden="0" w:name="Medium Grid 3 Accent 4"/>
     <w:lsdException w:unhideWhenUsed="0" w:uiPriority="70" w:semiHidden="0" w:name="Dark List Accent 4"/>
     <w:lsdException w:unhideWhenUsed="0" w:uiPriority="71" w:semiHidden="0" w:name="Colorful Shading Accent 4"/>
     <w:lsdException w:qFormat="1" w:unhideWhenUsed="0" w:uiPriority="72" w:semiHidden="0" w:name="Colorful List Accent 4"/>
     <w:lsdException w:unhideWhenUsed="0" w:uiPriority="73" w:semiHidden="0" w:name="Colorful Grid Accent 4"/>
     <w:lsdException w:qFormat="1" w:unhideWhenUsed="0" w:uiPriority="60" w:semiHidden="0" w:name="Light Shading Accent 5"/>
-    <w:lsdException w:unhideWhenUsed="0" w:uiPriority="61" w:semiHidden="0" w:name="Light List Accent 5"/>
-    <w:lsdException w:unhideWhenUsed="0" w:uiPriority="62" w:semiHidden="0" w:name="Light Grid Accent 5"/>
+    <w:lsdException w:qFormat="1" w:unhideWhenUsed="0" w:uiPriority="61" w:semiHidden="0" w:name="Light List Accent 5"/>
+    <w:lsdException w:qFormat="1" w:unhideWhenUsed="0" w:uiPriority="62" w:semiHidden="0" w:name="Light Grid Accent 5"/>
     <w:lsdException w:qFormat="1" w:unhideWhenUsed="0" w:uiPriority="63" w:semiHidden="0" w:name="Medium Shading 1 Accent 5"/>
     <w:lsdException w:qFormat="1" w:unhideWhenUsed="0" w:uiPriority="64" w:semiHidden="0" w:name="Medium Shading 2 Accent 5"/>
-    <w:lsdException w:unhideWhenUsed="0" w:uiPriority="65" w:semiHidden="0" w:name="Medium List 1 Accent 5"/>
+    <w:lsdException w:qFormat="1" w:unhideWhenUsed="0" w:uiPriority="65" w:semiHidden="0" w:name="Medium List 1 Accent 5"/>
     <w:lsdException w:unhideWhenUsed="0" w:uiPriority="66" w:semiHidden="0" w:name="Medium List 2 Accent 5"/>
     <w:lsdException w:qFormat="1" w:unhideWhenUsed="0" w:uiPriority="67" w:semiHidden="0" w:name="Medium Grid 1 Accent 5"/>
-    <w:lsdException w:unhideWhenUsed="0" w:uiPriority="68" w:semiHidden="0" w:name="Medium Grid 2 Accent 5"/>
-    <w:lsdException w:unhideWhenUsed="0" w:uiPriority="69" w:semiHidden="0" w:name="Medium Grid 3 Accent 5"/>
+    <w:lsdException w:qFormat="1" w:unhideWhenUsed="0" w:uiPriority="68" w:semiHidden="0" w:name="Medium Grid 2 Accent 5"/>
+    <w:lsdException w:qFormat="1" w:unhideWhenUsed="0" w:uiPriority="69" w:semiHidden="0" w:name="Medium Grid 3 Accent 5"/>
     <w:lsdException w:qFormat="1" w:unhideWhenUsed="0" w:uiPriority="70" w:semiHidden="0" w:name="Dark List Accent 5"/>
     <w:lsdException w:unhideWhenUsed="0" w:uiPriority="71" w:semiHidden="0" w:name="Colorful Shading Accent 5"/>
     <w:lsdException w:qFormat="1" w:unhideWhenUsed="0" w:uiPriority="72" w:semiHidden="0" w:name="Colorful List Accent 5"/>
     <w:lsdException w:unhideWhenUsed="0" w:uiPriority="73" w:semiHidden="0" w:name="Colorful Grid Accent 5"/>
     <w:lsdException w:unhideWhenUsed="0" w:uiPriority="60" w:semiHidden="0" w:name="Light Shading Accent 6"/>
-    <w:lsdException w:unhideWhenUsed="0" w:uiPriority="61" w:semiHidden="0" w:name="Light List Accent 6"/>
-    <w:lsdException w:unhideWhenUsed="0" w:uiPriority="62" w:semiHidden="0" w:name="Light Grid Accent 6"/>
-    <w:lsdException w:unhideWhenUsed="0" w:uiPriority="63" w:semiHidden="0" w:name="Medium Shading 1 Accent 6"/>
+    <w:lsdException w:qFormat="1" w:unhideWhenUsed="0" w:uiPriority="61" w:semiHidden="0" w:name="Light List Accent 6"/>
+    <w:lsdException w:qFormat="1" w:unhideWhenUsed="0" w:uiPriority="62" w:semiHidden="0" w:name="Light Grid Accent 6"/>
+    <w:lsdException w:qFormat="1" w:unhideWhenUsed="0" w:uiPriority="63" w:semiHidden="0" w:name="Medium Shading 1 Accent 6"/>
     <w:lsdException w:qFormat="1" w:unhideWhenUsed="0" w:uiPriority="64" w:semiHidden="0" w:name="Medium Shading 2 Accent 6"/>
     <w:lsdException w:qFormat="1" w:unhideWhenUsed="0" w:uiPriority="65" w:semiHidden="0" w:name="Medium List 1 Accent 6"/>
-    <w:lsdException w:unhideWhenUsed="0" w:uiPriority="66" w:semiHidden="0" w:name="Medium List 2 Accent 6"/>
+    <w:lsdException w:qFormat="1" w:unhideWhenUsed="0" w:uiPriority="66" w:semiHidden="0" w:name="Medium List 2 Accent 6"/>
     <w:lsdException w:qFormat="1" w:unhideWhenUsed="0" w:uiPriority="67" w:semiHidden="0" w:name="Medium Grid 1 Accent 6"/>
-    <w:lsdException w:unhideWhenUsed="0" w:uiPriority="68" w:semiHidden="0" w:name="Medium Grid 2 Accent 6"/>
-    <w:lsdException w:unhideWhenUsed="0" w:uiPriority="69" w:semiHidden="0" w:name="Medium Grid 3 Accent 6"/>
+    <w:lsdException w:qFormat="1" w:unhideWhenUsed="0" w:uiPriority="68" w:semiHidden="0" w:name="Medium Grid 2 Accent 6"/>
+    <w:lsdException w:qFormat="1" w:unhideWhenUsed="0" w:uiPriority="69" w:semiHidden="0" w:name="Medium Grid 3 Accent 6"/>
     <w:lsdException w:qFormat="1" w:unhideWhenUsed="0" w:uiPriority="70" w:semiHidden="0" w:name="Dark List Accent 6"/>
     <w:lsdException w:qFormat="1" w:unhideWhenUsed="0" w:uiPriority="71" w:semiHidden="0" w:name="Colorful Shading Accent 6"/>
     <w:lsdException w:qFormat="1" w:unhideWhenUsed="0" w:uiPriority="72" w:semiHidden="0" w:name="Colorful List Accent 6"/>
@@ -2841,6 +5053,7 @@
   <w:style w:type="paragraph" w:styleId="18">
     <w:name w:val="Body Text First Indent"/>
     <w:basedOn w:val="15"/>
+    <w:qFormat/>
     <w:uiPriority w:val="0"/>
     <w:pPr>
       <w:ind w:firstLine="420" w:firstLineChars="100"/>
@@ -3151,6 +5364,7 @@
   <w:style w:type="paragraph" w:styleId="47">
     <w:name w:val="HTML Preformatted"/>
     <w:basedOn w:val="1"/>
+    <w:qFormat/>
     <w:uiPriority w:val="0"/>
     <w:rPr>
       <w:rFonts w:ascii="Courier New" w:hAnsi="Courier New" w:cs="Courier New"/>
@@ -3228,6 +5442,7 @@
     <w:name w:val="index 4"/>
     <w:basedOn w:val="1"/>
     <w:next w:val="1"/>
+    <w:qFormat/>
     <w:uiPriority w:val="0"/>
     <w:pPr>
       <w:ind w:left="600" w:leftChars="600"/>
@@ -3492,6 +5707,7 @@
   <w:style w:type="paragraph" w:styleId="81">
     <w:name w:val="List Number 4"/>
     <w:basedOn w:val="1"/>
+    <w:qFormat/>
     <w:uiPriority w:val="0"/>
     <w:pPr>
       <w:numPr>
@@ -3602,6 +5818,7 @@
   <w:style w:type="paragraph" w:styleId="89">
     <w:name w:val="Plain Text"/>
     <w:basedOn w:val="1"/>
+    <w:qFormat/>
     <w:uiPriority w:val="0"/>
     <w:rPr>
       <w:rFonts w:ascii="SimSun" w:hAnsi="Courier New" w:cs="Courier New"/>
@@ -7610,6 +9827,7 @@
   <w:style w:type="table" w:styleId="159">
     <w:name w:val="Light List Accent 1"/>
     <w:basedOn w:val="12"/>
+    <w:qFormat/>
     <w:uiPriority w:val="61"/>
     <w:tblPr>
       <w:tblBorders>
@@ -7689,6 +9907,7 @@
   <w:style w:type="table" w:styleId="160">
     <w:name w:val="Light List Accent 2"/>
     <w:basedOn w:val="12"/>
+    <w:qFormat/>
     <w:uiPriority w:val="61"/>
     <w:tblPr>
       <w:tblBorders>
@@ -7768,6 +9987,7 @@
   <w:style w:type="table" w:styleId="161">
     <w:name w:val="Light List Accent 3"/>
     <w:basedOn w:val="12"/>
+    <w:qFormat/>
     <w:uiPriority w:val="61"/>
     <w:tblPr>
       <w:tblBorders>
@@ -7847,6 +10067,7 @@
   <w:style w:type="table" w:styleId="162">
     <w:name w:val="Light List Accent 4"/>
     <w:basedOn w:val="12"/>
+    <w:qFormat/>
     <w:uiPriority w:val="61"/>
     <w:tblPr>
       <w:tblBorders>
@@ -7926,6 +10147,7 @@
   <w:style w:type="table" w:styleId="163">
     <w:name w:val="Light List Accent 5"/>
     <w:basedOn w:val="12"/>
+    <w:qFormat/>
     <w:uiPriority w:val="61"/>
     <w:tblPr>
       <w:tblBorders>
@@ -8005,6 +10227,7 @@
   <w:style w:type="table" w:styleId="164">
     <w:name w:val="Light List Accent 6"/>
     <w:basedOn w:val="12"/>
+    <w:qFormat/>
     <w:uiPriority w:val="61"/>
     <w:tblPr>
       <w:tblBorders>
@@ -8084,6 +10307,7 @@
   <w:style w:type="table" w:styleId="165">
     <w:name w:val="Light Grid"/>
     <w:basedOn w:val="12"/>
+    <w:qFormat/>
     <w:uiPriority w:val="62"/>
     <w:tblPr>
       <w:tblBorders>
@@ -8201,6 +10425,7 @@
   <w:style w:type="table" w:styleId="166">
     <w:name w:val="Light Grid Accent 1"/>
     <w:basedOn w:val="12"/>
+    <w:qFormat/>
     <w:uiPriority w:val="62"/>
     <w:tblPr>
       <w:tblBorders>
@@ -8318,6 +10543,7 @@
   <w:style w:type="table" w:styleId="167">
     <w:name w:val="Light Grid Accent 2"/>
     <w:basedOn w:val="12"/>
+    <w:qFormat/>
     <w:uiPriority w:val="62"/>
     <w:tblPr>
       <w:tblBorders>
@@ -8435,6 +10661,7 @@
   <w:style w:type="table" w:styleId="168">
     <w:name w:val="Light Grid Accent 3"/>
     <w:basedOn w:val="12"/>
+    <w:qFormat/>
     <w:uiPriority w:val="62"/>
     <w:tblPr>
       <w:tblBorders>
@@ -8670,6 +10897,7 @@
   <w:style w:type="table" w:styleId="170">
     <w:name w:val="Light Grid Accent 5"/>
     <w:basedOn w:val="12"/>
+    <w:qFormat/>
     <w:uiPriority w:val="62"/>
     <w:tblPr>
       <w:tblBorders>
@@ -8787,6 +11015,7 @@
   <w:style w:type="table" w:styleId="171">
     <w:name w:val="Light Grid Accent 6"/>
     <w:basedOn w:val="12"/>
+    <w:qFormat/>
     <w:uiPriority w:val="62"/>
     <w:tblPr>
       <w:tblBorders>
@@ -9186,6 +11415,7 @@
   <w:style w:type="table" w:styleId="175">
     <w:name w:val="Medium Shading 1 Accent 3"/>
     <w:basedOn w:val="12"/>
+    <w:qFormat/>
     <w:uiPriority w:val="63"/>
     <w:tblPr>
       <w:tblBorders>
@@ -9279,6 +11509,7 @@
   <w:style w:type="table" w:styleId="176">
     <w:name w:val="Medium Shading 1 Accent 4"/>
     <w:basedOn w:val="12"/>
+    <w:qFormat/>
     <w:uiPriority w:val="63"/>
     <w:tblPr>
       <w:tblBorders>
@@ -9466,6 +11697,7 @@
   <w:style w:type="table" w:styleId="178">
     <w:name w:val="Medium Shading 1 Accent 6"/>
     <w:basedOn w:val="12"/>
+    <w:qFormat/>
     <w:uiPriority w:val="63"/>
     <w:tblPr>
       <w:tblBorders>
@@ -9559,6 +11791,7 @@
   <w:style w:type="table" w:styleId="179">
     <w:name w:val="Medium Shading 2"/>
     <w:basedOn w:val="12"/>
+    <w:qFormat/>
     <w:uiPriority w:val="64"/>
     <w:tblPr>
       <w:tblBorders>
@@ -9695,6 +11928,7 @@
   <w:style w:type="table" w:styleId="180">
     <w:name w:val="Medium Shading 2 Accent 1"/>
     <w:basedOn w:val="12"/>
+    <w:qFormat/>
     <w:uiPriority w:val="64"/>
     <w:tblPr>
       <w:tblBorders>
@@ -9831,6 +12065,7 @@
   <w:style w:type="table" w:styleId="181">
     <w:name w:val="Medium Shading 2 Accent 2"/>
     <w:basedOn w:val="12"/>
+    <w:qFormat/>
     <w:uiPriority w:val="64"/>
     <w:tblPr>
       <w:tblBorders>
@@ -9967,6 +12202,7 @@
   <w:style w:type="table" w:styleId="182">
     <w:name w:val="Medium Shading 2 Accent 3"/>
     <w:basedOn w:val="12"/>
+    <w:qFormat/>
     <w:uiPriority w:val="64"/>
     <w:tblPr>
       <w:tblBorders>
@@ -10514,6 +12750,7 @@
   <w:style w:type="table" w:styleId="186">
     <w:name w:val="Medium List 1"/>
     <w:basedOn w:val="12"/>
+    <w:qFormat/>
     <w:uiPriority w:val="65"/>
     <w:rPr>
       <w:color w:val="000000"/>
@@ -10729,6 +12966,7 @@
   <w:style w:type="table" w:styleId="189">
     <w:name w:val="Medium List 1 Accent 3"/>
     <w:basedOn w:val="12"/>
+    <w:qFormat/>
     <w:uiPriority w:val="65"/>
     <w:rPr>
       <w:color w:val="000000"/>
@@ -10872,6 +13110,7 @@
   <w:style w:type="table" w:styleId="191">
     <w:name w:val="Medium List 1 Accent 5"/>
     <w:basedOn w:val="12"/>
+    <w:qFormat/>
     <w:uiPriority w:val="65"/>
     <w:rPr>
       <w:color w:val="000000"/>
@@ -11015,6 +13254,7 @@
   <w:style w:type="table" w:styleId="193">
     <w:name w:val="Medium List 2"/>
     <w:basedOn w:val="12"/>
+    <w:qFormat/>
     <w:uiPriority w:val="66"/>
     <w:rPr>
       <w:rFonts w:ascii="SimSun" w:hAnsi="SimSun" w:eastAsia="Courier New" w:cs="Times New Roman"/>
@@ -11130,6 +13370,7 @@
   <w:style w:type="table" w:styleId="194">
     <w:name w:val="Medium List 2 Accent 1"/>
     <w:basedOn w:val="12"/>
+    <w:qFormat/>
     <w:uiPriority w:val="66"/>
     <w:rPr>
       <w:rFonts w:ascii="SimSun" w:hAnsi="SimSun" w:eastAsia="Courier New" w:cs="Times New Roman"/>
@@ -11245,6 +13486,7 @@
   <w:style w:type="table" w:styleId="195">
     <w:name w:val="Medium List 2 Accent 2"/>
     <w:basedOn w:val="12"/>
+    <w:qFormat/>
     <w:uiPriority w:val="66"/>
     <w:rPr>
       <w:rFonts w:ascii="SimSun" w:hAnsi="SimSun" w:eastAsia="Courier New" w:cs="Times New Roman"/>
@@ -11360,6 +13602,7 @@
   <w:style w:type="table" w:styleId="196">
     <w:name w:val="Medium List 2 Accent 3"/>
     <w:basedOn w:val="12"/>
+    <w:qFormat/>
     <w:uiPriority w:val="66"/>
     <w:rPr>
       <w:rFonts w:ascii="SimSun" w:hAnsi="SimSun" w:eastAsia="Courier New" w:cs="Times New Roman"/>
@@ -11705,6 +13948,7 @@
   <w:style w:type="table" w:styleId="199">
     <w:name w:val="Medium List 2 Accent 6"/>
     <w:basedOn w:val="12"/>
+    <w:qFormat/>
     <w:uiPriority w:val="66"/>
     <w:rPr>
       <w:rFonts w:ascii="SimSun" w:hAnsi="SimSun" w:eastAsia="Courier New" w:cs="Times New Roman"/>
@@ -11880,6 +14124,7 @@
   <w:style w:type="table" w:styleId="201">
     <w:name w:val="Medium Grid 1 Accent 1"/>
     <w:basedOn w:val="12"/>
+    <w:qFormat/>
     <w:uiPriority w:val="67"/>
     <w:tblPr>
       <w:tblBorders>
@@ -12242,6 +14487,7 @@
   <w:style w:type="table" w:styleId="207">
     <w:name w:val="Medium Grid 2"/>
     <w:basedOn w:val="12"/>
+    <w:qFormat/>
     <w:uiPriority w:val="68"/>
     <w:rPr>
       <w:rFonts w:ascii="SimSun" w:hAnsi="SimSun" w:eastAsia="Courier New" w:cs="Times New Roman"/>
@@ -12354,6 +14600,7 @@
   <w:style w:type="table" w:styleId="208">
     <w:name w:val="Medium Grid 2 Accent 1"/>
     <w:basedOn w:val="12"/>
+    <w:qFormat/>
     <w:uiPriority w:val="68"/>
     <w:rPr>
       <w:rFonts w:ascii="SimSun" w:hAnsi="SimSun" w:eastAsia="Courier New" w:cs="Times New Roman"/>
@@ -12691,6 +14938,7 @@
   <w:style w:type="table" w:styleId="211">
     <w:name w:val="Medium Grid 2 Accent 4"/>
     <w:basedOn w:val="12"/>
+    <w:qFormat/>
     <w:uiPriority w:val="68"/>
     <w:rPr>
       <w:rFonts w:ascii="SimSun" w:hAnsi="SimSun" w:eastAsia="Courier New" w:cs="Times New Roman"/>
@@ -12803,6 +15051,7 @@
   <w:style w:type="table" w:styleId="212">
     <w:name w:val="Medium Grid 2 Accent 5"/>
     <w:basedOn w:val="12"/>
+    <w:qFormat/>
     <w:uiPriority w:val="68"/>
     <w:rPr>
       <w:rFonts w:ascii="SimSun" w:hAnsi="SimSun" w:eastAsia="Courier New" w:cs="Times New Roman"/>
@@ -12915,6 +15164,7 @@
   <w:style w:type="table" w:styleId="213">
     <w:name w:val="Medium Grid 2 Accent 6"/>
     <w:basedOn w:val="12"/>
+    <w:qFormat/>
     <w:uiPriority w:val="68"/>
     <w:rPr>
       <w:rFonts w:ascii="SimSun" w:hAnsi="SimSun" w:eastAsia="Courier New" w:cs="Times New Roman"/>
@@ -13027,6 +15277,7 @@
   <w:style w:type="table" w:styleId="214">
     <w:name w:val="Medium Grid 3"/>
     <w:basedOn w:val="12"/>
+    <w:qFormat/>
     <w:uiPriority w:val="69"/>
     <w:tblPr>
       <w:tblBorders>
@@ -13284,6 +15535,7 @@
   <w:style w:type="table" w:styleId="216">
     <w:name w:val="Medium Grid 3 Accent 2"/>
     <w:basedOn w:val="12"/>
+    <w:qFormat/>
     <w:uiPriority w:val="69"/>
     <w:tblPr>
       <w:tblBorders>
@@ -13670,6 +15922,7 @@
   <w:style w:type="table" w:styleId="219">
     <w:name w:val="Medium Grid 3 Accent 5"/>
     <w:basedOn w:val="12"/>
+    <w:qFormat/>
     <w:uiPriority w:val="69"/>
     <w:tblPr>
       <w:tblBorders>
@@ -13798,6 +16051,7 @@
   <w:style w:type="table" w:styleId="220">
     <w:name w:val="Medium Grid 3 Accent 6"/>
     <w:basedOn w:val="12"/>
+    <w:qFormat/>
     <w:uiPriority w:val="69"/>
     <w:tblPr>
       <w:tblBorders>
@@ -14030,6 +16284,7 @@
   <w:style w:type="table" w:styleId="222">
     <w:name w:val="Dark List Accent 1"/>
     <w:basedOn w:val="12"/>
+    <w:qFormat/>
     <w:uiPriority w:val="70"/>
     <w:rPr>
       <w:color w:val="FFFFFF"/>

</xml_diff>

<commit_message>
w2: crud operations with the db
</commit_message>
<xml_diff>
--- a/Spring Boot/RESTful Web Services và Tích Hợp DB.docx
+++ b/Spring Boot/RESTful Web Services và Tích Hợp DB.docx
@@ -1876,6 +1876,7 @@
     <w:p>
       <w:pPr>
         <w:numPr>
+          <w:ilvl w:val="0"/>
           <w:numId w:val="0"/>
         </w:numPr>
         <w:spacing w:line="360" w:lineRule="auto"/>
@@ -1919,6 +1920,7 @@
     <w:p>
       <w:pPr>
         <w:numPr>
+          <w:ilvl w:val="0"/>
           <w:numId w:val="0"/>
         </w:numPr>
         <w:spacing w:line="360" w:lineRule="auto"/>
@@ -1962,6 +1964,7 @@
     <w:p>
       <w:pPr>
         <w:numPr>
+          <w:ilvl w:val="0"/>
           <w:numId w:val="0"/>
         </w:numPr>
         <w:spacing w:line="360" w:lineRule="auto"/>
@@ -1999,21 +2002,13 @@
           <w:bCs w:val="0"/>
           <w:lang w:val="vi-VN"/>
         </w:rPr>
-        <w:t xml:space="preserve">: Là cầu nối giữa lớp </w:t>
-      </w:r>
-      <w:r>
-        <w:rPr>
-          <w:rFonts w:hint="default"/>
-          <w:b w:val="0"/>
-          <w:bCs w:val="0"/>
-          <w:lang w:val="vi-VN"/>
-        </w:rPr>
-        <w:t>CustomerRepository và lớp CustomerController, chứa các logic cần thiết khác.</w:t>
+        <w:t>: Là cầu nối giữa lớp CustomerRepository và lớp CustomerController, chứa các logic cần thiết khác.</w:t>
       </w:r>
     </w:p>
     <w:p>
       <w:pPr>
         <w:numPr>
+          <w:ilvl w:val="0"/>
           <w:numId w:val="0"/>
         </w:numPr>
         <w:spacing w:line="360" w:lineRule="auto"/>
@@ -2107,6 +2102,7 @@
     <w:p>
       <w:pPr>
         <w:numPr>
+          <w:ilvl w:val="0"/>
           <w:numId w:val="0"/>
         </w:numPr>
         <w:spacing w:line="360" w:lineRule="auto"/>
@@ -2175,6 +2171,7 @@
     <w:p>
       <w:pPr>
         <w:numPr>
+          <w:ilvl w:val="0"/>
           <w:numId w:val="0"/>
         </w:numPr>
         <w:spacing w:line="360" w:lineRule="auto"/>
@@ -2339,6 +2336,7 @@
     <w:p>
       <w:pPr>
         <w:numPr>
+          <w:ilvl w:val="0"/>
           <w:numId w:val="0"/>
         </w:numPr>
         <w:spacing w:line="360" w:lineRule="auto"/>
@@ -2409,6 +2407,7 @@
     <w:p>
       <w:pPr>
         <w:numPr>
+          <w:ilvl w:val="0"/>
           <w:numId w:val="0"/>
         </w:numPr>
         <w:spacing w:line="360" w:lineRule="auto"/>
@@ -2470,6 +2469,7 @@
     <w:p>
       <w:pPr>
         <w:numPr>
+          <w:ilvl w:val="0"/>
           <w:numId w:val="0"/>
         </w:numPr>
         <w:spacing w:line="360" w:lineRule="auto"/>
@@ -2691,6 +2691,7 @@
     <w:p>
       <w:pPr>
         <w:numPr>
+          <w:ilvl w:val="0"/>
           <w:numId w:val="0"/>
         </w:numPr>
         <w:spacing w:line="360" w:lineRule="auto"/>
@@ -3316,6 +3317,7 @@
     <w:p>
       <w:pPr>
         <w:numPr>
+          <w:ilvl w:val="0"/>
           <w:numId w:val="0"/>
         </w:numPr>
         <w:spacing w:line="360" w:lineRule="auto"/>
@@ -3336,6 +3338,7 @@
     <w:p>
       <w:pPr>
         <w:numPr>
+          <w:ilvl w:val="0"/>
           <w:numId w:val="0"/>
         </w:numPr>
         <w:spacing w:line="360" w:lineRule="auto"/>
@@ -3356,6 +3359,7 @@
     <w:p>
       <w:pPr>
         <w:numPr>
+          <w:ilvl w:val="0"/>
           <w:numId w:val="0"/>
         </w:numPr>
         <w:spacing w:line="360" w:lineRule="auto"/>
@@ -3495,6 +3499,7 @@
     <w:p>
       <w:pPr>
         <w:numPr>
+          <w:ilvl w:val="0"/>
           <w:numId w:val="0"/>
         </w:numPr>
         <w:spacing w:line="360" w:lineRule="auto"/>
@@ -3516,6 +3521,7 @@
     <w:p>
       <w:pPr>
         <w:numPr>
+          <w:ilvl w:val="0"/>
           <w:numId w:val="0"/>
         </w:numPr>
         <w:spacing w:line="360" w:lineRule="auto"/>
@@ -3625,6 +3631,7 @@
     <w:p>
       <w:pPr>
         <w:numPr>
+          <w:ilvl w:val="0"/>
           <w:numId w:val="0"/>
         </w:numPr>
         <w:spacing w:line="360" w:lineRule="auto"/>
@@ -3740,6 +3747,7 @@
     <w:p>
       <w:pPr>
         <w:numPr>
+          <w:ilvl w:val="0"/>
           <w:numId w:val="0"/>
         </w:numPr>
         <w:spacing w:line="360" w:lineRule="auto"/>
@@ -3760,6 +3768,7 @@
     <w:p>
       <w:pPr>
         <w:numPr>
+          <w:ilvl w:val="0"/>
           <w:numId w:val="0"/>
         </w:numPr>
         <w:spacing w:line="360" w:lineRule="auto"/>
@@ -3780,6 +3789,7 @@
     <w:p>
       <w:pPr>
         <w:numPr>
+          <w:ilvl w:val="0"/>
           <w:numId w:val="0"/>
         </w:numPr>
         <w:spacing w:line="360" w:lineRule="auto"/>
@@ -3826,6 +3836,7 @@
     <w:p>
       <w:pPr>
         <w:numPr>
+          <w:ilvl w:val="0"/>
           <w:numId w:val="0"/>
         </w:numPr>
         <w:spacing w:line="360" w:lineRule="auto"/>
@@ -3873,6 +3884,7 @@
     <w:p>
       <w:pPr>
         <w:numPr>
+          <w:ilvl w:val="0"/>
           <w:numId w:val="0"/>
         </w:numPr>
         <w:spacing w:line="360" w:lineRule="auto"/>
@@ -3920,6 +3932,7 @@
     <w:p>
       <w:pPr>
         <w:numPr>
+          <w:ilvl w:val="0"/>
           <w:numId w:val="0"/>
         </w:numPr>
         <w:spacing w:line="360" w:lineRule="auto"/>
@@ -3980,15 +3993,12 @@
     <w:p>
       <w:pPr>
         <w:numPr>
+          <w:ilvl w:val="0"/>
           <w:numId w:val="0"/>
         </w:numPr>
         <w:spacing w:line="360" w:lineRule="auto"/>
         <w:ind w:leftChars="0"/>
         <w:outlineLvl w:val="9"/>
-        <w:rPr>
-          <w:rFonts w:hint="default"/>
-          <w:lang w:val="vi-VN"/>
-        </w:rPr>
       </w:pPr>
       <w:r>
         <w:rPr>
@@ -3997,6 +4007,64 @@
         </w:rPr>
         <w:t xml:space="preserve">- Trong application.properties: </w:t>
       </w:r>
+      <w:r>
+        <w:drawing>
+          <wp:inline distT="0" distB="0" distL="114300" distR="114300">
+            <wp:extent cx="5268595" cy="2353310"/>
+            <wp:effectExtent l="0" t="0" r="4445" b="8890"/>
+            <wp:docPr id="1" name="Picture 1"/>
+            <wp:cNvGraphicFramePr>
+              <a:graphicFrameLocks xmlns:a="http://schemas.openxmlformats.org/drawingml/2006/main" noChangeAspect="1"/>
+            </wp:cNvGraphicFramePr>
+            <a:graphic xmlns:a="http://schemas.openxmlformats.org/drawingml/2006/main">
+              <a:graphicData uri="http://schemas.openxmlformats.org/drawingml/2006/picture">
+                <pic:pic xmlns:pic="http://schemas.openxmlformats.org/drawingml/2006/picture">
+                  <pic:nvPicPr>
+                    <pic:cNvPr id="1" name="Picture 1"/>
+                    <pic:cNvPicPr>
+                      <a:picLocks noChangeAspect="1"/>
+                    </pic:cNvPicPr>
+                  </pic:nvPicPr>
+                  <pic:blipFill>
+                    <a:blip r:embed="rId21"/>
+                    <a:stretch>
+                      <a:fillRect/>
+                    </a:stretch>
+                  </pic:blipFill>
+                  <pic:spPr>
+                    <a:xfrm>
+                      <a:off x="0" y="0"/>
+                      <a:ext cx="5268595" cy="2353310"/>
+                    </a:xfrm>
+                    <a:prstGeom prst="rect">
+                      <a:avLst/>
+                    </a:prstGeom>
+                    <a:noFill/>
+                    <a:ln>
+                      <a:noFill/>
+                    </a:ln>
+                  </pic:spPr>
+                </pic:pic>
+              </a:graphicData>
+            </a:graphic>
+          </wp:inline>
+        </w:drawing>
+      </w:r>
+    </w:p>
+    <w:p>
+      <w:pPr>
+        <w:numPr>
+          <w:ilvl w:val="0"/>
+          <w:numId w:val="0"/>
+        </w:numPr>
+        <w:spacing w:line="360" w:lineRule="auto"/>
+        <w:ind w:leftChars="0"/>
+        <w:outlineLvl w:val="9"/>
+        <w:rPr>
+          <w:rFonts w:hint="default"/>
+          <w:lang w:val="vi-VN"/>
+        </w:rPr>
+      </w:pPr>
       <w:bookmarkStart w:id="0" w:name="_GoBack"/>
       <w:bookmarkEnd w:id="0"/>
     </w:p>
@@ -4561,7 +4629,7 @@
     <w:lsdException w:unhideWhenUsed="0" w:uiPriority="0" w:semiHidden="0" w:name="toc 4"/>
     <w:lsdException w:qFormat="1" w:unhideWhenUsed="0" w:uiPriority="0" w:semiHidden="0" w:name="toc 5"/>
     <w:lsdException w:qFormat="1" w:unhideWhenUsed="0" w:uiPriority="0" w:semiHidden="0" w:name="toc 6"/>
-    <w:lsdException w:unhideWhenUsed="0" w:uiPriority="0" w:semiHidden="0" w:name="toc 7"/>
+    <w:lsdException w:qFormat="1" w:unhideWhenUsed="0" w:uiPriority="0" w:semiHidden="0" w:name="toc 7"/>
     <w:lsdException w:unhideWhenUsed="0" w:uiPriority="0" w:semiHidden="0" w:name="toc 8"/>
     <w:lsdException w:qFormat="1" w:unhideWhenUsed="0" w:uiPriority="0" w:semiHidden="0" w:name="toc 9"/>
     <w:lsdException w:qFormat="1" w:unhideWhenUsed="0" w:uiPriority="0" w:semiHidden="0" w:name="Normal Indent"/>
@@ -4603,10 +4671,10 @@
     <w:lsdException w:qFormat="1" w:unhideWhenUsed="0" w:uiPriority="0" w:semiHidden="0" w:name="Signature"/>
     <w:lsdException w:qFormat="1" w:unhideWhenUsed="0" w:uiPriority="0" w:name="Default Paragraph Font"/>
     <w:lsdException w:qFormat="1" w:unhideWhenUsed="0" w:uiPriority="0" w:semiHidden="0" w:name="Body Text"/>
-    <w:lsdException w:unhideWhenUsed="0" w:uiPriority="0" w:semiHidden="0" w:name="Body Text Indent"/>
+    <w:lsdException w:qFormat="1" w:unhideWhenUsed="0" w:uiPriority="0" w:semiHidden="0" w:name="Body Text Indent"/>
     <w:lsdException w:qFormat="1" w:unhideWhenUsed="0" w:uiPriority="0" w:semiHidden="0" w:name="List Continue"/>
     <w:lsdException w:qFormat="1" w:unhideWhenUsed="0" w:uiPriority="0" w:semiHidden="0" w:name="List Continue 2"/>
-    <w:lsdException w:unhideWhenUsed="0" w:uiPriority="0" w:semiHidden="0" w:name="List Continue 3"/>
+    <w:lsdException w:qFormat="1" w:unhideWhenUsed="0" w:uiPriority="0" w:semiHidden="0" w:name="List Continue 3"/>
     <w:lsdException w:qFormat="1" w:unhideWhenUsed="0" w:uiPriority="0" w:semiHidden="0" w:name="List Continue 4"/>
     <w:lsdException w:qFormat="1" w:unhideWhenUsed="0" w:uiPriority="0" w:semiHidden="0" w:name="List Continue 5"/>
     <w:lsdException w:qFormat="1" w:unhideWhenUsed="0" w:uiPriority="0" w:semiHidden="0" w:name="Message Header"/>
@@ -4736,7 +4804,7 @@
     <w:lsdException w:qFormat="1" w:unhideWhenUsed="0" w:uiPriority="65" w:semiHidden="0" w:name="Medium List 1 Accent 3"/>
     <w:lsdException w:qFormat="1" w:unhideWhenUsed="0" w:uiPriority="66" w:semiHidden="0" w:name="Medium List 2 Accent 3"/>
     <w:lsdException w:unhideWhenUsed="0" w:uiPriority="67" w:semiHidden="0" w:name="Medium Grid 1 Accent 3"/>
-    <w:lsdException w:unhideWhenUsed="0" w:uiPriority="68" w:semiHidden="0" w:name="Medium Grid 2 Accent 3"/>
+    <w:lsdException w:qFormat="1" w:unhideWhenUsed="0" w:uiPriority="68" w:semiHidden="0" w:name="Medium Grid 2 Accent 3"/>
     <w:lsdException w:qFormat="1" w:unhideWhenUsed="0" w:uiPriority="69" w:semiHidden="0" w:name="Medium Grid 3 Accent 3"/>
     <w:lsdException w:unhideWhenUsed="0" w:uiPriority="70" w:semiHidden="0" w:name="Dark List Accent 3"/>
     <w:lsdException w:unhideWhenUsed="0" w:uiPriority="71" w:semiHidden="0" w:name="Colorful Shading Accent 3"/>
@@ -4762,7 +4830,7 @@
     <w:lsdException w:qFormat="1" w:unhideWhenUsed="0" w:uiPriority="63" w:semiHidden="0" w:name="Medium Shading 1 Accent 5"/>
     <w:lsdException w:qFormat="1" w:unhideWhenUsed="0" w:uiPriority="64" w:semiHidden="0" w:name="Medium Shading 2 Accent 5"/>
     <w:lsdException w:qFormat="1" w:unhideWhenUsed="0" w:uiPriority="65" w:semiHidden="0" w:name="Medium List 1 Accent 5"/>
-    <w:lsdException w:unhideWhenUsed="0" w:uiPriority="66" w:semiHidden="0" w:name="Medium List 2 Accent 5"/>
+    <w:lsdException w:qFormat="1" w:unhideWhenUsed="0" w:uiPriority="66" w:semiHidden="0" w:name="Medium List 2 Accent 5"/>
     <w:lsdException w:qFormat="1" w:unhideWhenUsed="0" w:uiPriority="67" w:semiHidden="0" w:name="Medium Grid 1 Accent 5"/>
     <w:lsdException w:qFormat="1" w:unhideWhenUsed="0" w:uiPriority="68" w:semiHidden="0" w:name="Medium Grid 2 Accent 5"/>
     <w:lsdException w:qFormat="1" w:unhideWhenUsed="0" w:uiPriority="69" w:semiHidden="0" w:name="Medium Grid 3 Accent 5"/>
@@ -4770,7 +4838,7 @@
     <w:lsdException w:unhideWhenUsed="0" w:uiPriority="71" w:semiHidden="0" w:name="Colorful Shading Accent 5"/>
     <w:lsdException w:qFormat="1" w:unhideWhenUsed="0" w:uiPriority="72" w:semiHidden="0" w:name="Colorful List Accent 5"/>
     <w:lsdException w:unhideWhenUsed="0" w:uiPriority="73" w:semiHidden="0" w:name="Colorful Grid Accent 5"/>
-    <w:lsdException w:unhideWhenUsed="0" w:uiPriority="60" w:semiHidden="0" w:name="Light Shading Accent 6"/>
+    <w:lsdException w:qFormat="1" w:unhideWhenUsed="0" w:uiPriority="60" w:semiHidden="0" w:name="Light Shading Accent 6"/>
     <w:lsdException w:qFormat="1" w:unhideWhenUsed="0" w:uiPriority="61" w:semiHidden="0" w:name="Light List Accent 6"/>
     <w:lsdException w:qFormat="1" w:unhideWhenUsed="0" w:uiPriority="62" w:semiHidden="0" w:name="Light Grid Accent 6"/>
     <w:lsdException w:qFormat="1" w:unhideWhenUsed="0" w:uiPriority="63" w:semiHidden="0" w:name="Medium Shading 1 Accent 6"/>
@@ -5062,6 +5130,7 @@
   <w:style w:type="paragraph" w:styleId="19">
     <w:name w:val="Body Text Indent"/>
     <w:basedOn w:val="1"/>
+    <w:qFormat/>
     <w:uiPriority w:val="0"/>
     <w:pPr>
       <w:spacing w:after="120"/>
@@ -5642,6 +5711,7 @@
   <w:style w:type="paragraph" w:styleId="75">
     <w:name w:val="List Continue 3"/>
     <w:basedOn w:val="1"/>
+    <w:qFormat/>
     <w:uiPriority w:val="0"/>
     <w:pPr>
       <w:spacing w:after="120"/>
@@ -9086,6 +9156,7 @@
     <w:name w:val="toc 7"/>
     <w:basedOn w:val="1"/>
     <w:next w:val="1"/>
+    <w:qFormat/>
     <w:uiPriority w:val="0"/>
     <w:pPr>
       <w:ind w:left="2520" w:leftChars="1200"/>
@@ -9657,6 +9728,7 @@
   <w:style w:type="table" w:styleId="157">
     <w:name w:val="Light Shading Accent 6"/>
     <w:basedOn w:val="12"/>
+    <w:qFormat/>
     <w:uiPriority w:val="60"/>
     <w:rPr>
       <w:color w:val="E36C0A"/>
@@ -13833,6 +13905,7 @@
   <w:style w:type="table" w:styleId="198">
     <w:name w:val="Medium List 2 Accent 5"/>
     <w:basedOn w:val="12"/>
+    <w:qFormat/>
     <w:uiPriority w:val="66"/>
     <w:rPr>
       <w:rFonts w:ascii="SimSun" w:hAnsi="SimSun" w:eastAsia="Courier New" w:cs="Times New Roman"/>
@@ -14826,6 +14899,7 @@
   <w:style w:type="table" w:styleId="210">
     <w:name w:val="Medium Grid 2 Accent 3"/>
     <w:basedOn w:val="12"/>
+    <w:qFormat/>
     <w:uiPriority w:val="68"/>
     <w:rPr>
       <w:rFonts w:ascii="SimSun" w:hAnsi="SimSun" w:eastAsia="Courier New" w:cs="Times New Roman"/>

</xml_diff>

<commit_message>
w2-feat: customize response from api
</commit_message>
<xml_diff>
--- a/Spring Boot/RESTful Web Services và Tích Hợp DB.docx
+++ b/Spring Boot/RESTful Web Services và Tích Hợp DB.docx
@@ -110,7 +110,21 @@
           <w:rFonts w:hint="default"/>
           <w:lang w:val="vi-VN"/>
         </w:rPr>
-        <w:t xml:space="preserve"> tiêu chuẩn dùng trong việc thiết kế API cho các ứng dụng web (thiết kế Web services) để tiện cho việc quản lý các tài nguyên.</w:t>
+        <w:t xml:space="preserve"> tiêu chuẩn dùng trong việc thiết kế API cho các ứng dụng web</w:t>
+      </w:r>
+      <w:r>
+        <w:rPr>
+          <w:rFonts w:hint="default"/>
+          <w:lang w:val="en-US"/>
+        </w:rPr>
+        <w:t xml:space="preserve"> </w:t>
+      </w:r>
+      <w:r>
+        <w:rPr>
+          <w:rFonts w:hint="default"/>
+          <w:lang w:val="vi-VN"/>
+        </w:rPr>
+        <w:t>để quản lý các tài nguyên.</w:t>
       </w:r>
     </w:p>
     <w:p>
@@ -194,71 +208,35 @@
           <w:rFonts w:hint="default"/>
           <w:lang w:val="vi-VN"/>
         </w:rPr>
-        <w:t xml:space="preserve">nterface): tập các quy tắc và cơ chế mà một ứng dụng hay một thành phần tương tác với một ứng dụng hay thành phần khác. - </w:t>
+        <w:t>nterface): tập các quy tắc và cơ chế mà một ứng dụng</w:t>
       </w:r>
       <w:r>
         <w:rPr>
           <w:rFonts w:hint="default"/>
-          <w:b/>
-          <w:bCs/>
-          <w:lang w:val="vi-VN"/>
-        </w:rPr>
-        <w:t>REST</w:t>
+          <w:lang w:val="en-US"/>
+        </w:rPr>
+        <w:t>/</w:t>
       </w:r>
       <w:r>
         <w:rPr>
           <w:rFonts w:hint="default"/>
           <w:lang w:val="vi-VN"/>
         </w:rPr>
-        <w:t xml:space="preserve"> (</w:t>
+        <w:t>thành phần tương tác với một ứng dụng</w:t>
       </w:r>
       <w:r>
         <w:rPr>
           <w:rFonts w:hint="default"/>
-          <w:b/>
-          <w:bCs/>
-          <w:lang w:val="vi-VN"/>
-        </w:rPr>
-        <w:t>RE</w:t>
+          <w:lang w:val="en-US"/>
+        </w:rPr>
+        <w:t>/</w:t>
       </w:r>
       <w:r>
         <w:rPr>
           <w:rFonts w:hint="default"/>
           <w:lang w:val="vi-VN"/>
         </w:rPr>
-        <w:t xml:space="preserve">presentational </w:t>
-      </w:r>
-      <w:r>
-        <w:rPr>
-          <w:rFonts w:hint="default"/>
-          <w:b/>
-          <w:bCs/>
-          <w:lang w:val="vi-VN"/>
-        </w:rPr>
-        <w:t>S</w:t>
-      </w:r>
-      <w:r>
-        <w:rPr>
-          <w:rFonts w:hint="default"/>
-          <w:lang w:val="vi-VN"/>
-        </w:rPr>
-        <w:t xml:space="preserve">tate </w:t>
-      </w:r>
-      <w:r>
-        <w:rPr>
-          <w:rFonts w:hint="default"/>
-          <w:b/>
-          <w:bCs/>
-          <w:lang w:val="vi-VN"/>
-        </w:rPr>
-        <w:t>T</w:t>
-      </w:r>
-      <w:r>
-        <w:rPr>
-          <w:rFonts w:hint="default"/>
-          <w:lang w:val="vi-VN"/>
-        </w:rPr>
-        <w:t xml:space="preserve">ransfer): một dạng chuyển đổi cấu trúc dữ liệu, một kiểu kiến trúc để viết API. </w:t>
+        <w:t>thành phần khác.</w:t>
       </w:r>
     </w:p>
     <w:p>
@@ -287,6 +265,90 @@
           <w:bCs/>
           <w:lang w:val="vi-VN"/>
         </w:rPr>
+        <w:t>REST</w:t>
+      </w:r>
+      <w:r>
+        <w:rPr>
+          <w:rFonts w:hint="default"/>
+          <w:lang w:val="vi-VN"/>
+        </w:rPr>
+        <w:t xml:space="preserve"> (</w:t>
+      </w:r>
+      <w:r>
+        <w:rPr>
+          <w:rFonts w:hint="default"/>
+          <w:b/>
+          <w:bCs/>
+          <w:lang w:val="vi-VN"/>
+        </w:rPr>
+        <w:t>RE</w:t>
+      </w:r>
+      <w:r>
+        <w:rPr>
+          <w:rFonts w:hint="default"/>
+          <w:lang w:val="vi-VN"/>
+        </w:rPr>
+        <w:t xml:space="preserve">presentational </w:t>
+      </w:r>
+      <w:r>
+        <w:rPr>
+          <w:rFonts w:hint="default"/>
+          <w:b/>
+          <w:bCs/>
+          <w:lang w:val="vi-VN"/>
+        </w:rPr>
+        <w:t>S</w:t>
+      </w:r>
+      <w:r>
+        <w:rPr>
+          <w:rFonts w:hint="default"/>
+          <w:lang w:val="vi-VN"/>
+        </w:rPr>
+        <w:t xml:space="preserve">tate </w:t>
+      </w:r>
+      <w:r>
+        <w:rPr>
+          <w:rFonts w:hint="default"/>
+          <w:b/>
+          <w:bCs/>
+          <w:lang w:val="vi-VN"/>
+        </w:rPr>
+        <w:t>T</w:t>
+      </w:r>
+      <w:r>
+        <w:rPr>
+          <w:rFonts w:hint="default"/>
+          <w:lang w:val="vi-VN"/>
+        </w:rPr>
+        <w:t>ransfer): một dạng chuyển đổi cấu trúc dữ liệu, một kiểu kiến trúc để viết API.</w:t>
+      </w:r>
+    </w:p>
+    <w:p>
+      <w:pPr>
+        <w:numPr>
+          <w:ilvl w:val="0"/>
+          <w:numId w:val="0"/>
+        </w:numPr>
+        <w:spacing w:line="360" w:lineRule="auto"/>
+        <w:rPr>
+          <w:rFonts w:hint="default"/>
+          <w:lang w:val="vi-VN"/>
+        </w:rPr>
+      </w:pPr>
+      <w:r>
+        <w:rPr>
+          <w:rFonts w:hint="default"/>
+          <w:lang w:val="vi-VN"/>
+        </w:rPr>
+        <w:t xml:space="preserve">- </w:t>
+      </w:r>
+      <w:r>
+        <w:rPr>
+          <w:rFonts w:hint="default"/>
+          <w:b w:val="0"/>
+          <w:bCs w:val="0"/>
+          <w:lang w:val="vi-VN"/>
+        </w:rPr>
         <w:t xml:space="preserve">REST </w:t>
       </w:r>
       <w:r>
@@ -294,7 +356,7 @@
           <w:rFonts w:hint="default"/>
           <w:lang w:val="vi-VN"/>
         </w:rPr>
-        <w:t>quy định cách sử dụng các giao thức HTTP và cách định dạng URL cho ứng dụng để quản lý tài nguyên.</w:t>
+        <w:t>quy định cách sử dụng các giao thức HTTP và cách định dạng URL cho ứng dụng.</w:t>
       </w:r>
     </w:p>
     <w:p>
@@ -350,7 +412,23 @@
           <w:rFonts w:hint="default"/>
           <w:lang w:val="vi-VN"/>
         </w:rPr>
-        <w:t>- Giao thức HTTP reqquest: tập các phương thức được định nghĩa để thực hiện một số hành động dựa trên các tài nguyên mà client gửi cho web server.</w:t>
+        <w:t xml:space="preserve">- Giao thức </w:t>
+      </w:r>
+      <w:r>
+        <w:rPr>
+          <w:rFonts w:hint="default"/>
+          <w:b/>
+          <w:bCs/>
+          <w:lang w:val="vi-VN"/>
+        </w:rPr>
+        <w:t>HTTP reqquest</w:t>
+      </w:r>
+      <w:r>
+        <w:rPr>
+          <w:rFonts w:hint="default"/>
+          <w:lang w:val="vi-VN"/>
+        </w:rPr>
+        <w:t>: tập các phương thức được định nghĩa để thực hiện một số hành động dựa trên các tài nguyên mà client gửi cho server.</w:t>
       </w:r>
     </w:p>
     <w:p>
@@ -684,7 +762,21 @@
           <w:rFonts w:hint="default"/>
           <w:lang w:val="vi-VN"/>
         </w:rPr>
-        <w:t>- Thông tin cần thêm hoặc cập nhật nằm trong phần body request.</w:t>
+        <w:t>- Thông tin cần thêm hoặc cập nhật nằm trong phần request</w:t>
+      </w:r>
+      <w:r>
+        <w:rPr>
+          <w:rFonts w:hint="default"/>
+          <w:lang w:val="en-US"/>
+        </w:rPr>
+        <w:t xml:space="preserve"> body</w:t>
+      </w:r>
+      <w:r>
+        <w:rPr>
+          <w:rFonts w:hint="default"/>
+          <w:lang w:val="vi-VN"/>
+        </w:rPr>
+        <w:t>.</w:t>
       </w:r>
     </w:p>
     <w:p>
@@ -812,7 +904,7 @@
           <w:rFonts w:hint="default"/>
           <w:lang w:val="vi-VN"/>
         </w:rPr>
-        <w:t>- Hoạt động tương tự phương thức Post nhưng chỉ được sử dụng để cập nhật dữ liệu.</w:t>
+        <w:t>- Dùng để cập nhật dữ liệu, hoạt động tương tự POST.</w:t>
       </w:r>
     </w:p>
     <w:p>
@@ -832,7 +924,7 @@
           <w:rFonts w:hint="default"/>
           <w:lang w:val="vi-VN"/>
         </w:rPr>
-        <w:t>- Cần phải sửa toàn bộ dữ liệu của một đối tượng khi sử dụng.</w:t>
+        <w:t>- Cần phải truyền toàn bộ dữ liệu của một đối tượng khi sử dụng.</w:t>
       </w:r>
     </w:p>
     <w:p>
@@ -852,7 +944,7 @@
           <w:rFonts w:hint="default"/>
           <w:lang w:val="vi-VN"/>
         </w:rPr>
-        <w:t>- Dữ liệu sẽ được thêm mới nếu đối tượng được yêu cầu sửa chưa tồn tại.</w:t>
+        <w:t>- Dữ liệu sẽ được thêm mới nếu đối tượng được yêu cầu chưa tồn tại.</w:t>
       </w:r>
     </w:p>
     <w:p>
@@ -896,7 +988,7 @@
           <w:rFonts w:hint="default"/>
           <w:lang w:val="vi-VN"/>
         </w:rPr>
-        <w:t>- Tượng tự như Post và Put, nhưng Patch được sử dụng khi phải cập nhật một phần dữ liệu của đối tượng.</w:t>
+        <w:t>- Tượng tự Put, dùng khi chỉ cần cập nhật một phần dữ liệu của đối tượng.</w:t>
       </w:r>
     </w:p>
     <w:p>
@@ -981,72 +1073,7 @@
           <w:rFonts w:hint="default"/>
           <w:lang w:val="vi-VN"/>
         </w:rPr>
-        <w:t>- Không có body request.</w:t>
-      </w:r>
-    </w:p>
-    <w:p>
-      <w:pPr>
-        <w:numPr>
-          <w:ilvl w:val="0"/>
-          <w:numId w:val="14"/>
-        </w:numPr>
-        <w:spacing w:line="360" w:lineRule="auto"/>
-        <w:outlineLvl w:val="2"/>
-        <w:rPr>
-          <w:rFonts w:hint="default"/>
-          <w:b/>
-          <w:bCs/>
-          <w:lang w:val="vi-VN"/>
-        </w:rPr>
-      </w:pPr>
-      <w:r>
-        <w:rPr>
-          <w:rFonts w:hint="default"/>
-          <w:b/>
-          <w:bCs/>
-          <w:lang w:val="vi-VN"/>
-        </w:rPr>
-        <w:t>HEAD</w:t>
-      </w:r>
-    </w:p>
-    <w:p>
-      <w:pPr>
-        <w:numPr>
-          <w:ilvl w:val="0"/>
-          <w:numId w:val="0"/>
-        </w:numPr>
-        <w:spacing w:line="360" w:lineRule="auto"/>
-        <w:rPr>
-          <w:rFonts w:hint="default"/>
-          <w:lang w:val="vi-VN"/>
-        </w:rPr>
-      </w:pPr>
-      <w:r>
-        <w:rPr>
-          <w:rFonts w:hint="default"/>
-          <w:lang w:val="vi-VN"/>
-        </w:rPr>
-        <w:t>- Giống với GET, tuy nhiên không có response body.</w:t>
-      </w:r>
-    </w:p>
-    <w:p>
-      <w:pPr>
-        <w:numPr>
-          <w:ilvl w:val="0"/>
-          <w:numId w:val="0"/>
-        </w:numPr>
-        <w:spacing w:line="360" w:lineRule="auto"/>
-        <w:rPr>
-          <w:rFonts w:hint="default"/>
-          <w:lang w:val="vi-VN"/>
-        </w:rPr>
-      </w:pPr>
-      <w:r>
-        <w:rPr>
-          <w:rFonts w:hint="default"/>
-          <w:lang w:val="vi-VN"/>
-        </w:rPr>
-        <w:t>- Phù hợp khi sử dụng để kiểm tra tình trạng API.</w:t>
+        <w:t>- Không có request body.</w:t>
       </w:r>
     </w:p>
     <w:p>
@@ -1180,7 +1207,7 @@
           <w:rFonts w:hint="default"/>
           <w:lang w:val="vi-VN"/>
         </w:rPr>
-        <w:t>: Các thông tin header.</w:t>
+        <w:t>: Các thông tin tiêu đề.</w:t>
       </w:r>
     </w:p>
     <w:p>
@@ -1211,7 +1238,7 @@
           <w:rFonts w:hint="default"/>
           <w:lang w:val="vi-VN"/>
         </w:rPr>
-        <w:t>: Nội dung phản hồi có thể là bất kỳ đối tượng nào.</w:t>
+        <w:t>: Nội dung phản hồi.</w:t>
       </w:r>
     </w:p>
     <w:p>
@@ -1253,387 +1280,7 @@
           <w:rFonts w:hint="default"/>
           <w:lang w:val="vi-VN"/>
         </w:rPr>
-        <w:t>- Một số phương thức:</w:t>
-      </w:r>
-    </w:p>
-    <w:p>
-      <w:pPr>
-        <w:numPr>
-          <w:ilvl w:val="0"/>
-          <w:numId w:val="18"/>
-        </w:numPr>
-        <w:spacing w:line="360" w:lineRule="auto"/>
-        <w:ind w:left="780" w:leftChars="0" w:hanging="420" w:firstLineChars="0"/>
-        <w:outlineLvl w:val="9"/>
-        <w:rPr>
-          <w:rFonts w:hint="default"/>
-          <w:lang w:val="vi-VN"/>
-        </w:rPr>
-      </w:pPr>
-      <w:r>
-        <w:rPr>
-          <w:rFonts w:hint="default"/>
-          <w:b/>
-          <w:bCs/>
-          <w:lang w:val="en-US"/>
-        </w:rPr>
-        <w:t>ok(T body)</w:t>
-      </w:r>
-      <w:r>
-        <w:rPr>
-          <w:rFonts w:hint="default"/>
-          <w:lang w:val="en-US"/>
-        </w:rPr>
-        <w:t xml:space="preserve">: </w:t>
-      </w:r>
-      <w:r>
-        <w:rPr>
-          <w:rFonts w:hint="default"/>
-          <w:lang w:val="vi-VN"/>
-        </w:rPr>
-        <w:t xml:space="preserve">Trả về phản hồi với mã trạng thái </w:t>
-      </w:r>
-      <w:r>
-        <w:rPr>
-          <w:rFonts w:hint="default"/>
-          <w:b/>
-          <w:bCs/>
-          <w:lang w:val="vi-VN"/>
-        </w:rPr>
-        <w:t>200 OK</w:t>
-      </w:r>
-    </w:p>
-    <w:p>
-      <w:pPr>
-        <w:numPr>
-          <w:ilvl w:val="0"/>
-          <w:numId w:val="18"/>
-        </w:numPr>
-        <w:spacing w:line="360" w:lineRule="auto"/>
-        <w:ind w:left="780" w:leftChars="0" w:hanging="420" w:firstLineChars="0"/>
-        <w:outlineLvl w:val="9"/>
-        <w:rPr>
-          <w:rFonts w:hint="default"/>
-          <w:lang w:val="vi-VN"/>
-        </w:rPr>
-      </w:pPr>
-      <w:r>
-        <w:rPr>
-          <w:rFonts w:hint="default"/>
-          <w:b/>
-          <w:bCs/>
-          <w:lang w:val="vi-VN"/>
-        </w:rPr>
-        <w:t>status(HttpStatus status)</w:t>
-      </w:r>
-      <w:r>
-        <w:rPr>
-          <w:rFonts w:hint="default"/>
-          <w:lang w:val="vi-VN"/>
-        </w:rPr>
-        <w:t>: Chỉ định mã trạng thái tùy chỉnh cho phản hồi.</w:t>
-      </w:r>
-    </w:p>
-    <w:p>
-      <w:pPr>
-        <w:numPr>
-          <w:ilvl w:val="0"/>
-          <w:numId w:val="18"/>
-        </w:numPr>
-        <w:spacing w:line="360" w:lineRule="auto"/>
-        <w:ind w:left="780" w:leftChars="0" w:hanging="420" w:firstLineChars="0"/>
-        <w:outlineLvl w:val="9"/>
-        <w:rPr>
-          <w:rFonts w:hint="default"/>
-          <w:lang w:val="vi-VN"/>
-        </w:rPr>
-      </w:pPr>
-      <w:r>
-        <w:rPr>
-          <w:rFonts w:hint="default"/>
-          <w:b/>
-          <w:bCs/>
-          <w:lang w:val="vi-VN"/>
-        </w:rPr>
-        <w:t>noContent()</w:t>
-      </w:r>
-      <w:r>
-        <w:rPr>
-          <w:rFonts w:hint="default"/>
-          <w:lang w:val="vi-VN"/>
-        </w:rPr>
-        <w:t xml:space="preserve">: Phản hồi với mã trạng thái </w:t>
-      </w:r>
-      <w:r>
-        <w:rPr>
-          <w:rFonts w:hint="default"/>
-          <w:b/>
-          <w:bCs/>
-          <w:lang w:val="vi-VN"/>
-        </w:rPr>
-        <w:t>204 No Content</w:t>
-      </w:r>
-      <w:r>
-        <w:rPr>
-          <w:rFonts w:hint="default"/>
-          <w:lang w:val="vi-VN"/>
-        </w:rPr>
-        <w:t xml:space="preserve"> (xử lý yêu cầu thành công và không có nội dung trả về).</w:t>
-      </w:r>
-    </w:p>
-    <w:p>
-      <w:pPr>
-        <w:numPr>
-          <w:ilvl w:val="0"/>
-          <w:numId w:val="18"/>
-        </w:numPr>
-        <w:spacing w:line="360" w:lineRule="auto"/>
-        <w:ind w:left="780" w:leftChars="0" w:hanging="420" w:firstLineChars="0"/>
-        <w:outlineLvl w:val="9"/>
-        <w:rPr>
-          <w:rFonts w:hint="default"/>
-          <w:lang w:val="vi-VN"/>
-        </w:rPr>
-      </w:pPr>
-      <w:r>
-        <w:rPr>
-          <w:rFonts w:hint="default"/>
-          <w:b/>
-          <w:bCs/>
-          <w:lang w:val="vi-VN"/>
-        </w:rPr>
-        <w:t>notFound()</w:t>
-      </w:r>
-      <w:r>
-        <w:rPr>
-          <w:rFonts w:hint="default"/>
-          <w:lang w:val="vi-VN"/>
-        </w:rPr>
-        <w:t xml:space="preserve">: Phản hồi với mã trạng thái </w:t>
-      </w:r>
-      <w:r>
-        <w:rPr>
-          <w:rFonts w:hint="default"/>
-          <w:b/>
-          <w:bCs/>
-          <w:lang w:val="vi-VN"/>
-        </w:rPr>
-        <w:t>404 Not Found</w:t>
-      </w:r>
-      <w:r>
-        <w:rPr>
-          <w:rFonts w:hint="default"/>
-          <w:lang w:val="vi-VN"/>
-        </w:rPr>
-        <w:t xml:space="preserve"> (không tìm thấy tài nguyên được yêu cầu).</w:t>
-      </w:r>
-    </w:p>
-    <w:p>
-      <w:pPr>
-        <w:numPr>
-          <w:ilvl w:val="0"/>
-          <w:numId w:val="18"/>
-        </w:numPr>
-        <w:spacing w:line="360" w:lineRule="auto"/>
-        <w:ind w:left="780" w:leftChars="0" w:hanging="420" w:firstLineChars="0"/>
-        <w:outlineLvl w:val="9"/>
-        <w:rPr>
-          <w:rFonts w:hint="default"/>
-          <w:lang w:val="vi-VN"/>
-        </w:rPr>
-      </w:pPr>
-      <w:r>
-        <w:rPr>
-          <w:rFonts w:hint="default"/>
-          <w:b/>
-          <w:bCs/>
-          <w:lang w:val="vi-VN"/>
-        </w:rPr>
-        <w:t>badRequest()</w:t>
-      </w:r>
-      <w:r>
-        <w:rPr>
-          <w:rFonts w:hint="default"/>
-          <w:lang w:val="vi-VN"/>
-        </w:rPr>
-        <w:t xml:space="preserve">: Phản hồi với mã trạng thái </w:t>
-      </w:r>
-      <w:r>
-        <w:rPr>
-          <w:rFonts w:hint="default"/>
-          <w:b/>
-          <w:bCs/>
-          <w:lang w:val="vi-VN"/>
-        </w:rPr>
-        <w:t xml:space="preserve">400 Bad Request </w:t>
-      </w:r>
-      <w:r>
-        <w:rPr>
-          <w:rFonts w:hint="default"/>
-          <w:lang w:val="vi-VN"/>
-        </w:rPr>
-        <w:t>(yêu cầu từ client không hợp lệ).</w:t>
-      </w:r>
-    </w:p>
-    <w:p>
-      <w:pPr>
-        <w:numPr>
-          <w:ilvl w:val="0"/>
-          <w:numId w:val="18"/>
-        </w:numPr>
-        <w:spacing w:line="360" w:lineRule="auto"/>
-        <w:ind w:left="780" w:leftChars="0" w:hanging="420" w:firstLineChars="0"/>
-        <w:outlineLvl w:val="9"/>
-        <w:rPr>
-          <w:rFonts w:hint="default"/>
-          <w:lang w:val="vi-VN"/>
-        </w:rPr>
-      </w:pPr>
-      <w:r>
-        <w:rPr>
-          <w:rFonts w:hint="default"/>
-          <w:b/>
-          <w:bCs/>
-          <w:lang w:val="vi-VN"/>
-        </w:rPr>
-        <w:t>created(URI location)</w:t>
-      </w:r>
-      <w:r>
-        <w:rPr>
-          <w:rFonts w:hint="default"/>
-          <w:lang w:val="vi-VN"/>
-        </w:rPr>
-        <w:t xml:space="preserve">: Phản hồi với mã trạng thái </w:t>
-      </w:r>
-      <w:r>
-        <w:rPr>
-          <w:rFonts w:hint="default"/>
-          <w:b/>
-          <w:bCs/>
-          <w:lang w:val="vi-VN"/>
-        </w:rPr>
-        <w:t>201 Created</w:t>
-      </w:r>
-      <w:r>
-        <w:rPr>
-          <w:rFonts w:hint="default"/>
-          <w:lang w:val="vi-VN"/>
-        </w:rPr>
-        <w:t xml:space="preserve"> (tạo tài nguyên thành công) và cung cấp địa chỉ tài nguyên mới được tạo.</w:t>
-      </w:r>
-    </w:p>
-    <w:p>
-      <w:pPr>
-        <w:numPr>
-          <w:ilvl w:val="0"/>
-          <w:numId w:val="18"/>
-        </w:numPr>
-        <w:spacing w:line="360" w:lineRule="auto"/>
-        <w:ind w:left="780" w:leftChars="0" w:hanging="420" w:firstLineChars="0"/>
-        <w:outlineLvl w:val="9"/>
-        <w:rPr>
-          <w:rFonts w:hint="default"/>
-          <w:lang w:val="vi-VN"/>
-        </w:rPr>
-      </w:pPr>
-      <w:r>
-        <w:rPr>
-          <w:rFonts w:hint="default"/>
-          <w:b/>
-          <w:bCs/>
-          <w:lang w:val="vi-VN"/>
-        </w:rPr>
-        <w:t>headers(HttpHeaders headers)</w:t>
-      </w:r>
-      <w:r>
-        <w:rPr>
-          <w:rFonts w:hint="default"/>
-          <w:lang w:val="vi-VN"/>
-        </w:rPr>
-        <w:t>: Thêm các header tùy chỉnh vào phản hồi.</w:t>
-      </w:r>
-    </w:p>
-    <w:p>
-      <w:pPr>
-        <w:numPr>
-          <w:ilvl w:val="0"/>
-          <w:numId w:val="18"/>
-        </w:numPr>
-        <w:spacing w:line="360" w:lineRule="auto"/>
-        <w:ind w:left="780" w:leftChars="0" w:hanging="420" w:firstLineChars="0"/>
-        <w:outlineLvl w:val="9"/>
-        <w:rPr>
-          <w:rFonts w:hint="default"/>
-          <w:lang w:val="vi-VN"/>
-        </w:rPr>
-      </w:pPr>
-      <w:r>
-        <w:rPr>
-          <w:rFonts w:hint="default"/>
-          <w:b/>
-          <w:bCs/>
-          <w:lang w:val="vi-VN"/>
-        </w:rPr>
-        <w:t>body(T body)</w:t>
-      </w:r>
-      <w:r>
-        <w:rPr>
-          <w:rFonts w:hint="default"/>
-          <w:lang w:val="vi-VN"/>
-        </w:rPr>
-        <w:t>: Thiết lập body cho phản hồi.</w:t>
-      </w:r>
-    </w:p>
-    <w:p>
-      <w:pPr>
-        <w:numPr>
-          <w:ilvl w:val="0"/>
-          <w:numId w:val="18"/>
-        </w:numPr>
-        <w:spacing w:line="360" w:lineRule="auto"/>
-        <w:ind w:left="780" w:leftChars="0" w:hanging="420" w:firstLineChars="0"/>
-        <w:outlineLvl w:val="9"/>
-        <w:rPr>
-          <w:rFonts w:hint="default"/>
-          <w:lang w:val="vi-VN"/>
-        </w:rPr>
-      </w:pPr>
-      <w:r>
-        <w:rPr>
-          <w:rFonts w:hint="default"/>
-          <w:b/>
-          <w:bCs/>
-          <w:lang w:val="vi-VN"/>
-        </w:rPr>
-        <w:t>build()</w:t>
-      </w:r>
-      <w:r>
-        <w:rPr>
-          <w:rFonts w:hint="default"/>
-          <w:lang w:val="vi-VN"/>
-        </w:rPr>
-        <w:t>: Tạo ResponseEntity mà không có body.</w:t>
-      </w:r>
-    </w:p>
-    <w:p>
-      <w:pPr>
-        <w:numPr>
-          <w:ilvl w:val="0"/>
-          <w:numId w:val="0"/>
-        </w:numPr>
-        <w:spacing w:line="360" w:lineRule="auto"/>
-        <w:outlineLvl w:val="9"/>
-        <w:rPr>
-          <w:rFonts w:hint="default"/>
-          <w:lang w:val="vi-VN"/>
-        </w:rPr>
-      </w:pPr>
-      <w:r>
-        <w:rPr>
-          <w:rFonts w:hint="default"/>
-          <w:lang w:val="vi-VN"/>
-        </w:rPr>
-        <w:t>- Ví dụ:</w:t>
+        <w:t>- Một số phương thức: ok(), status(), notFound(), body(), build(),...</w:t>
       </w:r>
     </w:p>
     <w:p>
@@ -1681,7 +1328,7 @@
           <w:rFonts w:hint="default"/>
           <w:lang w:val="vi-VN"/>
         </w:rPr>
-        <w:t>- Dùng để kiểm tra một biến có tồn tại giá trị không.</w:t>
+        <w:t>- Trả về đối tượng cụ thể hoặc Null</w:t>
       </w:r>
     </w:p>
     <w:p>
@@ -1814,53 +1461,16 @@
       <w:pPr>
         <w:numPr>
           <w:ilvl w:val="0"/>
-          <w:numId w:val="0"/>
-        </w:numPr>
-        <w:spacing w:line="360" w:lineRule="auto"/>
-        <w:outlineLvl w:val="9"/>
-        <w:rPr>
-          <w:rFonts w:hint="default"/>
-          <w:lang w:val="vi-VN"/>
-        </w:rPr>
-      </w:pPr>
-      <w:r>
-        <w:rPr>
-          <w:rFonts w:hint="default"/>
-          <w:lang w:val="vi-VN"/>
-        </w:rPr>
-        <w:t xml:space="preserve">- Có thể kết hợp với lớp </w:t>
-      </w:r>
-      <w:r>
-        <w:rPr>
-          <w:rFonts w:hint="default"/>
-          <w:b/>
-          <w:bCs/>
-          <w:lang w:val="vi-VN"/>
-        </w:rPr>
-        <w:t xml:space="preserve">ResponseEntity </w:t>
-      </w:r>
-      <w:r>
-        <w:rPr>
-          <w:rFonts w:hint="default"/>
-          <w:lang w:val="vi-VN"/>
-        </w:rPr>
-        <w:t>để xử lý HTTP request và HTTP response.</w:t>
-      </w:r>
-    </w:p>
-    <w:p>
-      <w:pPr>
-        <w:numPr>
-          <w:ilvl w:val="0"/>
-          <w:numId w:val="12"/>
+          <w:numId w:val="11"/>
         </w:numPr>
         <w:spacing w:line="360" w:lineRule="auto"/>
         <w:ind w:left="0" w:leftChars="0" w:firstLine="0" w:firstLineChars="0"/>
-        <w:outlineLvl w:val="1"/>
+        <w:outlineLvl w:val="0"/>
         <w:rPr>
           <w:rFonts w:hint="default"/>
           <w:b/>
           <w:bCs/>
-          <w:lang w:val="en-US"/>
+          <w:lang w:val="vi-VN"/>
         </w:rPr>
       </w:pPr>
       <w:r>
@@ -1870,208 +1480,7 @@
           <w:bCs/>
           <w:lang w:val="vi-VN"/>
         </w:rPr>
-        <w:t>RESTful API với Spring Boot: GET, POST</w:t>
-      </w:r>
-    </w:p>
-    <w:p>
-      <w:pPr>
-        <w:numPr>
-          <w:ilvl w:val="0"/>
-          <w:numId w:val="0"/>
-        </w:numPr>
-        <w:spacing w:line="360" w:lineRule="auto"/>
-        <w:ind w:leftChars="0"/>
-        <w:outlineLvl w:val="9"/>
-        <w:rPr>
-          <w:rFonts w:hint="default"/>
-          <w:b w:val="0"/>
-          <w:bCs w:val="0"/>
-          <w:lang w:val="vi-VN"/>
-        </w:rPr>
-      </w:pPr>
-      <w:r>
-        <w:rPr>
-          <w:rFonts w:hint="default"/>
-          <w:b w:val="0"/>
-          <w:bCs w:val="0"/>
-          <w:lang w:val="vi-VN"/>
-        </w:rPr>
-        <w:t xml:space="preserve">- Lớp </w:t>
-      </w:r>
-      <w:r>
-        <w:rPr>
-          <w:rFonts w:hint="default"/>
-          <w:b/>
-          <w:bCs/>
-          <w:lang w:val="vi-VN"/>
-        </w:rPr>
-        <w:t>CustomerRepository</w:t>
-      </w:r>
-      <w:r>
-        <w:rPr>
-          <w:rFonts w:hint="default"/>
-          <w:b w:val="0"/>
-          <w:bCs w:val="0"/>
-          <w:lang w:val="vi-VN"/>
-        </w:rPr>
-        <w:t>: Chịu trách nhiệm giao tiếp với cơ sở dữ liệu (giả lập bằng tệp json).</w:t>
-      </w:r>
-    </w:p>
-    <w:p>
-      <w:pPr>
-        <w:numPr>
-          <w:ilvl w:val="0"/>
-          <w:numId w:val="0"/>
-        </w:numPr>
-        <w:spacing w:line="360" w:lineRule="auto"/>
-        <w:ind w:leftChars="0"/>
-        <w:outlineLvl w:val="9"/>
-        <w:rPr>
-          <w:rFonts w:hint="default"/>
-          <w:b w:val="0"/>
-          <w:bCs w:val="0"/>
-          <w:lang w:val="vi-VN"/>
-        </w:rPr>
-      </w:pPr>
-      <w:r>
-        <w:rPr>
-          <w:rFonts w:hint="default"/>
-          <w:b w:val="0"/>
-          <w:bCs w:val="0"/>
-          <w:lang w:val="vi-VN"/>
-        </w:rPr>
-        <w:t xml:space="preserve">- Lớp </w:t>
-      </w:r>
-      <w:r>
-        <w:rPr>
-          <w:rFonts w:hint="default"/>
-          <w:b/>
-          <w:bCs/>
-          <w:lang w:val="vi-VN"/>
-        </w:rPr>
-        <w:t>CustomerController</w:t>
-      </w:r>
-      <w:r>
-        <w:rPr>
-          <w:rFonts w:hint="default"/>
-          <w:b w:val="0"/>
-          <w:bCs w:val="0"/>
-          <w:lang w:val="vi-VN"/>
-        </w:rPr>
-        <w:t>: Chịu trách nhiệm điều hướng các HTTP request đến các phương thức tương ứng. Đồng thời kiểm soát các HTTP response.</w:t>
-      </w:r>
-    </w:p>
-    <w:p>
-      <w:pPr>
-        <w:numPr>
-          <w:ilvl w:val="0"/>
-          <w:numId w:val="0"/>
-        </w:numPr>
-        <w:spacing w:line="360" w:lineRule="auto"/>
-        <w:ind w:leftChars="0"/>
-        <w:outlineLvl w:val="9"/>
-        <w:rPr>
-          <w:rFonts w:hint="default"/>
-          <w:b w:val="0"/>
-          <w:bCs w:val="0"/>
-          <w:lang w:val="vi-VN"/>
-        </w:rPr>
-      </w:pPr>
-      <w:r>
-        <w:rPr>
-          <w:rFonts w:hint="default"/>
-          <w:b w:val="0"/>
-          <w:bCs w:val="0"/>
-          <w:lang w:val="vi-VN"/>
-        </w:rPr>
-        <w:t xml:space="preserve">- Lớp </w:t>
-      </w:r>
-      <w:r>
-        <w:rPr>
-          <w:rFonts w:hint="default"/>
-          <w:b/>
-          <w:bCs/>
-          <w:lang w:val="vi-VN"/>
-        </w:rPr>
-        <w:t>CustomerService</w:t>
-      </w:r>
-      <w:r>
-        <w:rPr>
-          <w:rFonts w:hint="default"/>
-          <w:b w:val="0"/>
-          <w:bCs w:val="0"/>
-          <w:lang w:val="vi-VN"/>
-        </w:rPr>
-        <w:t>: Là cầu nối giữa lớp CustomerRepository và lớp CustomerController, chứa các logic cần thiết khác.</w:t>
-      </w:r>
-    </w:p>
-    <w:p>
-      <w:pPr>
-        <w:numPr>
-          <w:ilvl w:val="0"/>
-          <w:numId w:val="0"/>
-        </w:numPr>
-        <w:spacing w:line="360" w:lineRule="auto"/>
-        <w:ind w:leftChars="0"/>
-        <w:outlineLvl w:val="9"/>
-        <w:rPr>
-          <w:rFonts w:hint="default"/>
-          <w:b w:val="0"/>
-          <w:bCs w:val="0"/>
-          <w:lang w:val="vi-VN"/>
-        </w:rPr>
-      </w:pPr>
-      <w:r>
-        <w:rPr>
-          <w:rFonts w:hint="default"/>
-          <w:b w:val="0"/>
-          <w:bCs w:val="0"/>
-          <w:lang w:val="vi-VN"/>
-        </w:rPr>
-        <w:t xml:space="preserve">- Giả lập cơ sở dữ liệu và tạo kết nối: </w:t>
-      </w:r>
-      <w:r>
-        <w:drawing>
-          <wp:inline distT="0" distB="0" distL="114300" distR="114300">
-            <wp:extent cx="5274310" cy="2186940"/>
-            <wp:effectExtent l="0" t="0" r="13970" b="7620"/>
-            <wp:docPr id="27" name="Picture 24"/>
-            <wp:cNvGraphicFramePr>
-              <a:graphicFrameLocks xmlns:a="http://schemas.openxmlformats.org/drawingml/2006/main" noChangeAspect="1"/>
-            </wp:cNvGraphicFramePr>
-            <a:graphic xmlns:a="http://schemas.openxmlformats.org/drawingml/2006/main">
-              <a:graphicData uri="http://schemas.openxmlformats.org/drawingml/2006/picture">
-                <pic:pic xmlns:pic="http://schemas.openxmlformats.org/drawingml/2006/picture">
-                  <pic:nvPicPr>
-                    <pic:cNvPr id="27" name="Picture 24"/>
-                    <pic:cNvPicPr>
-                      <a:picLocks noChangeAspect="1"/>
-                    </pic:cNvPicPr>
-                  </pic:nvPicPr>
-                  <pic:blipFill>
-                    <a:blip r:embed="rId4"/>
-                    <a:stretch>
-                      <a:fillRect/>
-                    </a:stretch>
-                  </pic:blipFill>
-                  <pic:spPr>
-                    <a:xfrm>
-                      <a:off x="0" y="0"/>
-                      <a:ext cx="5274310" cy="2186940"/>
-                    </a:xfrm>
-                    <a:prstGeom prst="rect">
-                      <a:avLst/>
-                    </a:prstGeom>
-                    <a:noFill/>
-                    <a:ln>
-                      <a:noFill/>
-                    </a:ln>
-                  </pic:spPr>
-                </pic:pic>
-              </a:graphicData>
-            </a:graphic>
-          </wp:inline>
-        </w:drawing>
+        <w:t>Tích hợp cơ sở dữ liệu với JPA/Hibernate: Entity, Repository, Service</w:t>
       </w:r>
     </w:p>
     <w:p>
@@ -2079,1220 +1488,6 @@
         <w:numPr>
           <w:ilvl w:val="0"/>
           <w:numId w:val="20"/>
-        </w:numPr>
-        <w:spacing w:line="360" w:lineRule="auto"/>
-        <w:outlineLvl w:val="2"/>
-        <w:rPr>
-          <w:rFonts w:hint="default"/>
-          <w:b/>
-          <w:bCs/>
-          <w:lang w:val="vi-VN"/>
-        </w:rPr>
-      </w:pPr>
-      <w:r>
-        <w:rPr>
-          <w:rFonts w:hint="default"/>
-          <w:b/>
-          <w:bCs/>
-          <w:lang w:val="vi-VN"/>
-        </w:rPr>
-        <w:t>Lấy tất cả bản ghi</w:t>
-      </w:r>
-    </w:p>
-    <w:p>
-      <w:pPr>
-        <w:numPr>
-          <w:ilvl w:val="0"/>
-          <w:numId w:val="0"/>
-        </w:numPr>
-        <w:spacing w:line="360" w:lineRule="auto"/>
-        <w:outlineLvl w:val="9"/>
-      </w:pPr>
-      <w:r>
-        <w:rPr>
-          <w:rFonts w:hint="default"/>
-          <w:lang w:val="vi-VN"/>
-        </w:rPr>
-        <w:t xml:space="preserve">- Lớp </w:t>
-      </w:r>
-      <w:r>
-        <w:rPr>
-          <w:rFonts w:hint="default"/>
-          <w:b w:val="0"/>
-          <w:bCs w:val="0"/>
-          <w:lang w:val="vi-VN"/>
-        </w:rPr>
-        <w:t xml:space="preserve">CustomerRepository: </w:t>
-      </w:r>
-      <w:r>
-        <w:drawing>
-          <wp:inline distT="0" distB="0" distL="114300" distR="114300">
-            <wp:extent cx="5274310" cy="378460"/>
-            <wp:effectExtent l="0" t="0" r="13970" b="2540"/>
-            <wp:docPr id="2" name="Picture 2"/>
-            <wp:cNvGraphicFramePr>
-              <a:graphicFrameLocks xmlns:a="http://schemas.openxmlformats.org/drawingml/2006/main" noChangeAspect="1"/>
-            </wp:cNvGraphicFramePr>
-            <a:graphic xmlns:a="http://schemas.openxmlformats.org/drawingml/2006/main">
-              <a:graphicData uri="http://schemas.openxmlformats.org/drawingml/2006/picture">
-                <pic:pic xmlns:pic="http://schemas.openxmlformats.org/drawingml/2006/picture">
-                  <pic:nvPicPr>
-                    <pic:cNvPr id="2" name="Picture 2"/>
-                    <pic:cNvPicPr>
-                      <a:picLocks noChangeAspect="1"/>
-                    </pic:cNvPicPr>
-                  </pic:nvPicPr>
-                  <pic:blipFill>
-                    <a:blip r:embed="rId5"/>
-                    <a:stretch>
-                      <a:fillRect/>
-                    </a:stretch>
-                  </pic:blipFill>
-                  <pic:spPr>
-                    <a:xfrm>
-                      <a:off x="0" y="0"/>
-                      <a:ext cx="5274310" cy="378460"/>
-                    </a:xfrm>
-                    <a:prstGeom prst="rect">
-                      <a:avLst/>
-                    </a:prstGeom>
-                    <a:noFill/>
-                    <a:ln>
-                      <a:noFill/>
-                    </a:ln>
-                  </pic:spPr>
-                </pic:pic>
-              </a:graphicData>
-            </a:graphic>
-          </wp:inline>
-        </w:drawing>
-      </w:r>
-    </w:p>
-    <w:p>
-      <w:pPr>
-        <w:numPr>
-          <w:ilvl w:val="0"/>
-          <w:numId w:val="0"/>
-        </w:numPr>
-        <w:spacing w:line="360" w:lineRule="auto"/>
-        <w:outlineLvl w:val="9"/>
-        <w:rPr>
-          <w:rFonts w:hint="default"/>
-          <w:lang w:val="vi-VN"/>
-        </w:rPr>
-      </w:pPr>
-      <w:r>
-        <w:rPr>
-          <w:rFonts w:hint="default"/>
-          <w:lang w:val="vi-VN"/>
-        </w:rPr>
-        <w:t xml:space="preserve">- Lớp CustomerService: </w:t>
-      </w:r>
-    </w:p>
-    <w:p>
-      <w:pPr>
-        <w:numPr>
-          <w:ilvl w:val="0"/>
-          <w:numId w:val="0"/>
-        </w:numPr>
-        <w:spacing w:line="360" w:lineRule="auto"/>
-        <w:outlineLvl w:val="9"/>
-        <w:rPr>
-          <w:rFonts w:hint="default"/>
-          <w:lang w:val="vi-VN"/>
-        </w:rPr>
-      </w:pPr>
-      <w:r>
-        <w:drawing>
-          <wp:inline distT="0" distB="0" distL="114300" distR="114300">
-            <wp:extent cx="5241290" cy="364490"/>
-            <wp:effectExtent l="0" t="0" r="1270" b="1270"/>
-            <wp:docPr id="3" name="Picture 3"/>
-            <wp:cNvGraphicFramePr>
-              <a:graphicFrameLocks xmlns:a="http://schemas.openxmlformats.org/drawingml/2006/main" noChangeAspect="1"/>
-            </wp:cNvGraphicFramePr>
-            <a:graphic xmlns:a="http://schemas.openxmlformats.org/drawingml/2006/main">
-              <a:graphicData uri="http://schemas.openxmlformats.org/drawingml/2006/picture">
-                <pic:pic xmlns:pic="http://schemas.openxmlformats.org/drawingml/2006/picture">
-                  <pic:nvPicPr>
-                    <pic:cNvPr id="3" name="Picture 3"/>
-                    <pic:cNvPicPr>
-                      <a:picLocks noChangeAspect="1"/>
-                    </pic:cNvPicPr>
-                  </pic:nvPicPr>
-                  <pic:blipFill>
-                    <a:blip r:embed="rId6"/>
-                    <a:srcRect t="-2333" r="3516"/>
-                    <a:stretch>
-                      <a:fillRect/>
-                    </a:stretch>
-                  </pic:blipFill>
-                  <pic:spPr>
-                    <a:xfrm>
-                      <a:off x="0" y="0"/>
-                      <a:ext cx="5241290" cy="364490"/>
-                    </a:xfrm>
-                    <a:prstGeom prst="rect">
-                      <a:avLst/>
-                    </a:prstGeom>
-                    <a:noFill/>
-                    <a:ln>
-                      <a:noFill/>
-                    </a:ln>
-                  </pic:spPr>
-                </pic:pic>
-              </a:graphicData>
-            </a:graphic>
-          </wp:inline>
-        </w:drawing>
-      </w:r>
-    </w:p>
-    <w:p>
-      <w:pPr>
-        <w:numPr>
-          <w:ilvl w:val="0"/>
-          <w:numId w:val="0"/>
-        </w:numPr>
-        <w:spacing w:line="360" w:lineRule="auto"/>
-        <w:outlineLvl w:val="9"/>
-      </w:pPr>
-      <w:r>
-        <w:rPr>
-          <w:rFonts w:hint="default"/>
-          <w:lang w:val="vi-VN"/>
-        </w:rPr>
-        <w:t xml:space="preserve">- Lớp CustomerController: </w:t>
-      </w:r>
-      <w:r>
-        <w:drawing>
-          <wp:inline distT="0" distB="0" distL="114300" distR="114300">
-            <wp:extent cx="5267325" cy="525145"/>
-            <wp:effectExtent l="0" t="0" r="5715" b="8255"/>
-            <wp:docPr id="4" name="Picture 4"/>
-            <wp:cNvGraphicFramePr>
-              <a:graphicFrameLocks xmlns:a="http://schemas.openxmlformats.org/drawingml/2006/main" noChangeAspect="1"/>
-            </wp:cNvGraphicFramePr>
-            <a:graphic xmlns:a="http://schemas.openxmlformats.org/drawingml/2006/main">
-              <a:graphicData uri="http://schemas.openxmlformats.org/drawingml/2006/picture">
-                <pic:pic xmlns:pic="http://schemas.openxmlformats.org/drawingml/2006/picture">
-                  <pic:nvPicPr>
-                    <pic:cNvPr id="4" name="Picture 4"/>
-                    <pic:cNvPicPr>
-                      <a:picLocks noChangeAspect="1"/>
-                    </pic:cNvPicPr>
-                  </pic:nvPicPr>
-                  <pic:blipFill>
-                    <a:blip r:embed="rId7"/>
-                    <a:stretch>
-                      <a:fillRect/>
-                    </a:stretch>
-                  </pic:blipFill>
-                  <pic:spPr>
-                    <a:xfrm>
-                      <a:off x="0" y="0"/>
-                      <a:ext cx="5267325" cy="525145"/>
-                    </a:xfrm>
-                    <a:prstGeom prst="rect">
-                      <a:avLst/>
-                    </a:prstGeom>
-                    <a:noFill/>
-                    <a:ln>
-                      <a:noFill/>
-                    </a:ln>
-                  </pic:spPr>
-                </pic:pic>
-              </a:graphicData>
-            </a:graphic>
-          </wp:inline>
-        </w:drawing>
-      </w:r>
-    </w:p>
-    <w:p>
-      <w:pPr>
-        <w:numPr>
-          <w:ilvl w:val="0"/>
-          <w:numId w:val="20"/>
-        </w:numPr>
-        <w:spacing w:line="360" w:lineRule="auto"/>
-        <w:ind w:left="0" w:leftChars="0" w:firstLine="0" w:firstLineChars="0"/>
-        <w:outlineLvl w:val="2"/>
-        <w:rPr>
-          <w:rFonts w:hint="default"/>
-          <w:b/>
-          <w:bCs/>
-          <w:lang w:val="vi-VN"/>
-        </w:rPr>
-      </w:pPr>
-      <w:r>
-        <w:rPr>
-          <w:rFonts w:hint="default"/>
-          <w:b/>
-          <w:bCs/>
-          <w:lang w:val="vi-VN"/>
-        </w:rPr>
-        <w:t>Lấy một bản ghi theo id</w:t>
-      </w:r>
-    </w:p>
-    <w:p>
-      <w:pPr>
-        <w:numPr>
-          <w:ilvl w:val="0"/>
-          <w:numId w:val="0"/>
-        </w:numPr>
-        <w:spacing w:line="360" w:lineRule="auto"/>
-        <w:ind w:leftChars="0"/>
-        <w:outlineLvl w:val="9"/>
-      </w:pPr>
-      <w:r>
-        <w:rPr>
-          <w:rFonts w:hint="default"/>
-          <w:lang w:val="vi-VN"/>
-        </w:rPr>
-        <w:t xml:space="preserve">- Lớp </w:t>
-      </w:r>
-      <w:r>
-        <w:rPr>
-          <w:rFonts w:hint="default"/>
-          <w:b w:val="0"/>
-          <w:bCs w:val="0"/>
-          <w:lang w:val="vi-VN"/>
-        </w:rPr>
-        <w:t xml:space="preserve">CustomerRepository: </w:t>
-      </w:r>
-      <w:r>
-        <w:drawing>
-          <wp:inline distT="0" distB="0" distL="114300" distR="114300">
-            <wp:extent cx="5251450" cy="1143000"/>
-            <wp:effectExtent l="0" t="0" r="6350" b="0"/>
-            <wp:docPr id="5" name="Picture 5"/>
-            <wp:cNvGraphicFramePr>
-              <a:graphicFrameLocks xmlns:a="http://schemas.openxmlformats.org/drawingml/2006/main" noChangeAspect="1"/>
-            </wp:cNvGraphicFramePr>
-            <a:graphic xmlns:a="http://schemas.openxmlformats.org/drawingml/2006/main">
-              <a:graphicData uri="http://schemas.openxmlformats.org/drawingml/2006/picture">
-                <pic:pic xmlns:pic="http://schemas.openxmlformats.org/drawingml/2006/picture">
-                  <pic:nvPicPr>
-                    <pic:cNvPr id="5" name="Picture 5"/>
-                    <pic:cNvPicPr>
-                      <a:picLocks noChangeAspect="1"/>
-                    </pic:cNvPicPr>
-                  </pic:nvPicPr>
-                  <pic:blipFill>
-                    <a:blip r:embed="rId8"/>
-                    <a:srcRect r="4025"/>
-                    <a:stretch>
-                      <a:fillRect/>
-                    </a:stretch>
-                  </pic:blipFill>
-                  <pic:spPr>
-                    <a:xfrm>
-                      <a:off x="0" y="0"/>
-                      <a:ext cx="5251450" cy="1143000"/>
-                    </a:xfrm>
-                    <a:prstGeom prst="rect">
-                      <a:avLst/>
-                    </a:prstGeom>
-                    <a:noFill/>
-                    <a:ln>
-                      <a:noFill/>
-                    </a:ln>
-                  </pic:spPr>
-                </pic:pic>
-              </a:graphicData>
-            </a:graphic>
-          </wp:inline>
-        </w:drawing>
-      </w:r>
-    </w:p>
-    <w:p>
-      <w:pPr>
-        <w:numPr>
-          <w:ilvl w:val="0"/>
-          <w:numId w:val="0"/>
-        </w:numPr>
-        <w:spacing w:line="360" w:lineRule="auto"/>
-        <w:ind w:leftChars="0"/>
-        <w:outlineLvl w:val="9"/>
-      </w:pPr>
-      <w:r>
-        <w:rPr>
-          <w:rFonts w:hint="default"/>
-          <w:lang w:val="vi-VN"/>
-        </w:rPr>
-        <w:t xml:space="preserve">- Lớp CustomerService: </w:t>
-      </w:r>
-      <w:r>
-        <w:drawing>
-          <wp:inline distT="0" distB="0" distL="114300" distR="114300">
-            <wp:extent cx="5269230" cy="720725"/>
-            <wp:effectExtent l="0" t="0" r="3810" b="10795"/>
-            <wp:docPr id="6" name="Picture 6"/>
-            <wp:cNvGraphicFramePr>
-              <a:graphicFrameLocks xmlns:a="http://schemas.openxmlformats.org/drawingml/2006/main" noChangeAspect="1"/>
-            </wp:cNvGraphicFramePr>
-            <a:graphic xmlns:a="http://schemas.openxmlformats.org/drawingml/2006/main">
-              <a:graphicData uri="http://schemas.openxmlformats.org/drawingml/2006/picture">
-                <pic:pic xmlns:pic="http://schemas.openxmlformats.org/drawingml/2006/picture">
-                  <pic:nvPicPr>
-                    <pic:cNvPr id="6" name="Picture 6"/>
-                    <pic:cNvPicPr>
-                      <a:picLocks noChangeAspect="1"/>
-                    </pic:cNvPicPr>
-                  </pic:nvPicPr>
-                  <pic:blipFill>
-                    <a:blip r:embed="rId9"/>
-                    <a:srcRect r="1591"/>
-                    <a:stretch>
-                      <a:fillRect/>
-                    </a:stretch>
-                  </pic:blipFill>
-                  <pic:spPr>
-                    <a:xfrm>
-                      <a:off x="0" y="0"/>
-                      <a:ext cx="5269230" cy="720725"/>
-                    </a:xfrm>
-                    <a:prstGeom prst="rect">
-                      <a:avLst/>
-                    </a:prstGeom>
-                    <a:noFill/>
-                    <a:ln>
-                      <a:noFill/>
-                    </a:ln>
-                  </pic:spPr>
-                </pic:pic>
-              </a:graphicData>
-            </a:graphic>
-          </wp:inline>
-        </w:drawing>
-      </w:r>
-    </w:p>
-    <w:p>
-      <w:pPr>
-        <w:numPr>
-          <w:ilvl w:val="0"/>
-          <w:numId w:val="0"/>
-        </w:numPr>
-        <w:spacing w:line="360" w:lineRule="auto"/>
-        <w:ind w:leftChars="0"/>
-        <w:outlineLvl w:val="9"/>
-      </w:pPr>
-      <w:r>
-        <w:rPr>
-          <w:rFonts w:hint="default"/>
-          <w:lang w:val="vi-VN"/>
-        </w:rPr>
-        <w:t xml:space="preserve">- Lớp CustomerController: </w:t>
-      </w:r>
-      <w:r>
-        <w:drawing>
-          <wp:inline distT="0" distB="0" distL="114300" distR="114300">
-            <wp:extent cx="5259705" cy="2223135"/>
-            <wp:effectExtent l="0" t="0" r="13335" b="1905"/>
-            <wp:docPr id="7" name="Picture 7"/>
-            <wp:cNvGraphicFramePr>
-              <a:graphicFrameLocks xmlns:a="http://schemas.openxmlformats.org/drawingml/2006/main" noChangeAspect="1"/>
-            </wp:cNvGraphicFramePr>
-            <a:graphic xmlns:a="http://schemas.openxmlformats.org/drawingml/2006/main">
-              <a:graphicData uri="http://schemas.openxmlformats.org/drawingml/2006/picture">
-                <pic:pic xmlns:pic="http://schemas.openxmlformats.org/drawingml/2006/picture">
-                  <pic:nvPicPr>
-                    <pic:cNvPr id="7" name="Picture 7"/>
-                    <pic:cNvPicPr>
-                      <a:picLocks noChangeAspect="1"/>
-                    </pic:cNvPicPr>
-                  </pic:nvPicPr>
-                  <pic:blipFill>
-                    <a:blip r:embed="rId10"/>
-                    <a:srcRect r="3566"/>
-                    <a:stretch>
-                      <a:fillRect/>
-                    </a:stretch>
-                  </pic:blipFill>
-                  <pic:spPr>
-                    <a:xfrm>
-                      <a:off x="0" y="0"/>
-                      <a:ext cx="5259705" cy="2223135"/>
-                    </a:xfrm>
-                    <a:prstGeom prst="rect">
-                      <a:avLst/>
-                    </a:prstGeom>
-                    <a:noFill/>
-                    <a:ln>
-                      <a:noFill/>
-                    </a:ln>
-                  </pic:spPr>
-                </pic:pic>
-              </a:graphicData>
-            </a:graphic>
-          </wp:inline>
-        </w:drawing>
-      </w:r>
-    </w:p>
-    <w:p>
-      <w:pPr>
-        <w:numPr>
-          <w:ilvl w:val="0"/>
-          <w:numId w:val="20"/>
-        </w:numPr>
-        <w:spacing w:line="360" w:lineRule="auto"/>
-        <w:ind w:left="0" w:leftChars="0" w:firstLine="0" w:firstLineChars="0"/>
-        <w:outlineLvl w:val="2"/>
-        <w:rPr>
-          <w:rFonts w:hint="default"/>
-          <w:b/>
-          <w:bCs/>
-          <w:lang w:val="vi-VN"/>
-        </w:rPr>
-      </w:pPr>
-      <w:r>
-        <w:rPr>
-          <w:rFonts w:hint="default"/>
-          <w:b/>
-          <w:bCs/>
-          <w:lang w:val="vi-VN"/>
-        </w:rPr>
-        <w:t>Tạo mới một bản ghi</w:t>
-      </w:r>
-    </w:p>
-    <w:p>
-      <w:pPr>
-        <w:numPr>
-          <w:ilvl w:val="0"/>
-          <w:numId w:val="0"/>
-        </w:numPr>
-        <w:spacing w:line="360" w:lineRule="auto"/>
-        <w:outlineLvl w:val="9"/>
-      </w:pPr>
-      <w:r>
-        <w:rPr>
-          <w:rFonts w:hint="default"/>
-          <w:lang w:val="vi-VN"/>
-        </w:rPr>
-        <w:t xml:space="preserve">- Lớp </w:t>
-      </w:r>
-      <w:r>
-        <w:rPr>
-          <w:rFonts w:hint="default"/>
-          <w:b w:val="0"/>
-          <w:bCs w:val="0"/>
-          <w:lang w:val="vi-VN"/>
-        </w:rPr>
-        <w:t xml:space="preserve">CustomerRepository: </w:t>
-      </w:r>
-      <w:r>
-        <w:drawing>
-          <wp:inline distT="0" distB="0" distL="114300" distR="114300">
-            <wp:extent cx="5241925" cy="398145"/>
-            <wp:effectExtent l="0" t="0" r="635" b="13335"/>
-            <wp:docPr id="11" name="Picture 8"/>
-            <wp:cNvGraphicFramePr>
-              <a:graphicFrameLocks xmlns:a="http://schemas.openxmlformats.org/drawingml/2006/main" noChangeAspect="1"/>
-            </wp:cNvGraphicFramePr>
-            <a:graphic xmlns:a="http://schemas.openxmlformats.org/drawingml/2006/main">
-              <a:graphicData uri="http://schemas.openxmlformats.org/drawingml/2006/picture">
-                <pic:pic xmlns:pic="http://schemas.openxmlformats.org/drawingml/2006/picture">
-                  <pic:nvPicPr>
-                    <pic:cNvPr id="11" name="Picture 8"/>
-                    <pic:cNvPicPr>
-                      <a:picLocks noChangeAspect="1"/>
-                    </pic:cNvPicPr>
-                  </pic:nvPicPr>
-                  <pic:blipFill>
-                    <a:blip r:embed="rId11"/>
-                    <a:srcRect r="2528" b="-5660"/>
-                    <a:stretch>
-                      <a:fillRect/>
-                    </a:stretch>
-                  </pic:blipFill>
-                  <pic:spPr>
-                    <a:xfrm>
-                      <a:off x="0" y="0"/>
-                      <a:ext cx="5241925" cy="398145"/>
-                    </a:xfrm>
-                    <a:prstGeom prst="rect">
-                      <a:avLst/>
-                    </a:prstGeom>
-                    <a:noFill/>
-                    <a:ln>
-                      <a:noFill/>
-                    </a:ln>
-                  </pic:spPr>
-                </pic:pic>
-              </a:graphicData>
-            </a:graphic>
-          </wp:inline>
-        </w:drawing>
-      </w:r>
-    </w:p>
-    <w:p>
-      <w:pPr>
-        <w:numPr>
-          <w:ilvl w:val="0"/>
-          <w:numId w:val="0"/>
-        </w:numPr>
-        <w:spacing w:line="360" w:lineRule="auto"/>
-        <w:outlineLvl w:val="9"/>
-        <w:rPr>
-          <w:rFonts w:hint="default"/>
-          <w:lang w:val="vi-VN"/>
-        </w:rPr>
-      </w:pPr>
-      <w:r>
-        <w:rPr>
-          <w:rFonts w:hint="default"/>
-          <w:lang w:val="vi-VN"/>
-        </w:rPr>
-        <w:t xml:space="preserve">- Lớp CustomerService: </w:t>
-      </w:r>
-      <w:r>
-        <w:drawing>
-          <wp:inline distT="0" distB="0" distL="114300" distR="114300">
-            <wp:extent cx="5269865" cy="700405"/>
-            <wp:effectExtent l="0" t="0" r="3175" b="635"/>
-            <wp:docPr id="12" name="Picture 9"/>
-            <wp:cNvGraphicFramePr>
-              <a:graphicFrameLocks xmlns:a="http://schemas.openxmlformats.org/drawingml/2006/main" noChangeAspect="1"/>
-            </wp:cNvGraphicFramePr>
-            <a:graphic xmlns:a="http://schemas.openxmlformats.org/drawingml/2006/main">
-              <a:graphicData uri="http://schemas.openxmlformats.org/drawingml/2006/picture">
-                <pic:pic xmlns:pic="http://schemas.openxmlformats.org/drawingml/2006/picture">
-                  <pic:nvPicPr>
-                    <pic:cNvPr id="12" name="Picture 9"/>
-                    <pic:cNvPicPr>
-                      <a:picLocks noChangeAspect="1"/>
-                    </pic:cNvPicPr>
-                  </pic:nvPicPr>
-                  <pic:blipFill>
-                    <a:blip r:embed="rId12"/>
-                    <a:stretch>
-                      <a:fillRect/>
-                    </a:stretch>
-                  </pic:blipFill>
-                  <pic:spPr>
-                    <a:xfrm>
-                      <a:off x="0" y="0"/>
-                      <a:ext cx="5269865" cy="700405"/>
-                    </a:xfrm>
-                    <a:prstGeom prst="rect">
-                      <a:avLst/>
-                    </a:prstGeom>
-                    <a:noFill/>
-                    <a:ln>
-                      <a:noFill/>
-                    </a:ln>
-                  </pic:spPr>
-                </pic:pic>
-              </a:graphicData>
-            </a:graphic>
-          </wp:inline>
-        </w:drawing>
-      </w:r>
-    </w:p>
-    <w:p>
-      <w:pPr>
-        <w:numPr>
-          <w:ilvl w:val="0"/>
-          <w:numId w:val="0"/>
-        </w:numPr>
-        <w:spacing w:line="360" w:lineRule="auto"/>
-        <w:ind w:leftChars="0"/>
-        <w:outlineLvl w:val="9"/>
-      </w:pPr>
-      <w:r>
-        <w:rPr>
-          <w:rFonts w:hint="default"/>
-          <w:lang w:val="vi-VN"/>
-        </w:rPr>
-        <w:t xml:space="preserve">- Lớp CustomerController: </w:t>
-      </w:r>
-      <w:r>
-        <w:drawing>
-          <wp:inline distT="0" distB="0" distL="114300" distR="114300">
-            <wp:extent cx="5273040" cy="1739265"/>
-            <wp:effectExtent l="0" t="0" r="0" b="13335"/>
-            <wp:docPr id="13" name="Picture 10"/>
-            <wp:cNvGraphicFramePr>
-              <a:graphicFrameLocks xmlns:a="http://schemas.openxmlformats.org/drawingml/2006/main" noChangeAspect="1"/>
-            </wp:cNvGraphicFramePr>
-            <a:graphic xmlns:a="http://schemas.openxmlformats.org/drawingml/2006/main">
-              <a:graphicData uri="http://schemas.openxmlformats.org/drawingml/2006/picture">
-                <pic:pic xmlns:pic="http://schemas.openxmlformats.org/drawingml/2006/picture">
-                  <pic:nvPicPr>
-                    <pic:cNvPr id="13" name="Picture 10"/>
-                    <pic:cNvPicPr>
-                      <a:picLocks noChangeAspect="1"/>
-                    </pic:cNvPicPr>
-                  </pic:nvPicPr>
-                  <pic:blipFill>
-                    <a:blip r:embed="rId13"/>
-                    <a:stretch>
-                      <a:fillRect/>
-                    </a:stretch>
-                  </pic:blipFill>
-                  <pic:spPr>
-                    <a:xfrm>
-                      <a:off x="0" y="0"/>
-                      <a:ext cx="5273040" cy="1739265"/>
-                    </a:xfrm>
-                    <a:prstGeom prst="rect">
-                      <a:avLst/>
-                    </a:prstGeom>
-                    <a:noFill/>
-                    <a:ln>
-                      <a:noFill/>
-                    </a:ln>
-                  </pic:spPr>
-                </pic:pic>
-              </a:graphicData>
-            </a:graphic>
-          </wp:inline>
-        </w:drawing>
-      </w:r>
-    </w:p>
-    <w:p>
-      <w:pPr>
-        <w:numPr>
-          <w:ilvl w:val="0"/>
-          <w:numId w:val="20"/>
-        </w:numPr>
-        <w:spacing w:line="360" w:lineRule="auto"/>
-        <w:ind w:left="0" w:leftChars="0" w:firstLine="0" w:firstLineChars="0"/>
-        <w:outlineLvl w:val="2"/>
-        <w:rPr>
-          <w:rFonts w:hint="default"/>
-          <w:b/>
-          <w:bCs/>
-          <w:lang w:val="vi-VN"/>
-        </w:rPr>
-      </w:pPr>
-      <w:r>
-        <w:rPr>
-          <w:rFonts w:hint="default"/>
-          <w:b/>
-          <w:bCs/>
-          <w:lang w:val="vi-VN"/>
-        </w:rPr>
-        <w:t>Xóa 1 bản ghi theo id</w:t>
-      </w:r>
-    </w:p>
-    <w:p>
-      <w:pPr>
-        <w:keepNext w:val="0"/>
-        <w:keepLines w:val="0"/>
-        <w:widowControl/>
-        <w:suppressLineNumbers w:val="0"/>
-        <w:spacing w:before="0" w:beforeAutospacing="0" w:after="0" w:afterAutospacing="0" w:line="360" w:lineRule="auto"/>
-        <w:ind w:left="0" w:right="0"/>
-        <w:jc w:val="left"/>
-      </w:pPr>
-      <w:r>
-        <w:rPr>
-          <w:rFonts w:hint="default" w:ascii="Times New Roman" w:hAnsi="Times New Roman" w:eastAsia="SimSun" w:cs="Times New Roman"/>
-          <w:kern w:val="0"/>
-          <w:sz w:val="26"/>
-          <w:szCs w:val="26"/>
-          <w:lang w:val="en-US" w:eastAsia="zh-CN" w:bidi="ar"/>
-        </w:rPr>
-        <w:t xml:space="preserve">- Lớp </w:t>
-      </w:r>
-      <w:r>
-        <w:rPr>
-          <w:rFonts w:hint="default" w:ascii="Times New Roman" w:hAnsi="Times New Roman" w:eastAsia="SimSun" w:cs="Times New Roman"/>
-          <w:b w:val="0"/>
-          <w:bCs w:val="0"/>
-          <w:kern w:val="0"/>
-          <w:sz w:val="26"/>
-          <w:szCs w:val="26"/>
-          <w:lang w:val="en-US" w:eastAsia="zh-CN" w:bidi="ar"/>
-        </w:rPr>
-        <w:t xml:space="preserve">CustomerRepository: </w:t>
-      </w:r>
-      <w:r>
-        <w:drawing>
-          <wp:inline distT="0" distB="0" distL="114300" distR="114300">
-            <wp:extent cx="5271770" cy="1941195"/>
-            <wp:effectExtent l="0" t="0" r="1270" b="9525"/>
-            <wp:docPr id="17" name="Picture 14"/>
-            <wp:cNvGraphicFramePr>
-              <a:graphicFrameLocks xmlns:a="http://schemas.openxmlformats.org/drawingml/2006/main" noChangeAspect="1"/>
-            </wp:cNvGraphicFramePr>
-            <a:graphic xmlns:a="http://schemas.openxmlformats.org/drawingml/2006/main">
-              <a:graphicData uri="http://schemas.openxmlformats.org/drawingml/2006/picture">
-                <pic:pic xmlns:pic="http://schemas.openxmlformats.org/drawingml/2006/picture">
-                  <pic:nvPicPr>
-                    <pic:cNvPr id="17" name="Picture 14"/>
-                    <pic:cNvPicPr>
-                      <a:picLocks noChangeAspect="1"/>
-                    </pic:cNvPicPr>
-                  </pic:nvPicPr>
-                  <pic:blipFill>
-                    <a:blip r:embed="rId14"/>
-                    <a:stretch>
-                      <a:fillRect/>
-                    </a:stretch>
-                  </pic:blipFill>
-                  <pic:spPr>
-                    <a:xfrm>
-                      <a:off x="0" y="0"/>
-                      <a:ext cx="5271770" cy="1941195"/>
-                    </a:xfrm>
-                    <a:prstGeom prst="rect">
-                      <a:avLst/>
-                    </a:prstGeom>
-                    <a:noFill/>
-                    <a:ln>
-                      <a:noFill/>
-                    </a:ln>
-                  </pic:spPr>
-                </pic:pic>
-              </a:graphicData>
-            </a:graphic>
-          </wp:inline>
-        </w:drawing>
-      </w:r>
-    </w:p>
-    <w:p>
-      <w:pPr>
-        <w:keepNext w:val="0"/>
-        <w:keepLines w:val="0"/>
-        <w:widowControl/>
-        <w:suppressLineNumbers w:val="0"/>
-        <w:spacing w:before="0" w:beforeAutospacing="0" w:after="0" w:afterAutospacing="0" w:line="360" w:lineRule="auto"/>
-        <w:ind w:left="0" w:right="0"/>
-        <w:jc w:val="left"/>
-        <w:rPr>
-          <w:rFonts w:hint="default" w:eastAsia="SimSun" w:cs="Times New Roman"/>
-          <w:kern w:val="0"/>
-          <w:sz w:val="26"/>
-          <w:szCs w:val="26"/>
-          <w:lang w:val="vi-VN" w:eastAsia="zh-CN" w:bidi="ar"/>
-        </w:rPr>
-      </w:pPr>
-      <w:r>
-        <w:rPr>
-          <w:rFonts w:hint="default" w:ascii="Times New Roman" w:hAnsi="Times New Roman" w:eastAsia="SimSun" w:cs="Times New Roman"/>
-          <w:kern w:val="0"/>
-          <w:sz w:val="26"/>
-          <w:szCs w:val="26"/>
-          <w:lang w:val="en-US" w:eastAsia="zh-CN" w:bidi="ar"/>
-        </w:rPr>
-        <w:t>- Lớp CustomerService:</w:t>
-      </w:r>
-      <w:r>
-        <w:rPr>
-          <w:rFonts w:hint="default" w:eastAsia="SimSun" w:cs="Times New Roman"/>
-          <w:kern w:val="0"/>
-          <w:sz w:val="26"/>
-          <w:szCs w:val="26"/>
-          <w:lang w:val="vi-VN" w:eastAsia="zh-CN" w:bidi="ar"/>
-        </w:rPr>
-        <w:t xml:space="preserve"> </w:t>
-      </w:r>
-    </w:p>
-    <w:p>
-      <w:pPr>
-        <w:keepNext w:val="0"/>
-        <w:keepLines w:val="0"/>
-        <w:widowControl/>
-        <w:suppressLineNumbers w:val="0"/>
-        <w:spacing w:before="0" w:beforeAutospacing="0" w:after="0" w:afterAutospacing="0" w:line="360" w:lineRule="auto"/>
-        <w:ind w:left="0" w:right="0"/>
-        <w:jc w:val="left"/>
-        <w:rPr>
-          <w:rFonts w:hint="default" w:eastAsia="SimSun" w:cs="Times New Roman"/>
-          <w:kern w:val="0"/>
-          <w:sz w:val="26"/>
-          <w:szCs w:val="26"/>
-          <w:lang w:val="vi-VN" w:eastAsia="zh-CN" w:bidi="ar"/>
-        </w:rPr>
-      </w:pPr>
-      <w:r>
-        <w:drawing>
-          <wp:inline distT="0" distB="0" distL="114300" distR="114300">
-            <wp:extent cx="5268595" cy="753745"/>
-            <wp:effectExtent l="0" t="0" r="4445" b="8255"/>
-            <wp:docPr id="18" name="Picture 15"/>
-            <wp:cNvGraphicFramePr>
-              <a:graphicFrameLocks xmlns:a="http://schemas.openxmlformats.org/drawingml/2006/main" noChangeAspect="1"/>
-            </wp:cNvGraphicFramePr>
-            <a:graphic xmlns:a="http://schemas.openxmlformats.org/drawingml/2006/main">
-              <a:graphicData uri="http://schemas.openxmlformats.org/drawingml/2006/picture">
-                <pic:pic xmlns:pic="http://schemas.openxmlformats.org/drawingml/2006/picture">
-                  <pic:nvPicPr>
-                    <pic:cNvPr id="18" name="Picture 15"/>
-                    <pic:cNvPicPr>
-                      <a:picLocks noChangeAspect="1"/>
-                    </pic:cNvPicPr>
-                  </pic:nvPicPr>
-                  <pic:blipFill>
-                    <a:blip r:embed="rId15"/>
-                    <a:stretch>
-                      <a:fillRect/>
-                    </a:stretch>
-                  </pic:blipFill>
-                  <pic:spPr>
-                    <a:xfrm>
-                      <a:off x="0" y="0"/>
-                      <a:ext cx="5268595" cy="753745"/>
-                    </a:xfrm>
-                    <a:prstGeom prst="rect">
-                      <a:avLst/>
-                    </a:prstGeom>
-                    <a:noFill/>
-                    <a:ln>
-                      <a:noFill/>
-                    </a:ln>
-                  </pic:spPr>
-                </pic:pic>
-              </a:graphicData>
-            </a:graphic>
-          </wp:inline>
-        </w:drawing>
-      </w:r>
-    </w:p>
-    <w:p>
-      <w:pPr>
-        <w:keepNext w:val="0"/>
-        <w:keepLines w:val="0"/>
-        <w:widowControl/>
-        <w:suppressLineNumbers w:val="0"/>
-        <w:spacing w:before="0" w:beforeAutospacing="0" w:after="0" w:afterAutospacing="0" w:line="360" w:lineRule="auto"/>
-        <w:ind w:left="0" w:right="0"/>
-        <w:jc w:val="left"/>
-        <w:rPr>
-          <w:rFonts w:hint="default"/>
-          <w:lang w:val="vi-VN"/>
-        </w:rPr>
-      </w:pPr>
-      <w:r>
-        <w:rPr>
-          <w:rFonts w:hint="default" w:ascii="Times New Roman" w:hAnsi="Times New Roman" w:eastAsia="SimSun" w:cs="Times New Roman"/>
-          <w:kern w:val="0"/>
-          <w:sz w:val="26"/>
-          <w:szCs w:val="26"/>
-          <w:lang w:val="en-US" w:eastAsia="zh-CN" w:bidi="ar"/>
-        </w:rPr>
-        <w:t xml:space="preserve">- Lớp CustomerController: </w:t>
-      </w:r>
-      <w:r>
-        <w:drawing>
-          <wp:inline distT="0" distB="0" distL="114300" distR="114300">
-            <wp:extent cx="5268595" cy="1474470"/>
-            <wp:effectExtent l="0" t="0" r="4445" b="3810"/>
-            <wp:docPr id="19" name="Picture 16"/>
-            <wp:cNvGraphicFramePr>
-              <a:graphicFrameLocks xmlns:a="http://schemas.openxmlformats.org/drawingml/2006/main" noChangeAspect="1"/>
-            </wp:cNvGraphicFramePr>
-            <a:graphic xmlns:a="http://schemas.openxmlformats.org/drawingml/2006/main">
-              <a:graphicData uri="http://schemas.openxmlformats.org/drawingml/2006/picture">
-                <pic:pic xmlns:pic="http://schemas.openxmlformats.org/drawingml/2006/picture">
-                  <pic:nvPicPr>
-                    <pic:cNvPr id="19" name="Picture 16"/>
-                    <pic:cNvPicPr>
-                      <a:picLocks noChangeAspect="1"/>
-                    </pic:cNvPicPr>
-                  </pic:nvPicPr>
-                  <pic:blipFill>
-                    <a:blip r:embed="rId16"/>
-                    <a:stretch>
-                      <a:fillRect/>
-                    </a:stretch>
-                  </pic:blipFill>
-                  <pic:spPr>
-                    <a:xfrm>
-                      <a:off x="0" y="0"/>
-                      <a:ext cx="5268595" cy="1474470"/>
-                    </a:xfrm>
-                    <a:prstGeom prst="rect">
-                      <a:avLst/>
-                    </a:prstGeom>
-                    <a:noFill/>
-                    <a:ln>
-                      <a:noFill/>
-                    </a:ln>
-                  </pic:spPr>
-                </pic:pic>
-              </a:graphicData>
-            </a:graphic>
-          </wp:inline>
-        </w:drawing>
-      </w:r>
-    </w:p>
-    <w:p>
-      <w:pPr>
-        <w:numPr>
-          <w:ilvl w:val="0"/>
-          <w:numId w:val="20"/>
-        </w:numPr>
-        <w:spacing w:line="360" w:lineRule="auto"/>
-        <w:ind w:left="0" w:leftChars="0" w:firstLine="0" w:firstLineChars="0"/>
-        <w:outlineLvl w:val="2"/>
-        <w:rPr>
-          <w:rFonts w:hint="default"/>
-          <w:b/>
-          <w:bCs/>
-          <w:lang w:val="vi-VN"/>
-        </w:rPr>
-      </w:pPr>
-      <w:r>
-        <w:rPr>
-          <w:rFonts w:hint="default"/>
-          <w:b/>
-          <w:bCs/>
-          <w:lang w:val="vi-VN"/>
-        </w:rPr>
-        <w:t>Sửa 1 bản ghi</w:t>
-      </w:r>
-    </w:p>
-    <w:p>
-      <w:pPr>
-        <w:keepNext w:val="0"/>
-        <w:keepLines w:val="0"/>
-        <w:widowControl/>
-        <w:suppressLineNumbers w:val="0"/>
-        <w:spacing w:before="0" w:beforeAutospacing="0" w:after="0" w:afterAutospacing="0" w:line="360" w:lineRule="auto"/>
-        <w:ind w:left="0" w:right="0"/>
-        <w:jc w:val="left"/>
-      </w:pPr>
-      <w:r>
-        <w:rPr>
-          <w:rFonts w:hint="default" w:ascii="Times New Roman" w:hAnsi="Times New Roman" w:eastAsia="SimSun" w:cs="Times New Roman"/>
-          <w:kern w:val="0"/>
-          <w:sz w:val="26"/>
-          <w:szCs w:val="26"/>
-          <w:lang w:val="en-US" w:eastAsia="zh-CN" w:bidi="ar"/>
-        </w:rPr>
-        <w:t xml:space="preserve">- Lớp </w:t>
-      </w:r>
-      <w:r>
-        <w:rPr>
-          <w:rFonts w:hint="default" w:ascii="Times New Roman" w:hAnsi="Times New Roman" w:eastAsia="SimSun" w:cs="Times New Roman"/>
-          <w:b w:val="0"/>
-          <w:bCs w:val="0"/>
-          <w:kern w:val="0"/>
-          <w:sz w:val="26"/>
-          <w:szCs w:val="26"/>
-          <w:lang w:val="en-US" w:eastAsia="zh-CN" w:bidi="ar"/>
-        </w:rPr>
-        <w:t xml:space="preserve">CustomerRepository: </w:t>
-      </w:r>
-      <w:r>
-        <w:drawing>
-          <wp:inline distT="0" distB="0" distL="114300" distR="114300">
-            <wp:extent cx="5270500" cy="2294255"/>
-            <wp:effectExtent l="0" t="0" r="2540" b="6985"/>
-            <wp:docPr id="26" name="Picture 23"/>
-            <wp:cNvGraphicFramePr>
-              <a:graphicFrameLocks xmlns:a="http://schemas.openxmlformats.org/drawingml/2006/main" noChangeAspect="1"/>
-            </wp:cNvGraphicFramePr>
-            <a:graphic xmlns:a="http://schemas.openxmlformats.org/drawingml/2006/main">
-              <a:graphicData uri="http://schemas.openxmlformats.org/drawingml/2006/picture">
-                <pic:pic xmlns:pic="http://schemas.openxmlformats.org/drawingml/2006/picture">
-                  <pic:nvPicPr>
-                    <pic:cNvPr id="26" name="Picture 23"/>
-                    <pic:cNvPicPr>
-                      <a:picLocks noChangeAspect="1"/>
-                    </pic:cNvPicPr>
-                  </pic:nvPicPr>
-                  <pic:blipFill>
-                    <a:blip r:embed="rId17"/>
-                    <a:stretch>
-                      <a:fillRect/>
-                    </a:stretch>
-                  </pic:blipFill>
-                  <pic:spPr>
-                    <a:xfrm>
-                      <a:off x="0" y="0"/>
-                      <a:ext cx="5270500" cy="2294255"/>
-                    </a:xfrm>
-                    <a:prstGeom prst="rect">
-                      <a:avLst/>
-                    </a:prstGeom>
-                    <a:noFill/>
-                    <a:ln>
-                      <a:noFill/>
-                    </a:ln>
-                  </pic:spPr>
-                </pic:pic>
-              </a:graphicData>
-            </a:graphic>
-          </wp:inline>
-        </w:drawing>
-      </w:r>
-    </w:p>
-    <w:p>
-      <w:pPr>
-        <w:keepNext w:val="0"/>
-        <w:keepLines w:val="0"/>
-        <w:widowControl/>
-        <w:suppressLineNumbers w:val="0"/>
-        <w:spacing w:before="0" w:beforeAutospacing="0" w:after="0" w:afterAutospacing="0" w:line="360" w:lineRule="auto"/>
-        <w:ind w:left="0" w:right="0"/>
-        <w:jc w:val="left"/>
-        <w:rPr>
-          <w:rFonts w:hint="default"/>
-          <w:lang w:val="vi-VN"/>
-        </w:rPr>
-      </w:pPr>
-      <w:r>
-        <w:rPr>
-          <w:rFonts w:hint="default" w:ascii="Times New Roman" w:hAnsi="Times New Roman" w:eastAsia="SimSun" w:cs="Times New Roman"/>
-          <w:kern w:val="0"/>
-          <w:sz w:val="26"/>
-          <w:szCs w:val="26"/>
-          <w:lang w:val="en-US" w:eastAsia="zh-CN" w:bidi="ar"/>
-        </w:rPr>
-        <w:t>- Lớp CustomerService:</w:t>
-      </w:r>
-      <w:r>
-        <w:rPr>
-          <w:rFonts w:hint="default" w:eastAsia="SimSun" w:cs="Times New Roman"/>
-          <w:kern w:val="0"/>
-          <w:sz w:val="26"/>
-          <w:szCs w:val="26"/>
-          <w:lang w:val="vi-VN" w:eastAsia="zh-CN" w:bidi="ar"/>
-        </w:rPr>
-        <w:t xml:space="preserve"> </w:t>
-      </w:r>
-      <w:r>
-        <w:drawing>
-          <wp:inline distT="0" distB="0" distL="114300" distR="114300">
-            <wp:extent cx="5274310" cy="718185"/>
-            <wp:effectExtent l="0" t="0" r="13970" b="13335"/>
-            <wp:docPr id="25" name="Picture 22"/>
-            <wp:cNvGraphicFramePr>
-              <a:graphicFrameLocks xmlns:a="http://schemas.openxmlformats.org/drawingml/2006/main" noChangeAspect="1"/>
-            </wp:cNvGraphicFramePr>
-            <a:graphic xmlns:a="http://schemas.openxmlformats.org/drawingml/2006/main">
-              <a:graphicData uri="http://schemas.openxmlformats.org/drawingml/2006/picture">
-                <pic:pic xmlns:pic="http://schemas.openxmlformats.org/drawingml/2006/picture">
-                  <pic:nvPicPr>
-                    <pic:cNvPr id="25" name="Picture 22"/>
-                    <pic:cNvPicPr>
-                      <a:picLocks noChangeAspect="1"/>
-                    </pic:cNvPicPr>
-                  </pic:nvPicPr>
-                  <pic:blipFill>
-                    <a:blip r:embed="rId18"/>
-                    <a:stretch>
-                      <a:fillRect/>
-                    </a:stretch>
-                  </pic:blipFill>
-                  <pic:spPr>
-                    <a:xfrm>
-                      <a:off x="0" y="0"/>
-                      <a:ext cx="5274310" cy="718185"/>
-                    </a:xfrm>
-                    <a:prstGeom prst="rect">
-                      <a:avLst/>
-                    </a:prstGeom>
-                    <a:noFill/>
-                    <a:ln>
-                      <a:noFill/>
-                    </a:ln>
-                  </pic:spPr>
-                </pic:pic>
-              </a:graphicData>
-            </a:graphic>
-          </wp:inline>
-        </w:drawing>
-      </w:r>
-    </w:p>
-    <w:p>
-      <w:pPr>
-        <w:keepNext w:val="0"/>
-        <w:keepLines w:val="0"/>
-        <w:widowControl/>
-        <w:suppressLineNumbers w:val="0"/>
-        <w:spacing w:before="0" w:beforeAutospacing="0" w:after="0" w:afterAutospacing="0" w:line="360" w:lineRule="auto"/>
-        <w:ind w:left="0" w:right="0"/>
-        <w:jc w:val="left"/>
-      </w:pPr>
-      <w:r>
-        <w:rPr>
-          <w:rFonts w:hint="default" w:ascii="Times New Roman" w:hAnsi="Times New Roman" w:eastAsia="SimSun" w:cs="Times New Roman"/>
-          <w:kern w:val="0"/>
-          <w:sz w:val="26"/>
-          <w:szCs w:val="26"/>
-          <w:lang w:val="en-US" w:eastAsia="zh-CN" w:bidi="ar"/>
-        </w:rPr>
-        <w:t xml:space="preserve">- Lớp CustomerController: </w:t>
-      </w:r>
-      <w:r>
-        <w:drawing>
-          <wp:inline distT="0" distB="0" distL="114300" distR="114300">
-            <wp:extent cx="5271135" cy="1236345"/>
-            <wp:effectExtent l="0" t="0" r="1905" b="13335"/>
-            <wp:docPr id="24" name="Picture 21"/>
-            <wp:cNvGraphicFramePr>
-              <a:graphicFrameLocks xmlns:a="http://schemas.openxmlformats.org/drawingml/2006/main" noChangeAspect="1"/>
-            </wp:cNvGraphicFramePr>
-            <a:graphic xmlns:a="http://schemas.openxmlformats.org/drawingml/2006/main">
-              <a:graphicData uri="http://schemas.openxmlformats.org/drawingml/2006/picture">
-                <pic:pic xmlns:pic="http://schemas.openxmlformats.org/drawingml/2006/picture">
-                  <pic:nvPicPr>
-                    <pic:cNvPr id="24" name="Picture 21"/>
-                    <pic:cNvPicPr>
-                      <a:picLocks noChangeAspect="1"/>
-                    </pic:cNvPicPr>
-                  </pic:nvPicPr>
-                  <pic:blipFill>
-                    <a:blip r:embed="rId19"/>
-                    <a:stretch>
-                      <a:fillRect/>
-                    </a:stretch>
-                  </pic:blipFill>
-                  <pic:spPr>
-                    <a:xfrm>
-                      <a:off x="0" y="0"/>
-                      <a:ext cx="5271135" cy="1236345"/>
-                    </a:xfrm>
-                    <a:prstGeom prst="rect">
-                      <a:avLst/>
-                    </a:prstGeom>
-                    <a:noFill/>
-                    <a:ln>
-                      <a:noFill/>
-                    </a:ln>
-                  </pic:spPr>
-                </pic:pic>
-              </a:graphicData>
-            </a:graphic>
-          </wp:inline>
-        </w:drawing>
-      </w:r>
-    </w:p>
-    <w:p>
-      <w:pPr>
-        <w:numPr>
-          <w:ilvl w:val="0"/>
-          <w:numId w:val="11"/>
-        </w:numPr>
-        <w:spacing w:line="360" w:lineRule="auto"/>
-        <w:ind w:left="0" w:leftChars="0" w:firstLine="0" w:firstLineChars="0"/>
-        <w:outlineLvl w:val="0"/>
-        <w:rPr>
-          <w:rFonts w:hint="default"/>
-          <w:b/>
-          <w:bCs/>
-          <w:lang w:val="vi-VN"/>
-        </w:rPr>
-      </w:pPr>
-      <w:r>
-        <w:rPr>
-          <w:rFonts w:hint="default"/>
-          <w:b/>
-          <w:bCs/>
-          <w:lang w:val="vi-VN"/>
-        </w:rPr>
-        <w:t>Tích hợp cơ sở dữ liệu với JPA/Hibernate: Entity, Repository, Service</w:t>
-      </w:r>
-    </w:p>
-    <w:p>
-      <w:pPr>
-        <w:numPr>
-          <w:ilvl w:val="0"/>
-          <w:numId w:val="21"/>
         </w:numPr>
         <w:spacing w:line="360" w:lineRule="auto"/>
         <w:ind w:leftChars="0"/>
@@ -3353,7 +1548,7 @@
           <w:rFonts w:hint="default"/>
           <w:lang w:val="vi-VN"/>
         </w:rPr>
-        <w:t>- Việc ánh xạ được gọi là ORM - Object Relational Mapping: kỹ thuật giúp ánh xạ các bản ghi dữ liệu trong cơ sở dữ liệu sang dạng đối tượng được định nghĩa trong các class</w:t>
+        <w:t>- ORM - Object Relational Mapping: kỹ thuật giúp ánh xạ các bản ghi dữ liệu trong cơ sở dữ liệu sang dạng đối tượng được định nghĩa trong các class.</w:t>
       </w:r>
     </w:p>
     <w:p>
@@ -3381,7 +1576,7 @@
       <w:pPr>
         <w:numPr>
           <w:ilvl w:val="0"/>
-          <w:numId w:val="22"/>
+          <w:numId w:val="21"/>
         </w:numPr>
         <w:spacing w:line="360" w:lineRule="auto"/>
         <w:ind w:left="780" w:leftChars="0" w:hanging="420" w:firstLineChars="0"/>
@@ -3405,14 +1600,14 @@
           <w:rFonts w:hint="default"/>
           <w:lang w:val="vi-VN"/>
         </w:rPr>
-        <w:t>khi các ánh xạ được định nghĩa, entity manager có thể quản lý các entity. Entity manager xử lý toàn bộ việc tương tác với CSDL</w:t>
+        <w:t>khi các ánh xạ được định nghĩa, entity manager có quản lý các entity. Entity manager xử lý toàn bộ việc tương tác với CSDL.</w:t>
       </w:r>
     </w:p>
     <w:p>
       <w:pPr>
         <w:numPr>
           <w:ilvl w:val="0"/>
-          <w:numId w:val="22"/>
+          <w:numId w:val="21"/>
         </w:numPr>
         <w:spacing w:line="360" w:lineRule="auto"/>
         <w:ind w:left="780" w:leftChars="0" w:hanging="420" w:firstLineChars="0"/>
@@ -3436,14 +1631,14 @@
           <w:rFonts w:hint="default"/>
           <w:lang w:val="vi-VN"/>
         </w:rPr>
-        <w:t>: cung cấp các cách viết truy vấn để thực thi việc tìm kiếm các entity. Các truy vấn của JPQL đã hiểu sẵn sự ánh xạ được định nghĩa ở các entity và có thể thêm các điều kiện nếu cần.</w:t>
+        <w:t>: cung cấp các cách viết truy vấn để thực thi việc tìm kiếm các entity. Một số annotation: Query, Param, Modifying, Transactional, Procedure.</w:t>
       </w:r>
     </w:p>
     <w:p>
       <w:pPr>
         <w:numPr>
           <w:ilvl w:val="0"/>
-          <w:numId w:val="22"/>
+          <w:numId w:val="21"/>
         </w:numPr>
         <w:spacing w:line="360" w:lineRule="auto"/>
         <w:ind w:left="780" w:leftChars="0" w:hanging="420" w:firstLineChars="0"/>
@@ -3474,7 +1669,7 @@
       <w:pPr>
         <w:numPr>
           <w:ilvl w:val="0"/>
-          <w:numId w:val="21"/>
+          <w:numId w:val="20"/>
         </w:numPr>
         <w:spacing w:line="360" w:lineRule="auto"/>
         <w:ind w:left="0" w:leftChars="0" w:firstLine="0" w:firstLineChars="0"/>
@@ -3515,117 +1710,7 @@
           <w:rFonts w:hint="default"/>
           <w:lang w:val="vi-VN"/>
         </w:rPr>
-        <w:t>- Hibernate là một trong những framework ORM thông dụng.</w:t>
-      </w:r>
-    </w:p>
-    <w:p>
-      <w:pPr>
-        <w:numPr>
-          <w:ilvl w:val="0"/>
-          <w:numId w:val="0"/>
-        </w:numPr>
-        <w:spacing w:line="360" w:lineRule="auto"/>
-        <w:ind w:leftChars="0"/>
-        <w:outlineLvl w:val="9"/>
-        <w:rPr>
-          <w:rFonts w:hint="default"/>
-          <w:lang w:val="vi-VN"/>
-        </w:rPr>
-      </w:pPr>
-      <w:r>
-        <w:rPr>
-          <w:rFonts w:hint="default"/>
-          <w:lang w:val="vi-VN"/>
-        </w:rPr>
-        <w:t>- JPA là một API định nghĩa sự chi tiết:</w:t>
-      </w:r>
-    </w:p>
-    <w:p>
-      <w:pPr>
-        <w:numPr>
-          <w:ilvl w:val="0"/>
-          <w:numId w:val="23"/>
-        </w:numPr>
-        <w:spacing w:line="360" w:lineRule="auto"/>
-        <w:ind w:left="780" w:leftChars="0" w:hanging="420" w:firstLineChars="0"/>
-        <w:outlineLvl w:val="9"/>
-        <w:rPr>
-          <w:rFonts w:hint="default"/>
-          <w:lang w:val="vi-VN"/>
-        </w:rPr>
-      </w:pPr>
-      <w:r>
-        <w:rPr>
-          <w:rFonts w:hint="default"/>
-          <w:lang w:val="vi-VN"/>
-        </w:rPr>
-        <w:t>Định nghĩa entity như thế nào?</w:t>
-      </w:r>
-    </w:p>
-    <w:p>
-      <w:pPr>
-        <w:numPr>
-          <w:ilvl w:val="0"/>
-          <w:numId w:val="23"/>
-        </w:numPr>
-        <w:spacing w:line="360" w:lineRule="auto"/>
-        <w:ind w:left="780" w:leftChars="0" w:hanging="420" w:firstLineChars="0"/>
-        <w:outlineLvl w:val="9"/>
-        <w:rPr>
-          <w:rFonts w:hint="default"/>
-          <w:lang w:val="vi-VN"/>
-        </w:rPr>
-      </w:pPr>
-      <w:r>
-        <w:rPr>
-          <w:rFonts w:hint="default"/>
-          <w:lang w:val="vi-VN"/>
-        </w:rPr>
-        <w:t>Làm sao để ánh xạ các thuộc tính?</w:t>
-      </w:r>
-    </w:p>
-    <w:p>
-      <w:pPr>
-        <w:numPr>
-          <w:ilvl w:val="0"/>
-          <w:numId w:val="23"/>
-        </w:numPr>
-        <w:spacing w:line="360" w:lineRule="auto"/>
-        <w:ind w:left="780" w:leftChars="0" w:hanging="420" w:firstLineChars="0"/>
-        <w:outlineLvl w:val="9"/>
-        <w:rPr>
-          <w:rFonts w:hint="default"/>
-          <w:lang w:val="vi-VN"/>
-        </w:rPr>
-      </w:pPr>
-      <w:r>
-        <w:rPr>
-          <w:rFonts w:hint="default"/>
-          <w:lang w:val="vi-VN"/>
-        </w:rPr>
-        <w:t>Làm sao để ánh xạ mối quan hệ giữa các entity?</w:t>
-      </w:r>
-    </w:p>
-    <w:p>
-      <w:pPr>
-        <w:numPr>
-          <w:ilvl w:val="0"/>
-          <w:numId w:val="23"/>
-        </w:numPr>
-        <w:spacing w:line="360" w:lineRule="auto"/>
-        <w:ind w:left="780" w:leftChars="0" w:hanging="420" w:firstLineChars="0"/>
-        <w:outlineLvl w:val="9"/>
-        <w:rPr>
-          <w:rFonts w:hint="default"/>
-          <w:lang w:val="vi-VN"/>
-        </w:rPr>
-      </w:pPr>
-      <w:r>
-        <w:rPr>
-          <w:rFonts w:hint="default"/>
-          <w:lang w:val="vi-VN"/>
-        </w:rPr>
-        <w:t>Ai quản lý các entity?</w:t>
+        <w:t>- Hibernate - một framework ORM.</w:t>
       </w:r>
     </w:p>
     <w:p>
@@ -3653,7 +1738,7 @@
       <w:pPr>
         <w:numPr>
           <w:ilvl w:val="0"/>
-          <w:numId w:val="23"/>
+          <w:numId w:val="22"/>
         </w:numPr>
         <w:spacing w:line="360" w:lineRule="auto"/>
         <w:ind w:left="780" w:leftChars="0" w:hanging="420" w:firstLineChars="0"/>
@@ -3668,7 +1753,55 @@
           <w:rFonts w:hint="default"/>
           <w:lang w:val="vi-VN"/>
         </w:rPr>
-        <w:t>Hibernate hiểu được các ánh xạ mà ta đã thêm giữa bảng và object. Nó bảo đảm dữ liệu được lưu trữ / lấy ra từ CSDL phải dựa trên các ánh xạ đó.</w:t>
+        <w:t>Hibernate hiểu được các ánh xạ đã thêm giữa bảng và object. Nó bảo đảm dữ liệu được lưu trữ/lấy ra từ CSDL phải dựa trên các ánh xạ đó.</w:t>
+      </w:r>
+    </w:p>
+    <w:p>
+      <w:pPr>
+        <w:numPr>
+          <w:ilvl w:val="0"/>
+          <w:numId w:val="22"/>
+        </w:numPr>
+        <w:spacing w:line="360" w:lineRule="auto"/>
+        <w:ind w:left="780" w:leftChars="0" w:hanging="420" w:firstLineChars="0"/>
+        <w:outlineLvl w:val="9"/>
+        <w:rPr>
+          <w:rFonts w:hint="default"/>
+          <w:lang w:val="vi-VN"/>
+        </w:rPr>
+      </w:pPr>
+      <w:r>
+        <w:rPr>
+          <w:rFonts w:hint="default"/>
+          <w:lang w:val="vi-VN"/>
+        </w:rPr>
+        <w:t>Hibernate cũng cung cấp các tính năng cao cấp nhất của JPA. Nhưng phụ thuộc và chúng sẽ dẫn đến việc khóa chặt mình với Hibernate.</w:t>
+      </w:r>
+    </w:p>
+    <w:p>
+      <w:pPr>
+        <w:numPr>
+          <w:ilvl w:val="0"/>
+          <w:numId w:val="20"/>
+        </w:numPr>
+        <w:spacing w:line="360" w:lineRule="auto"/>
+        <w:ind w:left="0" w:leftChars="0" w:firstLine="0" w:firstLineChars="0"/>
+        <w:outlineLvl w:val="9"/>
+        <w:rPr>
+          <w:rFonts w:hint="default"/>
+          <w:b/>
+          <w:bCs/>
+          <w:lang w:val="vi-VN"/>
+        </w:rPr>
+      </w:pPr>
+      <w:r>
+        <w:rPr>
+          <w:rFonts w:hint="default"/>
+          <w:b/>
+          <w:bCs/>
+          <w:lang w:val="vi-VN"/>
+        </w:rPr>
+        <w:t>Các tầng tổ chức trong dự án</w:t>
       </w:r>
     </w:p>
     <w:p>
@@ -3676,54 +1809,6 @@
         <w:numPr>
           <w:ilvl w:val="0"/>
           <w:numId w:val="23"/>
-        </w:numPr>
-        <w:spacing w:line="360" w:lineRule="auto"/>
-        <w:ind w:left="780" w:leftChars="0" w:hanging="420" w:firstLineChars="0"/>
-        <w:outlineLvl w:val="9"/>
-        <w:rPr>
-          <w:rFonts w:hint="default"/>
-          <w:lang w:val="vi-VN"/>
-        </w:rPr>
-      </w:pPr>
-      <w:r>
-        <w:rPr>
-          <w:rFonts w:hint="default"/>
-          <w:lang w:val="vi-VN"/>
-        </w:rPr>
-        <w:t>Hibernate cũng cung cấp các tính năng cao cấp nhất của JPA. Nhưng phụ thuộc và chúng sẽ dẫn đến việc khóa chặt mình với Hibernate.</w:t>
-      </w:r>
-    </w:p>
-    <w:p>
-      <w:pPr>
-        <w:numPr>
-          <w:ilvl w:val="0"/>
-          <w:numId w:val="21"/>
-        </w:numPr>
-        <w:spacing w:line="360" w:lineRule="auto"/>
-        <w:ind w:left="0" w:leftChars="0" w:firstLine="0" w:firstLineChars="0"/>
-        <w:outlineLvl w:val="9"/>
-        <w:rPr>
-          <w:rFonts w:hint="default"/>
-          <w:b/>
-          <w:bCs/>
-          <w:lang w:val="vi-VN"/>
-        </w:rPr>
-      </w:pPr>
-      <w:r>
-        <w:rPr>
-          <w:rFonts w:hint="default"/>
-          <w:b/>
-          <w:bCs/>
-          <w:lang w:val="vi-VN"/>
-        </w:rPr>
-        <w:t>Các tầng tổ chức trong dự án</w:t>
-      </w:r>
-    </w:p>
-    <w:p>
-      <w:pPr>
-        <w:numPr>
-          <w:ilvl w:val="0"/>
-          <w:numId w:val="24"/>
         </w:numPr>
         <w:spacing w:line="360" w:lineRule="auto"/>
         <w:outlineLvl w:val="9"/>
@@ -3762,7 +1847,7 @@
           <w:rFonts w:hint="default"/>
           <w:lang w:val="vi-VN"/>
         </w:rPr>
-        <w:t>- Là lớp ánh xạ trực tiếp tới các bảng trong cơ sở dữ liệu.</w:t>
+        <w:t>- Chứa các lớp ánh xạ trực tiếp tới các bảng trong cơ sở dữ liệu.</w:t>
       </w:r>
     </w:p>
     <w:p>
@@ -3783,7 +1868,7 @@
           <w:rFonts w:hint="default"/>
           <w:lang w:val="vi-VN"/>
         </w:rPr>
-        <w:t>- Mỗi entity đại diện cho một bảng và mỗi thuộc tính của entity tương ứng với một cột trong bảng.</w:t>
+        <w:t>- Mỗi entity đại diện cho một bảng và thuộc tính của entity đại diện cho cột trong bảng.</w:t>
       </w:r>
     </w:p>
     <w:p>
@@ -3804,14 +1889,14 @@
           <w:rFonts w:hint="default"/>
           <w:lang w:val="vi-VN"/>
         </w:rPr>
-        <w:t>- JPA/Hibernate sử dụng annotation như @Entity, @Id, @Column để xác định cấu trúc và các thuộc tính ánh xạ.</w:t>
+        <w:t>- Một số annotation: @Entity, @Id, @Column.</w:t>
       </w:r>
     </w:p>
     <w:p>
       <w:pPr>
         <w:numPr>
           <w:ilvl w:val="0"/>
-          <w:numId w:val="24"/>
+          <w:numId w:val="23"/>
         </w:numPr>
         <w:spacing w:line="360" w:lineRule="auto"/>
         <w:ind w:left="0" w:leftChars="0" w:firstLine="0" w:firstLineChars="0"/>
@@ -3859,7 +1944,7 @@
       <w:pPr>
         <w:numPr>
           <w:ilvl w:val="0"/>
-          <w:numId w:val="24"/>
+          <w:numId w:val="23"/>
         </w:numPr>
         <w:spacing w:line="360" w:lineRule="auto"/>
         <w:ind w:left="0" w:leftChars="0" w:firstLine="0" w:firstLineChars="0"/>
@@ -3907,7 +1992,7 @@
       <w:pPr>
         <w:numPr>
           <w:ilvl w:val="0"/>
-          <w:numId w:val="21"/>
+          <w:numId w:val="20"/>
         </w:numPr>
         <w:spacing w:line="360" w:lineRule="auto"/>
         <w:ind w:left="0" w:leftChars="0" w:firstLine="0" w:firstLineChars="0"/>
@@ -3965,7 +2050,7 @@
                     </pic:cNvPicPr>
                   </pic:nvPicPr>
                   <pic:blipFill>
-                    <a:blip r:embed="rId20"/>
+                    <a:blip r:embed="rId4"/>
                     <a:stretch>
                       <a:fillRect/>
                     </a:stretch>
@@ -3999,6 +2084,10 @@
         <w:spacing w:line="360" w:lineRule="auto"/>
         <w:ind w:leftChars="0"/>
         <w:outlineLvl w:val="9"/>
+        <w:rPr>
+          <w:rFonts w:hint="default"/>
+          <w:lang w:val="vi-VN"/>
+        </w:rPr>
       </w:pPr>
       <w:r>
         <w:rPr>
@@ -4007,6 +2096,8 @@
         </w:rPr>
         <w:t xml:space="preserve">- Trong application.properties: </w:t>
       </w:r>
+      <w:bookmarkStart w:id="0" w:name="_GoBack"/>
+      <w:bookmarkEnd w:id="0"/>
       <w:r>
         <w:drawing>
           <wp:inline distT="0" distB="0" distL="114300" distR="114300">
@@ -4026,7 +2117,7 @@
                     </pic:cNvPicPr>
                   </pic:nvPicPr>
                   <pic:blipFill>
-                    <a:blip r:embed="rId21"/>
+                    <a:blip r:embed="rId5"/>
                     <a:stretch>
                       <a:fillRect/>
                     </a:stretch>
@@ -4050,23 +2141,6 @@
           </wp:inline>
         </w:drawing>
       </w:r>
-    </w:p>
-    <w:p>
-      <w:pPr>
-        <w:numPr>
-          <w:ilvl w:val="0"/>
-          <w:numId w:val="0"/>
-        </w:numPr>
-        <w:spacing w:line="360" w:lineRule="auto"/>
-        <w:ind w:leftChars="0"/>
-        <w:outlineLvl w:val="9"/>
-        <w:rPr>
-          <w:rFonts w:hint="default"/>
-          <w:lang w:val="vi-VN"/>
-        </w:rPr>
-      </w:pPr>
-      <w:bookmarkStart w:id="0" w:name="_GoBack"/>
-      <w:bookmarkEnd w:id="0"/>
     </w:p>
     <w:sectPr>
       <w:pgSz w:w="11906" w:h="16838"/>
@@ -4149,18 +2223,6 @@
     </w:lvl>
   </w:abstractNum>
   <w:abstractNum w:abstractNumId="4">
-    <w:nsid w:val="B804A38F"/>
-    <w:multiLevelType w:val="singleLevel"/>
-    <w:tmpl w:val="B804A38F"/>
-    <w:lvl w:ilvl="0" w:tentative="0">
-      <w:start w:val="1"/>
-      <w:numFmt w:val="lowerLetter"/>
-      <w:suff w:val="space"/>
-      <w:lvlText w:val="%1."/>
-      <w:lvlJc w:val="left"/>
-    </w:lvl>
-  </w:abstractNum>
-  <w:abstractNum w:abstractNumId="5">
     <w:nsid w:val="E2BA223A"/>
     <w:multiLevelType w:val="singleLevel"/>
     <w:tmpl w:val="E2BA223A"/>
@@ -4182,7 +2244,7 @@
       </w:rPr>
     </w:lvl>
   </w:abstractNum>
-  <w:abstractNum w:abstractNumId="6">
+  <w:abstractNum w:abstractNumId="5">
     <w:nsid w:val="FFFFFF7C"/>
     <w:multiLevelType w:val="singleLevel"/>
     <w:tmpl w:val="FFFFFF7C"/>
@@ -4200,7 +2262,7 @@
       </w:pPr>
     </w:lvl>
   </w:abstractNum>
-  <w:abstractNum w:abstractNumId="7">
+  <w:abstractNum w:abstractNumId="6">
     <w:nsid w:val="FFFFFF7D"/>
     <w:multiLevelType w:val="singleLevel"/>
     <w:tmpl w:val="FFFFFF7D"/>
@@ -4218,7 +2280,7 @@
       </w:pPr>
     </w:lvl>
   </w:abstractNum>
-  <w:abstractNum w:abstractNumId="8">
+  <w:abstractNum w:abstractNumId="7">
     <w:nsid w:val="FFFFFF7E"/>
     <w:multiLevelType w:val="singleLevel"/>
     <w:tmpl w:val="FFFFFF7E"/>
@@ -4236,7 +2298,7 @@
       </w:pPr>
     </w:lvl>
   </w:abstractNum>
-  <w:abstractNum w:abstractNumId="9">
+  <w:abstractNum w:abstractNumId="8">
     <w:nsid w:val="FFFFFF7F"/>
     <w:multiLevelType w:val="singleLevel"/>
     <w:tmpl w:val="FFFFFF7F"/>
@@ -4254,7 +2316,7 @@
       </w:pPr>
     </w:lvl>
   </w:abstractNum>
-  <w:abstractNum w:abstractNumId="10">
+  <w:abstractNum w:abstractNumId="9">
     <w:nsid w:val="FFFFFF80"/>
     <w:multiLevelType w:val="singleLevel"/>
     <w:tmpl w:val="FFFFFF80"/>
@@ -4275,7 +2337,7 @@
       </w:rPr>
     </w:lvl>
   </w:abstractNum>
-  <w:abstractNum w:abstractNumId="11">
+  <w:abstractNum w:abstractNumId="10">
     <w:nsid w:val="FFFFFF81"/>
     <w:multiLevelType w:val="singleLevel"/>
     <w:tmpl w:val="FFFFFF81"/>
@@ -4296,7 +2358,7 @@
       </w:rPr>
     </w:lvl>
   </w:abstractNum>
-  <w:abstractNum w:abstractNumId="12">
+  <w:abstractNum w:abstractNumId="11">
     <w:nsid w:val="FFFFFF82"/>
     <w:multiLevelType w:val="singleLevel"/>
     <w:tmpl w:val="FFFFFF82"/>
@@ -4317,7 +2379,7 @@
       </w:rPr>
     </w:lvl>
   </w:abstractNum>
-  <w:abstractNum w:abstractNumId="13">
+  <w:abstractNum w:abstractNumId="12">
     <w:nsid w:val="FFFFFF83"/>
     <w:multiLevelType w:val="singleLevel"/>
     <w:tmpl w:val="FFFFFF83"/>
@@ -4338,7 +2400,7 @@
       </w:rPr>
     </w:lvl>
   </w:abstractNum>
-  <w:abstractNum w:abstractNumId="14">
+  <w:abstractNum w:abstractNumId="13">
     <w:nsid w:val="FFFFFF88"/>
     <w:multiLevelType w:val="singleLevel"/>
     <w:tmpl w:val="FFFFFF88"/>
@@ -4356,7 +2418,7 @@
       </w:pPr>
     </w:lvl>
   </w:abstractNum>
-  <w:abstractNum w:abstractNumId="15">
+  <w:abstractNum w:abstractNumId="14">
     <w:nsid w:val="FFFFFF89"/>
     <w:multiLevelType w:val="singleLevel"/>
     <w:tmpl w:val="FFFFFF89"/>
@@ -4377,7 +2439,7 @@
       </w:rPr>
     </w:lvl>
   </w:abstractNum>
-  <w:abstractNum w:abstractNumId="16">
+  <w:abstractNum w:abstractNumId="15">
     <w:nsid w:val="1D8CCA55"/>
     <w:multiLevelType w:val="singleLevel"/>
     <w:tmpl w:val="1D8CCA55"/>
@@ -4389,7 +2451,7 @@
       <w:lvlJc w:val="left"/>
     </w:lvl>
   </w:abstractNum>
-  <w:abstractNum w:abstractNumId="17">
+  <w:abstractNum w:abstractNumId="16">
     <w:nsid w:val="2B28512E"/>
     <w:multiLevelType w:val="singleLevel"/>
     <w:tmpl w:val="2B28512E"/>
@@ -4411,7 +2473,7 @@
       </w:rPr>
     </w:lvl>
   </w:abstractNum>
-  <w:abstractNum w:abstractNumId="18">
+  <w:abstractNum w:abstractNumId="17">
     <w:nsid w:val="2D2FA02C"/>
     <w:multiLevelType w:val="singleLevel"/>
     <w:tmpl w:val="2D2FA02C"/>
@@ -4433,7 +2495,7 @@
       </w:rPr>
     </w:lvl>
   </w:abstractNum>
-  <w:abstractNum w:abstractNumId="19">
+  <w:abstractNum w:abstractNumId="18">
     <w:nsid w:val="34D676A4"/>
     <w:multiLevelType w:val="singleLevel"/>
     <w:tmpl w:val="34D676A4"/>
@@ -4445,7 +2507,7 @@
       <w:lvlJc w:val="left"/>
     </w:lvl>
   </w:abstractNum>
-  <w:abstractNum w:abstractNumId="20">
+  <w:abstractNum w:abstractNumId="19">
     <w:nsid w:val="417AB483"/>
     <w:multiLevelType w:val="singleLevel"/>
     <w:tmpl w:val="417AB483"/>
@@ -4462,7 +2524,7 @@
       </w:rPr>
     </w:lvl>
   </w:abstractNum>
-  <w:abstractNum w:abstractNumId="21">
+  <w:abstractNum w:abstractNumId="20">
     <w:nsid w:val="4F7C82E6"/>
     <w:multiLevelType w:val="singleLevel"/>
     <w:tmpl w:val="4F7C82E6"/>
@@ -4484,7 +2546,7 @@
       </w:rPr>
     </w:lvl>
   </w:abstractNum>
-  <w:abstractNum w:abstractNumId="22">
+  <w:abstractNum w:abstractNumId="21">
     <w:nsid w:val="5B2A8920"/>
     <w:multiLevelType w:val="singleLevel"/>
     <w:tmpl w:val="5B2A8920"/>
@@ -4496,7 +2558,7 @@
       <w:lvlJc w:val="left"/>
     </w:lvl>
   </w:abstractNum>
-  <w:abstractNum w:abstractNumId="23">
+  <w:abstractNum w:abstractNumId="22">
     <w:nsid w:val="5D6D1736"/>
     <w:multiLevelType w:val="singleLevel"/>
     <w:tmpl w:val="5D6D1736"/>
@@ -4519,43 +2581,43 @@
     </w:lvl>
   </w:abstractNum>
   <w:num w:numId="1">
+    <w:abstractNumId w:val="14"/>
+  </w:num>
+  <w:num w:numId="2">
+    <w:abstractNumId w:val="12"/>
+  </w:num>
+  <w:num w:numId="3">
+    <w:abstractNumId w:val="11"/>
+  </w:num>
+  <w:num w:numId="4">
+    <w:abstractNumId w:val="10"/>
+  </w:num>
+  <w:num w:numId="5">
+    <w:abstractNumId w:val="9"/>
+  </w:num>
+  <w:num w:numId="6">
+    <w:abstractNumId w:val="13"/>
+  </w:num>
+  <w:num w:numId="7">
+    <w:abstractNumId w:val="8"/>
+  </w:num>
+  <w:num w:numId="8">
+    <w:abstractNumId w:val="7"/>
+  </w:num>
+  <w:num w:numId="9">
+    <w:abstractNumId w:val="6"/>
+  </w:num>
+  <w:num w:numId="10">
+    <w:abstractNumId w:val="5"/>
+  </w:num>
+  <w:num w:numId="11">
     <w:abstractNumId w:val="15"/>
   </w:num>
-  <w:num w:numId="2">
-    <w:abstractNumId w:val="13"/>
-  </w:num>
-  <w:num w:numId="3">
-    <w:abstractNumId w:val="12"/>
-  </w:num>
-  <w:num w:numId="4">
-    <w:abstractNumId w:val="11"/>
-  </w:num>
-  <w:num w:numId="5">
-    <w:abstractNumId w:val="10"/>
-  </w:num>
-  <w:num w:numId="6">
-    <w:abstractNumId w:val="14"/>
-  </w:num>
-  <w:num w:numId="7">
-    <w:abstractNumId w:val="9"/>
-  </w:num>
-  <w:num w:numId="8">
-    <w:abstractNumId w:val="8"/>
-  </w:num>
-  <w:num w:numId="9">
-    <w:abstractNumId w:val="7"/>
-  </w:num>
-  <w:num w:numId="10">
-    <w:abstractNumId w:val="6"/>
-  </w:num>
-  <w:num w:numId="11">
-    <w:abstractNumId w:val="16"/>
-  </w:num>
   <w:num w:numId="12">
-    <w:abstractNumId w:val="20"/>
+    <w:abstractNumId w:val="19"/>
   </w:num>
   <w:num w:numId="13">
-    <w:abstractNumId w:val="18"/>
+    <w:abstractNumId w:val="17"/>
   </w:num>
   <w:num w:numId="14">
     <w:abstractNumId w:val="1"/>
@@ -4564,30 +2626,27 @@
     <w:abstractNumId w:val="3"/>
   </w:num>
   <w:num w:numId="16">
-    <w:abstractNumId w:val="5"/>
+    <w:abstractNumId w:val="4"/>
   </w:num>
   <w:num w:numId="17">
-    <w:abstractNumId w:val="19"/>
+    <w:abstractNumId w:val="18"/>
   </w:num>
   <w:num w:numId="18">
-    <w:abstractNumId w:val="23"/>
+    <w:abstractNumId w:val="22"/>
   </w:num>
   <w:num w:numId="19">
     <w:abstractNumId w:val="2"/>
   </w:num>
   <w:num w:numId="20">
-    <w:abstractNumId w:val="4"/>
+    <w:abstractNumId w:val="21"/>
   </w:num>
   <w:num w:numId="21">
-    <w:abstractNumId w:val="22"/>
+    <w:abstractNumId w:val="16"/>
   </w:num>
   <w:num w:numId="22">
-    <w:abstractNumId w:val="17"/>
+    <w:abstractNumId w:val="20"/>
   </w:num>
   <w:num w:numId="23">
-    <w:abstractNumId w:val="21"/>
-  </w:num>
-  <w:num w:numId="24">
     <w:abstractNumId w:val="0"/>
   </w:num>
 </w:numbering>
@@ -4660,8 +2719,8 @@
     <w:lsdException w:qFormat="1" w:unhideWhenUsed="0" w:uiPriority="0" w:semiHidden="0" w:name="List 5"/>
     <w:lsdException w:qFormat="1" w:unhideWhenUsed="0" w:uiPriority="0" w:semiHidden="0" w:name="List Bullet 2"/>
     <w:lsdException w:qFormat="1" w:unhideWhenUsed="0" w:uiPriority="0" w:semiHidden="0" w:name="List Bullet 3"/>
-    <w:lsdException w:unhideWhenUsed="0" w:uiPriority="0" w:semiHidden="0" w:name="List Bullet 4"/>
-    <w:lsdException w:unhideWhenUsed="0" w:uiPriority="0" w:semiHidden="0" w:name="List Bullet 5"/>
+    <w:lsdException w:qFormat="1" w:unhideWhenUsed="0" w:uiPriority="0" w:semiHidden="0" w:name="List Bullet 4"/>
+    <w:lsdException w:qFormat="1" w:unhideWhenUsed="0" w:uiPriority="0" w:semiHidden="0" w:name="List Bullet 5"/>
     <w:lsdException w:qFormat="1" w:unhideWhenUsed="0" w:uiPriority="0" w:semiHidden="0" w:name="List Number 2"/>
     <w:lsdException w:qFormat="1" w:unhideWhenUsed="0" w:uiPriority="0" w:semiHidden="0" w:name="List Number 3"/>
     <w:lsdException w:qFormat="1" w:unhideWhenUsed="0" w:uiPriority="0" w:semiHidden="0" w:name="List Number 4"/>
@@ -5669,6 +3728,7 @@
   <w:style w:type="paragraph" w:styleId="71">
     <w:name w:val="List Bullet 4"/>
     <w:basedOn w:val="1"/>
+    <w:qFormat/>
     <w:uiPriority w:val="0"/>
     <w:pPr>
       <w:numPr>
@@ -5680,6 +3740,7 @@
   <w:style w:type="paragraph" w:styleId="72">
     <w:name w:val="List Bullet 5"/>
     <w:basedOn w:val="1"/>
+    <w:qFormat/>
     <w:uiPriority w:val="0"/>
     <w:pPr>
       <w:numPr>

</xml_diff>